<commit_message>
"Project Scope" part finished in preview-design.docx
</commit_message>
<xml_diff>
--- a/preview-design.docx
+++ b/preview-design.docx
@@ -398,106 +398,14 @@
           <w:szCs w:val="24"/>
         </w:rPr>
       </w:pPr>
-      <w:proofErr w:type="spellStart"/>
-      <w:r>
-        <w:rPr>
-          <w:rFonts w:ascii="Times New Roman" w:hAnsi="Times New Roman"/>
-          <w:sz w:val="24"/>
-          <w:szCs w:val="24"/>
-        </w:rPr>
-        <w:t>The</w:t>
-      </w:r>
-      <w:proofErr w:type="spellEnd"/>
-      <w:r>
-        <w:rPr>
-          <w:rFonts w:ascii="Times New Roman" w:hAnsi="Times New Roman"/>
-          <w:sz w:val="24"/>
-          <w:szCs w:val="24"/>
-        </w:rPr>
-        <w:t xml:space="preserve"> Web Application </w:t>
-      </w:r>
-      <w:proofErr w:type="spellStart"/>
-      <w:r>
-        <w:rPr>
-          <w:rFonts w:ascii="Times New Roman" w:hAnsi="Times New Roman"/>
-          <w:sz w:val="24"/>
-          <w:szCs w:val="24"/>
-        </w:rPr>
-        <w:t>for</w:t>
-      </w:r>
-      <w:proofErr w:type="spellEnd"/>
-      <w:r>
-        <w:rPr>
-          <w:rFonts w:ascii="Times New Roman" w:hAnsi="Times New Roman"/>
-          <w:sz w:val="24"/>
-          <w:szCs w:val="24"/>
-        </w:rPr>
-        <w:t xml:space="preserve"> </w:t>
-      </w:r>
-      <w:proofErr w:type="spellStart"/>
-      <w:r>
-        <w:rPr>
-          <w:rFonts w:ascii="Times New Roman" w:hAnsi="Times New Roman"/>
-          <w:sz w:val="24"/>
-          <w:szCs w:val="24"/>
-        </w:rPr>
-        <w:t>Patients</w:t>
-      </w:r>
-      <w:proofErr w:type="spellEnd"/>
-      <w:r>
-        <w:rPr>
-          <w:rFonts w:ascii="Times New Roman" w:hAnsi="Times New Roman"/>
-          <w:sz w:val="24"/>
-          <w:szCs w:val="24"/>
-        </w:rPr>
-        <w:t xml:space="preserve"> </w:t>
-      </w:r>
-      <w:proofErr w:type="spellStart"/>
-      <w:r>
-        <w:rPr>
-          <w:rFonts w:ascii="Times New Roman" w:hAnsi="Times New Roman"/>
-          <w:sz w:val="24"/>
-          <w:szCs w:val="24"/>
-        </w:rPr>
-        <w:t>and</w:t>
-      </w:r>
-      <w:proofErr w:type="spellEnd"/>
-      <w:r>
-        <w:rPr>
-          <w:rFonts w:ascii="Times New Roman" w:hAnsi="Times New Roman"/>
-          <w:sz w:val="24"/>
-          <w:szCs w:val="24"/>
-        </w:rPr>
-        <w:t xml:space="preserve"> </w:t>
-      </w:r>
-      <w:proofErr w:type="spellStart"/>
-      <w:r>
-        <w:rPr>
-          <w:rFonts w:ascii="Times New Roman" w:hAnsi="Times New Roman"/>
-          <w:sz w:val="24"/>
-          <w:szCs w:val="24"/>
-        </w:rPr>
-        <w:t>Lab</w:t>
-      </w:r>
-      <w:proofErr w:type="spellEnd"/>
-      <w:r>
-        <w:rPr>
-          <w:rFonts w:ascii="Times New Roman" w:hAnsi="Times New Roman"/>
-          <w:sz w:val="24"/>
-          <w:szCs w:val="24"/>
-        </w:rPr>
-        <w:t xml:space="preserve"> </w:t>
-      </w:r>
-      <w:proofErr w:type="spellStart"/>
-      <w:r>
-        <w:rPr>
-          <w:rFonts w:ascii="Times New Roman" w:hAnsi="Times New Roman"/>
-          <w:sz w:val="24"/>
-          <w:szCs w:val="24"/>
-        </w:rPr>
-        <w:t>Technicians</w:t>
-      </w:r>
-      <w:proofErr w:type="spellEnd"/>
+      <w:r>
+        <w:rPr>
+          <w:rFonts w:ascii="Times New Roman" w:hAnsi="Times New Roman"/>
+          <w:sz w:val="24"/>
+          <w:szCs w:val="24"/>
+        </w:rPr>
+        <w:t>The Web Application for Patients and Lab Technicians</w:t>
+      </w:r>
     </w:p>
     <w:p>
       <w:pPr>
@@ -510,88 +418,14 @@
           <w:szCs w:val="24"/>
         </w:rPr>
       </w:pPr>
-      <w:proofErr w:type="spellStart"/>
-      <w:r>
-        <w:rPr>
-          <w:rFonts w:ascii="Times New Roman" w:hAnsi="Times New Roman"/>
-          <w:sz w:val="24"/>
-          <w:szCs w:val="24"/>
-        </w:rPr>
-        <w:t>To</w:t>
-      </w:r>
-      <w:proofErr w:type="spellEnd"/>
-      <w:r>
-        <w:rPr>
-          <w:rFonts w:ascii="Times New Roman" w:hAnsi="Times New Roman"/>
-          <w:sz w:val="24"/>
-          <w:szCs w:val="24"/>
-        </w:rPr>
-        <w:t xml:space="preserve"> </w:t>
-      </w:r>
-      <w:proofErr w:type="spellStart"/>
-      <w:r>
-        <w:rPr>
-          <w:rFonts w:ascii="Times New Roman" w:hAnsi="Times New Roman"/>
-          <w:sz w:val="24"/>
-          <w:szCs w:val="24"/>
-        </w:rPr>
-        <w:t>Manage</w:t>
-      </w:r>
-      <w:proofErr w:type="spellEnd"/>
-      <w:r>
-        <w:rPr>
-          <w:rFonts w:ascii="Times New Roman" w:hAnsi="Times New Roman"/>
-          <w:sz w:val="24"/>
-          <w:szCs w:val="24"/>
-        </w:rPr>
-        <w:t xml:space="preserve"> </w:t>
-      </w:r>
-      <w:proofErr w:type="spellStart"/>
-      <w:r>
-        <w:rPr>
-          <w:rFonts w:ascii="Times New Roman" w:hAnsi="Times New Roman"/>
-          <w:sz w:val="24"/>
-          <w:szCs w:val="24"/>
-        </w:rPr>
-        <w:t>and</w:t>
-      </w:r>
-      <w:proofErr w:type="spellEnd"/>
-      <w:r>
-        <w:rPr>
-          <w:rFonts w:ascii="Times New Roman" w:hAnsi="Times New Roman"/>
-          <w:sz w:val="24"/>
-          <w:szCs w:val="24"/>
-        </w:rPr>
-        <w:t xml:space="preserve"> Access </w:t>
-      </w:r>
-      <w:proofErr w:type="spellStart"/>
-      <w:r>
-        <w:rPr>
-          <w:rFonts w:ascii="Times New Roman" w:hAnsi="Times New Roman"/>
-          <w:sz w:val="24"/>
-          <w:szCs w:val="24"/>
-        </w:rPr>
-        <w:t>Pathological</w:t>
-      </w:r>
-      <w:proofErr w:type="spellEnd"/>
-      <w:r>
-        <w:rPr>
-          <w:rFonts w:ascii="Times New Roman" w:hAnsi="Times New Roman"/>
-          <w:sz w:val="24"/>
-          <w:szCs w:val="24"/>
-        </w:rPr>
-        <w:t xml:space="preserve"> </w:t>
-      </w:r>
-      <w:proofErr w:type="spellStart"/>
-      <w:r>
-        <w:rPr>
-          <w:rFonts w:ascii="Times New Roman" w:hAnsi="Times New Roman"/>
-          <w:sz w:val="24"/>
-          <w:szCs w:val="24"/>
-        </w:rPr>
-        <w:t>Reports</w:t>
-      </w:r>
-      <w:proofErr w:type="spellEnd"/>
+      <w:r>
+        <w:rPr>
+          <w:rFonts w:ascii="Times New Roman" w:hAnsi="Times New Roman"/>
+          <w:sz w:val="24"/>
+          <w:szCs w:val="24"/>
+        </w:rPr>
+        <w:t>To Manage and Access Pathological Reports</w:t>
+      </w:r>
     </w:p>
     <w:p>
       <w:pPr>
@@ -668,7 +502,6 @@
         </w:rPr>
         <w:t xml:space="preserve">Kerim </w:t>
       </w:r>
-      <w:proofErr w:type="spellStart"/>
       <w:r>
         <w:rPr>
           <w:rFonts w:ascii="Times New Roman" w:hAnsi="Times New Roman"/>
@@ -701,7 +534,6 @@
         </w:rPr>
         <w:t>rk</w:t>
       </w:r>
-      <w:proofErr w:type="spellEnd"/>
     </w:p>
     <w:p>
       <w:pPr>
@@ -750,43 +582,14 @@
           <w:szCs w:val="24"/>
         </w:rPr>
       </w:pPr>
-      <w:proofErr w:type="spellStart"/>
-      <w:r>
-        <w:rPr>
-          <w:rFonts w:ascii="Times New Roman" w:hAnsi="Times New Roman"/>
-          <w:sz w:val="24"/>
-          <w:szCs w:val="24"/>
-        </w:rPr>
-        <w:t>Mr</w:t>
-      </w:r>
-      <w:proofErr w:type="spellEnd"/>
-      <w:r>
-        <w:rPr>
-          <w:rFonts w:ascii="Times New Roman" w:hAnsi="Times New Roman"/>
-          <w:sz w:val="24"/>
-          <w:szCs w:val="24"/>
-        </w:rPr>
-        <w:t xml:space="preserve">. </w:t>
-      </w:r>
-      <w:proofErr w:type="spellStart"/>
-      <w:r>
-        <w:rPr>
-          <w:rFonts w:ascii="Times New Roman" w:hAnsi="Times New Roman"/>
-          <w:sz w:val="24"/>
-          <w:szCs w:val="24"/>
-        </w:rPr>
-        <w:t>Jacek</w:t>
-      </w:r>
-      <w:proofErr w:type="spellEnd"/>
-      <w:r>
-        <w:rPr>
-          <w:rFonts w:ascii="Times New Roman" w:hAnsi="Times New Roman"/>
-          <w:sz w:val="24"/>
-          <w:szCs w:val="24"/>
-        </w:rPr>
-        <w:t xml:space="preserve"> </w:t>
-      </w:r>
-      <w:proofErr w:type="spellStart"/>
+      <w:r>
+        <w:rPr>
+          <w:rFonts w:ascii="Times New Roman" w:hAnsi="Times New Roman"/>
+          <w:sz w:val="24"/>
+          <w:szCs w:val="24"/>
+        </w:rPr>
+        <w:t xml:space="preserve">Mr. Jacek </w:t>
+      </w:r>
       <w:r>
         <w:rPr>
           <w:rFonts w:ascii="Times New Roman" w:hAnsi="Times New Roman"/>
@@ -811,7 +614,6 @@
         </w:rPr>
         <w:t>czok</w:t>
       </w:r>
-      <w:proofErr w:type="spellEnd"/>
     </w:p>
     <w:p>
       <w:pPr>
@@ -873,21 +675,8 @@
           <w:numId w:val="6"/>
         </w:numPr>
       </w:pPr>
-      <w:proofErr w:type="spellStart"/>
-      <w:r>
-        <w:t>What</w:t>
-      </w:r>
-      <w:proofErr w:type="spellEnd"/>
-      <w:r>
-        <w:t xml:space="preserve"> is </w:t>
-      </w:r>
-      <w:proofErr w:type="spellStart"/>
-      <w:r>
-        <w:t>The</w:t>
-      </w:r>
-      <w:proofErr w:type="spellEnd"/>
-      <w:r>
-        <w:t xml:space="preserve"> Project?</w:t>
+      <w:r>
+        <w:t>What is The Project?</w:t>
       </w:r>
     </w:p>
     <w:p>
@@ -898,6 +687,184 @@
           <w:numId w:val="0"/>
         </w:numPr>
         <w:ind w:left="720"/>
+        <w:rPr>
+          <w:b w:val="0"/>
+          <w:bCs w:val="0"/>
+        </w:rPr>
+      </w:pPr>
+      <w:r>
+        <w:rPr>
+          <w:b w:val="0"/>
+          <w:bCs w:val="0"/>
+        </w:rPr>
+        <w:t xml:space="preserve">This project contains an web information management system to store, manage and present pathological and diagnostics </w:t>
+      </w:r>
+      <w:r>
+        <w:rPr>
+          <w:b w:val="0"/>
+          <w:bCs w:val="0"/>
+        </w:rPr>
+        <w:t xml:space="preserve">results </w:t>
+      </w:r>
+      <w:r>
+        <w:rPr>
+          <w:b w:val="0"/>
+          <w:bCs w:val="0"/>
+        </w:rPr>
+        <w:t xml:space="preserve">of </w:t>
+      </w:r>
+      <w:r>
+        <w:rPr>
+          <w:b w:val="0"/>
+          <w:bCs w:val="0"/>
+        </w:rPr>
+        <w:t>patient</w:t>
+      </w:r>
+      <w:r>
+        <w:rPr>
+          <w:b w:val="0"/>
+          <w:bCs w:val="0"/>
+        </w:rPr>
+        <w:t>s.</w:t>
+      </w:r>
+      <w:r>
+        <w:rPr>
+          <w:b w:val="0"/>
+          <w:bCs w:val="0"/>
+        </w:rPr>
+        <w:t xml:space="preserve"> </w:t>
+      </w:r>
+      <w:r>
+        <w:rPr>
+          <w:b w:val="0"/>
+          <w:bCs w:val="0"/>
+        </w:rPr>
+        <w:t xml:space="preserve">We have 3 types of user; </w:t>
+      </w:r>
+    </w:p>
+    <w:p>
+      <w:pPr>
+        <w:pStyle w:val="Title2"/>
+        <w:numPr>
+          <w:ilvl w:val="0"/>
+          <w:numId w:val="0"/>
+        </w:numPr>
+        <w:ind w:left="720"/>
+        <w:rPr>
+          <w:b w:val="0"/>
+          <w:bCs w:val="0"/>
+        </w:rPr>
+      </w:pPr>
+    </w:p>
+    <w:p>
+      <w:pPr>
+        <w:pStyle w:val="Title2"/>
+        <w:numPr>
+          <w:ilvl w:val="0"/>
+          <w:numId w:val="0"/>
+        </w:numPr>
+        <w:ind w:left="720"/>
+        <w:rPr>
+          <w:b w:val="0"/>
+          <w:bCs w:val="0"/>
+        </w:rPr>
+      </w:pPr>
+      <w:r>
+        <w:rPr>
+          <w:b w:val="0"/>
+          <w:bCs w:val="0"/>
+          <w:i/>
+          <w:iCs/>
+          <w:u w:val="single"/>
+        </w:rPr>
+        <w:t>Patient</w:t>
+      </w:r>
+      <w:r>
+        <w:rPr>
+          <w:b w:val="0"/>
+          <w:bCs w:val="0"/>
+          <w:u w:val="single"/>
+        </w:rPr>
+        <w:t>:</w:t>
+      </w:r>
+      <w:r>
+        <w:rPr>
+          <w:b w:val="0"/>
+          <w:bCs w:val="0"/>
+        </w:rPr>
+        <w:t xml:space="preserve"> Who is want to see pathological and diagnostic results of him</w:t>
+      </w:r>
+    </w:p>
+    <w:p>
+      <w:pPr>
+        <w:pStyle w:val="Title2"/>
+        <w:numPr>
+          <w:ilvl w:val="0"/>
+          <w:numId w:val="0"/>
+        </w:numPr>
+        <w:ind w:left="720"/>
+        <w:rPr>
+          <w:b w:val="0"/>
+          <w:bCs w:val="0"/>
+        </w:rPr>
+      </w:pPr>
+      <w:r>
+        <w:rPr>
+          <w:b w:val="0"/>
+          <w:bCs w:val="0"/>
+          <w:i/>
+          <w:iCs/>
+          <w:u w:val="single"/>
+        </w:rPr>
+        <w:t>Lab</w:t>
+      </w:r>
+      <w:r>
+        <w:rPr>
+          <w:b w:val="0"/>
+          <w:bCs w:val="0"/>
+        </w:rPr>
+        <w:t xml:space="preserve"> Techinician: Who is entering the pathological results to system.</w:t>
+      </w:r>
+    </w:p>
+    <w:p>
+      <w:pPr>
+        <w:pStyle w:val="Title2"/>
+        <w:numPr>
+          <w:ilvl w:val="0"/>
+          <w:numId w:val="0"/>
+        </w:numPr>
+        <w:ind w:left="720"/>
+        <w:rPr>
+          <w:b w:val="0"/>
+          <w:bCs w:val="0"/>
+        </w:rPr>
+      </w:pPr>
+      <w:r>
+        <w:rPr>
+          <w:b w:val="0"/>
+          <w:bCs w:val="0"/>
+          <w:i/>
+          <w:iCs/>
+          <w:u w:val="single"/>
+        </w:rPr>
+        <w:t>Doctor</w:t>
+      </w:r>
+      <w:r>
+        <w:rPr>
+          <w:b w:val="0"/>
+          <w:bCs w:val="0"/>
+        </w:rPr>
+        <w:t>: Who is review the pathological results and creating diagnostic reports.</w:t>
+      </w:r>
+    </w:p>
+    <w:p>
+      <w:pPr>
+        <w:pStyle w:val="Title2"/>
+        <w:numPr>
+          <w:ilvl w:val="0"/>
+          <w:numId w:val="0"/>
+        </w:numPr>
+        <w:ind w:left="720"/>
       </w:pPr>
     </w:p>
     <w:p>
@@ -913,64 +880,256 @@
           <w:bCs/>
         </w:rPr>
       </w:pPr>
-      <w:proofErr w:type="spellStart"/>
       <w:r>
         <w:rPr>
           <w:rFonts w:ascii="Times New Roman" w:hAnsi="Times New Roman"/>
           <w:b/>
           <w:bCs/>
         </w:rPr>
-        <w:t>What</w:t>
-      </w:r>
-      <w:proofErr w:type="spellEnd"/>
-      <w:r>
+        <w:t>What is The Purpose of Project?</w:t>
+      </w:r>
+    </w:p>
+    <w:p>
+      <w:pPr>
+        <w:pStyle w:val="AralkYok"/>
+        <w:ind w:left="720"/>
         <w:rPr>
           <w:rFonts w:ascii="Times New Roman" w:hAnsi="Times New Roman"/>
           <w:b/>
           <w:bCs/>
         </w:rPr>
-        <w:t xml:space="preserve"> is </w:t>
-      </w:r>
-      <w:proofErr w:type="spellStart"/>
-      <w:r>
+      </w:pPr>
+    </w:p>
+    <w:p>
+      <w:pPr>
+        <w:pStyle w:val="AralkYok"/>
+        <w:numPr>
+          <w:ilvl w:val="0"/>
+          <w:numId w:val="7"/>
+        </w:numPr>
+        <w:rPr>
+          <w:rFonts w:ascii="Times New Roman" w:hAnsi="Times New Roman"/>
+        </w:rPr>
+      </w:pPr>
+      <w:r>
+        <w:rPr>
+          <w:rFonts w:ascii="Times New Roman" w:hAnsi="Times New Roman"/>
+        </w:rPr>
+        <w:t>Managing</w:t>
+      </w:r>
+      <w:r>
+        <w:rPr>
+          <w:rFonts w:ascii="Times New Roman" w:hAnsi="Times New Roman"/>
+        </w:rPr>
+        <w:t xml:space="preserve"> </w:t>
+      </w:r>
+      <w:r>
+        <w:rPr>
+          <w:rFonts w:ascii="Times New Roman" w:hAnsi="Times New Roman"/>
+        </w:rPr>
+        <w:t>pathological and diagnostic reports of patients</w:t>
+      </w:r>
+      <w:r>
+        <w:rPr>
+          <w:rFonts w:ascii="Times New Roman" w:hAnsi="Times New Roman"/>
+        </w:rPr>
+        <w:t>.</w:t>
+      </w:r>
+    </w:p>
+    <w:p>
+      <w:pPr>
+        <w:pStyle w:val="AralkYok"/>
+        <w:numPr>
+          <w:ilvl w:val="0"/>
+          <w:numId w:val="7"/>
+        </w:numPr>
+        <w:rPr>
+          <w:rFonts w:ascii="Times New Roman" w:hAnsi="Times New Roman"/>
+        </w:rPr>
+      </w:pPr>
+      <w:r>
+        <w:rPr>
+          <w:rFonts w:ascii="Times New Roman" w:hAnsi="Times New Roman"/>
+        </w:rPr>
+        <w:t>To get easier and be faster the accessing the patient</w:t>
+      </w:r>
+      <w:r>
+        <w:rPr>
+          <w:rFonts w:ascii="Times New Roman" w:hAnsi="Times New Roman"/>
+        </w:rPr>
+        <w:t xml:space="preserve"> results</w:t>
+      </w:r>
+      <w:r>
+        <w:rPr>
+          <w:rFonts w:ascii="Times New Roman" w:hAnsi="Times New Roman"/>
+        </w:rPr>
+        <w:t>.</w:t>
+      </w:r>
+    </w:p>
+    <w:p>
+      <w:pPr>
+        <w:pStyle w:val="AralkYok"/>
+        <w:numPr>
+          <w:ilvl w:val="0"/>
+          <w:numId w:val="7"/>
+        </w:numPr>
+        <w:rPr>
+          <w:rFonts w:ascii="Times New Roman" w:hAnsi="Times New Roman"/>
+        </w:rPr>
+      </w:pPr>
+      <w:r>
+        <w:rPr>
+          <w:rFonts w:ascii="Times New Roman" w:hAnsi="Times New Roman"/>
+        </w:rPr>
+        <w:t xml:space="preserve">Taking to digital place </w:t>
+      </w:r>
+      <w:r>
+        <w:rPr>
+          <w:rFonts w:ascii="Times New Roman" w:hAnsi="Times New Roman"/>
+        </w:rPr>
+        <w:t xml:space="preserve">the patient </w:t>
+      </w:r>
+      <w:r>
+        <w:rPr>
+          <w:rFonts w:ascii="Times New Roman" w:hAnsi="Times New Roman"/>
+        </w:rPr>
+        <w:t>results.</w:t>
+      </w:r>
+      <w:r>
+        <w:rPr>
+          <w:rFonts w:ascii="Times New Roman" w:hAnsi="Times New Roman"/>
+        </w:rPr>
+        <w:t xml:space="preserve"> </w:t>
+      </w:r>
+    </w:p>
+    <w:p>
+      <w:pPr>
+        <w:pStyle w:val="AralkYok"/>
+        <w:ind w:left="720"/>
+        <w:rPr>
+          <w:rFonts w:ascii="Times New Roman" w:hAnsi="Times New Roman"/>
+        </w:rPr>
+      </w:pPr>
+    </w:p>
+    <w:p>
+      <w:pPr>
+        <w:pStyle w:val="AralkYok"/>
         <w:rPr>
           <w:rFonts w:ascii="Times New Roman" w:hAnsi="Times New Roman"/>
           <w:b/>
           <w:bCs/>
         </w:rPr>
-        <w:t>The</w:t>
-      </w:r>
-      <w:proofErr w:type="spellEnd"/>
-      <w:r>
+      </w:pPr>
+    </w:p>
+    <w:p>
+      <w:pPr>
+        <w:pStyle w:val="AralkYok"/>
+        <w:numPr>
+          <w:ilvl w:val="1"/>
+          <w:numId w:val="6"/>
+        </w:numPr>
         <w:rPr>
           <w:rFonts w:ascii="Times New Roman" w:hAnsi="Times New Roman"/>
           <w:b/>
           <w:bCs/>
         </w:rPr>
-        <w:t xml:space="preserve"> </w:t>
-      </w:r>
-      <w:proofErr w:type="spellStart"/>
+      </w:pPr>
       <w:r>
         <w:rPr>
           <w:rFonts w:ascii="Times New Roman" w:hAnsi="Times New Roman"/>
           <w:b/>
           <w:bCs/>
         </w:rPr>
-        <w:t>Purpose</w:t>
-      </w:r>
-      <w:proofErr w:type="spellEnd"/>
-      <w:r>
+        <w:t>What are The Components of Project?</w:t>
+      </w:r>
+    </w:p>
+    <w:p>
+      <w:pPr>
+        <w:pStyle w:val="AralkYok"/>
+        <w:ind w:left="720"/>
         <w:rPr>
           <w:rFonts w:ascii="Times New Roman" w:hAnsi="Times New Roman"/>
           <w:b/>
           <w:bCs/>
         </w:rPr>
-        <w:t xml:space="preserve"> of Project?</w:t>
-      </w:r>
+      </w:pPr>
     </w:p>
     <w:p>
       <w:pPr>
         <w:pStyle w:val="AralkYok"/>
+        <w:numPr>
+          <w:ilvl w:val="0"/>
+          <w:numId w:val="10"/>
+        </w:numPr>
+        <w:rPr>
+          <w:rFonts w:ascii="Times New Roman" w:hAnsi="Times New Roman"/>
+        </w:rPr>
+      </w:pPr>
+      <w:r>
+        <w:rPr>
+          <w:rFonts w:ascii="Times New Roman" w:hAnsi="Times New Roman"/>
+        </w:rPr>
+        <w:t>Database</w:t>
+      </w:r>
+    </w:p>
+    <w:p>
+      <w:pPr>
+        <w:pStyle w:val="AralkYok"/>
+        <w:numPr>
+          <w:ilvl w:val="0"/>
+          <w:numId w:val="10"/>
+        </w:numPr>
+        <w:rPr>
+          <w:rFonts w:ascii="Times New Roman" w:hAnsi="Times New Roman"/>
+        </w:rPr>
+      </w:pPr>
+      <w:r>
+        <w:rPr>
+          <w:rFonts w:ascii="Times New Roman" w:hAnsi="Times New Roman"/>
+        </w:rPr>
+        <w:t>Web API</w:t>
+      </w:r>
+    </w:p>
+    <w:p>
+      <w:pPr>
+        <w:pStyle w:val="AralkYok"/>
+        <w:numPr>
+          <w:ilvl w:val="0"/>
+          <w:numId w:val="10"/>
+        </w:numPr>
+        <w:rPr>
+          <w:rFonts w:ascii="Times New Roman" w:hAnsi="Times New Roman"/>
+        </w:rPr>
+      </w:pPr>
+      <w:r>
+        <w:rPr>
+          <w:rFonts w:ascii="Times New Roman" w:hAnsi="Times New Roman"/>
+        </w:rPr>
+        <w:t>Web Interface</w:t>
+      </w:r>
+    </w:p>
+    <w:p>
+      <w:pPr>
+        <w:pStyle w:val="AralkYok"/>
+        <w:numPr>
+          <w:ilvl w:val="0"/>
+          <w:numId w:val="10"/>
+        </w:numPr>
+        <w:rPr>
+          <w:rFonts w:ascii="Times New Roman" w:hAnsi="Times New Roman"/>
+        </w:rPr>
+      </w:pPr>
+      <w:r>
+        <w:rPr>
+          <w:rFonts w:ascii="Times New Roman" w:hAnsi="Times New Roman"/>
+        </w:rPr>
+        <w:t>A schema of showing the relation between components</w:t>
+      </w:r>
+    </w:p>
+    <w:p>
+      <w:pPr>
+        <w:pStyle w:val="AralkYok"/>
+        <w:ind w:left="720"/>
         <w:rPr>
           <w:rFonts w:ascii="Times New Roman" w:hAnsi="Times New Roman"/>
           <w:b/>
@@ -991,79 +1150,362 @@
           <w:bCs/>
         </w:rPr>
       </w:pPr>
-      <w:proofErr w:type="spellStart"/>
       <w:r>
         <w:rPr>
           <w:rFonts w:ascii="Times New Roman" w:hAnsi="Times New Roman"/>
           <w:b/>
           <w:bCs/>
         </w:rPr>
-        <w:t>What</w:t>
-      </w:r>
-      <w:proofErr w:type="spellEnd"/>
+        <w:t>What are The Functionalities of Project</w:t>
+      </w:r>
       <w:r>
         <w:rPr>
           <w:rFonts w:ascii="Times New Roman" w:hAnsi="Times New Roman"/>
           <w:b/>
           <w:bCs/>
         </w:rPr>
-        <w:t xml:space="preserve"> </w:t>
-      </w:r>
-      <w:proofErr w:type="spellStart"/>
-      <w:r>
+        <w:t>?</w:t>
+      </w:r>
+    </w:p>
+    <w:p>
+      <w:pPr>
+        <w:pStyle w:val="AralkYok"/>
+        <w:ind w:left="720"/>
         <w:rPr>
           <w:rFonts w:ascii="Times New Roman" w:hAnsi="Times New Roman"/>
           <w:b/>
           <w:bCs/>
         </w:rPr>
-        <w:t>are</w:t>
-      </w:r>
-      <w:proofErr w:type="spellEnd"/>
-      <w:r>
+      </w:pPr>
+    </w:p>
+    <w:p>
+      <w:pPr>
+        <w:pStyle w:val="AralkYok"/>
+        <w:numPr>
+          <w:ilvl w:val="0"/>
+          <w:numId w:val="11"/>
+        </w:numPr>
+        <w:rPr>
+          <w:rFonts w:ascii="Times New Roman" w:hAnsi="Times New Roman"/>
+        </w:rPr>
+      </w:pPr>
+      <w:r>
+        <w:rPr>
+          <w:rFonts w:ascii="Times New Roman" w:hAnsi="Times New Roman"/>
+        </w:rPr>
+        <w:t>Create</w:t>
+      </w:r>
+      <w:r>
+        <w:rPr>
+          <w:rFonts w:ascii="Times New Roman" w:hAnsi="Times New Roman"/>
+        </w:rPr>
+        <w:t xml:space="preserve"> Patient/Lab Technician</w:t>
+      </w:r>
+      <w:r>
+        <w:rPr>
+          <w:rFonts w:ascii="Times New Roman" w:hAnsi="Times New Roman"/>
+        </w:rPr>
+        <w:t>/Doctor</w:t>
+      </w:r>
+      <w:r>
+        <w:rPr>
+          <w:rFonts w:ascii="Times New Roman" w:hAnsi="Times New Roman"/>
+        </w:rPr>
+        <w:t xml:space="preserve"> User</w:t>
+      </w:r>
+    </w:p>
+    <w:p>
+      <w:pPr>
+        <w:pStyle w:val="AralkYok"/>
+        <w:numPr>
+          <w:ilvl w:val="0"/>
+          <w:numId w:val="11"/>
+        </w:numPr>
+        <w:rPr>
+          <w:rFonts w:ascii="Times New Roman" w:hAnsi="Times New Roman"/>
+        </w:rPr>
+      </w:pPr>
+      <w:r>
+        <w:rPr>
+          <w:rFonts w:ascii="Times New Roman" w:hAnsi="Times New Roman"/>
+        </w:rPr>
+        <w:t>Update Patient/Lab Technician</w:t>
+      </w:r>
+      <w:r>
+        <w:rPr>
+          <w:rFonts w:ascii="Times New Roman" w:hAnsi="Times New Roman"/>
+        </w:rPr>
+        <w:t>/Doctor</w:t>
+      </w:r>
+      <w:r>
+        <w:rPr>
+          <w:rFonts w:ascii="Times New Roman" w:hAnsi="Times New Roman"/>
+        </w:rPr>
+        <w:t xml:space="preserve"> Informations</w:t>
+      </w:r>
+    </w:p>
+    <w:p>
+      <w:pPr>
+        <w:pStyle w:val="AralkYok"/>
+        <w:numPr>
+          <w:ilvl w:val="0"/>
+          <w:numId w:val="11"/>
+        </w:numPr>
+        <w:rPr>
+          <w:rFonts w:ascii="Times New Roman" w:hAnsi="Times New Roman"/>
+        </w:rPr>
+      </w:pPr>
+      <w:r>
+        <w:rPr>
+          <w:rFonts w:ascii="Times New Roman" w:hAnsi="Times New Roman"/>
+        </w:rPr>
+        <w:t>User Identification by Login/Logout</w:t>
+      </w:r>
+    </w:p>
+    <w:p>
+      <w:pPr>
+        <w:pStyle w:val="AralkYok"/>
+        <w:numPr>
+          <w:ilvl w:val="0"/>
+          <w:numId w:val="11"/>
+        </w:numPr>
+        <w:rPr>
+          <w:rFonts w:ascii="Times New Roman" w:hAnsi="Times New Roman"/>
+        </w:rPr>
+      </w:pPr>
+      <w:r>
+        <w:rPr>
+          <w:rFonts w:ascii="Times New Roman" w:hAnsi="Times New Roman"/>
+        </w:rPr>
+        <w:t>User Authorization</w:t>
+      </w:r>
+    </w:p>
+    <w:p>
+      <w:pPr>
+        <w:pStyle w:val="AralkYok"/>
+        <w:numPr>
+          <w:ilvl w:val="0"/>
+          <w:numId w:val="11"/>
+        </w:numPr>
+        <w:rPr>
+          <w:rFonts w:ascii="Times New Roman" w:hAnsi="Times New Roman"/>
+        </w:rPr>
+      </w:pPr>
+      <w:r>
+        <w:rPr>
+          <w:rFonts w:ascii="Times New Roman" w:hAnsi="Times New Roman"/>
+        </w:rPr>
+        <w:t xml:space="preserve">Create, Update, Delete, View Patient </w:t>
+      </w:r>
+      <w:r>
+        <w:rPr>
+          <w:rFonts w:ascii="Times New Roman" w:hAnsi="Times New Roman"/>
+        </w:rPr>
+        <w:t>Results</w:t>
+      </w:r>
+    </w:p>
+    <w:p>
+      <w:pPr>
+        <w:pStyle w:val="AralkYok"/>
+        <w:numPr>
+          <w:ilvl w:val="0"/>
+          <w:numId w:val="11"/>
+        </w:numPr>
+        <w:rPr>
+          <w:rFonts w:ascii="Times New Roman" w:hAnsi="Times New Roman"/>
+        </w:rPr>
+      </w:pPr>
+      <w:r>
+        <w:rPr>
+          <w:rFonts w:ascii="Times New Roman" w:hAnsi="Times New Roman"/>
+        </w:rPr>
+        <w:t xml:space="preserve">Download Patient </w:t>
+      </w:r>
+      <w:r>
+        <w:rPr>
+          <w:rFonts w:ascii="Times New Roman" w:hAnsi="Times New Roman"/>
+        </w:rPr>
+        <w:t>Results</w:t>
+      </w:r>
+      <w:r>
+        <w:rPr>
+          <w:rFonts w:ascii="Times New Roman" w:hAnsi="Times New Roman"/>
+        </w:rPr>
+        <w:t xml:space="preserve"> as .pdf file</w:t>
+      </w:r>
+    </w:p>
+    <w:p>
+      <w:pPr>
+        <w:pStyle w:val="AralkYok"/>
+        <w:numPr>
+          <w:ilvl w:val="0"/>
+          <w:numId w:val="11"/>
+        </w:numPr>
+        <w:rPr>
+          <w:rFonts w:ascii="Times New Roman" w:hAnsi="Times New Roman"/>
+        </w:rPr>
+      </w:pPr>
+      <w:r>
+        <w:rPr>
+          <w:rFonts w:ascii="Times New Roman" w:hAnsi="Times New Roman"/>
+        </w:rPr>
+        <w:t xml:space="preserve">Logging user actions </w:t>
+      </w:r>
+      <w:r>
+        <w:rPr>
+          <w:rFonts w:ascii="Times New Roman" w:hAnsi="Times New Roman"/>
+        </w:rPr>
+        <w:t xml:space="preserve">to MongoDB </w:t>
+      </w:r>
+      <w:r>
+        <w:rPr>
+          <w:rFonts w:ascii="Times New Roman" w:hAnsi="Times New Roman"/>
+        </w:rPr>
+        <w:t>like create, delete, show, login, logou</w:t>
+      </w:r>
+      <w:r>
+        <w:rPr>
+          <w:rFonts w:ascii="Times New Roman" w:hAnsi="Times New Roman"/>
+        </w:rPr>
+        <w:t>t etc. (Optional)</w:t>
+      </w:r>
+    </w:p>
+    <w:p>
+      <w:pPr>
+        <w:pStyle w:val="AralkYok"/>
+        <w:numPr>
+          <w:ilvl w:val="0"/>
+          <w:numId w:val="11"/>
+        </w:numPr>
+        <w:rPr>
+          <w:rFonts w:ascii="Times New Roman" w:hAnsi="Times New Roman"/>
+        </w:rPr>
+      </w:pPr>
+      <w:r>
+        <w:rPr>
+          <w:rFonts w:ascii="Times New Roman" w:hAnsi="Times New Roman"/>
+        </w:rPr>
+        <w:t>View user actions by log data.</w:t>
+      </w:r>
+    </w:p>
+    <w:p>
+      <w:pPr>
+        <w:pStyle w:val="AralkYok"/>
+        <w:numPr>
+          <w:ilvl w:val="0"/>
+          <w:numId w:val="11"/>
+        </w:numPr>
+        <w:rPr>
+          <w:rFonts w:ascii="Times New Roman" w:hAnsi="Times New Roman"/>
+        </w:rPr>
+      </w:pPr>
+      <w:r>
+        <w:rPr>
+          <w:rFonts w:ascii="Times New Roman" w:hAnsi="Times New Roman"/>
+        </w:rPr>
+        <w:t xml:space="preserve">Contact with Doctor </w:t>
+      </w:r>
+      <w:r>
+        <w:rPr>
+          <w:rFonts w:ascii="Times New Roman" w:hAnsi="Times New Roman"/>
+        </w:rPr>
+        <w:t xml:space="preserve">on system. </w:t>
+      </w:r>
+      <w:r>
+        <w:rPr>
+          <w:rFonts w:ascii="Times New Roman" w:hAnsi="Times New Roman"/>
+        </w:rPr>
+        <w:t>(Optional)</w:t>
+      </w:r>
+    </w:p>
+    <w:p>
+      <w:pPr>
+        <w:pStyle w:val="AralkYok"/>
+        <w:rPr>
+          <w:rFonts w:ascii="Times New Roman" w:hAnsi="Times New Roman"/>
+        </w:rPr>
+      </w:pPr>
+    </w:p>
+    <w:p>
+      <w:pPr>
+        <w:pStyle w:val="ListeParagraf"/>
+        <w:ind w:left="360"/>
         <w:rPr>
           <w:rFonts w:ascii="Times New Roman" w:hAnsi="Times New Roman"/>
           <w:b/>
           <w:bCs/>
-        </w:rPr>
-        <w:t xml:space="preserve"> </w:t>
-      </w:r>
-      <w:proofErr w:type="spellStart"/>
-      <w:r>
+          <w:color w:val="FF0000"/>
+          <w:sz w:val="24"/>
+          <w:szCs w:val="24"/>
+        </w:rPr>
+      </w:pPr>
+      <w:r>
+        <w:rPr>
+          <w:rFonts w:ascii="Times New Roman" w:hAnsi="Times New Roman"/>
+          <w:color w:val="FF0000"/>
+        </w:rPr>
+        <w:t xml:space="preserve">*** Some of these functionalities can be perform only by </w:t>
+      </w:r>
+      <w:r>
+        <w:rPr>
+          <w:rFonts w:ascii="Times New Roman" w:hAnsi="Times New Roman"/>
+          <w:color w:val="FF0000"/>
+        </w:rPr>
+        <w:t>who has authority. For more information check the “</w:t>
+      </w:r>
+      <w:r>
+        <w:rPr>
+          <w:rFonts w:ascii="Times New Roman" w:hAnsi="Times New Roman"/>
+          <w:color w:val="FF0000"/>
+        </w:rPr>
+        <w:t>USER AUTHORIZATION</w:t>
+      </w:r>
+      <w:r>
+        <w:rPr>
+          <w:rFonts w:ascii="Times New Roman" w:hAnsi="Times New Roman"/>
+          <w:color w:val="FF0000"/>
+        </w:rPr>
+        <w:t>”.</w:t>
+      </w:r>
+    </w:p>
+    <w:p>
+      <w:pPr>
+        <w:pStyle w:val="AralkYok"/>
+        <w:ind w:left="720"/>
         <w:rPr>
           <w:rFonts w:ascii="Times New Roman" w:hAnsi="Times New Roman"/>
           <w:b/>
           <w:bCs/>
         </w:rPr>
-        <w:t>The</w:t>
-      </w:r>
-      <w:proofErr w:type="spellEnd"/>
-      <w:r>
+      </w:pPr>
+    </w:p>
+    <w:p>
+      <w:pPr>
+        <w:pStyle w:val="AralkYok"/>
+        <w:ind w:left="720"/>
         <w:rPr>
           <w:rFonts w:ascii="Times New Roman" w:hAnsi="Times New Roman"/>
           <w:b/>
           <w:bCs/>
         </w:rPr>
-        <w:t xml:space="preserve"> Components of Project?</w:t>
-      </w:r>
+      </w:pPr>
     </w:p>
     <w:p>
       <w:pPr>
         <w:pStyle w:val="AralkYok"/>
-        <w:ind w:left="720"/>
+        <w:numPr>
+          <w:ilvl w:val="0"/>
+          <w:numId w:val="6"/>
+        </w:numPr>
         <w:rPr>
           <w:rFonts w:ascii="Times New Roman" w:hAnsi="Times New Roman"/>
           <w:b/>
           <w:bCs/>
-        </w:rPr>
-      </w:pPr>
-    </w:p>
-    <w:p>
-      <w:pPr>
-        <w:pStyle w:val="AralkYok"/>
-        <w:numPr>
-          <w:ilvl w:val="0"/>
-          <w:numId w:val="6"/>
-        </w:numPr>
+          <w:sz w:val="24"/>
+          <w:szCs w:val="24"/>
+        </w:rPr>
+      </w:pPr>
+      <w:r>
         <w:rPr>
           <w:rFonts w:ascii="Times New Roman" w:hAnsi="Times New Roman"/>
           <w:b/>
@@ -1071,8 +1513,13 @@
           <w:sz w:val="24"/>
           <w:szCs w:val="24"/>
         </w:rPr>
-      </w:pPr>
-      <w:r>
+        <w:t>COMPONENTS</w:t>
+      </w:r>
+    </w:p>
+    <w:p>
+      <w:pPr>
+        <w:pStyle w:val="AralkYok"/>
+        <w:ind w:left="360"/>
         <w:rPr>
           <w:rFonts w:ascii="Times New Roman" w:hAnsi="Times New Roman"/>
           <w:b/>
@@ -1080,13 +1527,325 @@
           <w:sz w:val="24"/>
           <w:szCs w:val="24"/>
         </w:rPr>
-        <w:t>COMPONENTS</w:t>
-      </w:r>
-    </w:p>
-    <w:p>
-      <w:pPr>
-        <w:pStyle w:val="AralkYok"/>
-        <w:ind w:left="360"/>
+      </w:pPr>
+    </w:p>
+    <w:p>
+      <w:pPr>
+        <w:pStyle w:val="Title2"/>
+        <w:numPr>
+          <w:ilvl w:val="1"/>
+          <w:numId w:val="6"/>
+        </w:numPr>
+      </w:pPr>
+      <w:r>
+        <w:t>Database</w:t>
+      </w:r>
+    </w:p>
+    <w:p>
+      <w:pPr>
+        <w:pStyle w:val="Title3"/>
+        <w:numPr>
+          <w:ilvl w:val="2"/>
+          <w:numId w:val="6"/>
+        </w:numPr>
+      </w:pPr>
+      <w:r>
+        <w:t>E</w:t>
+      </w:r>
+      <w:r>
+        <w:t>ntities</w:t>
+      </w:r>
+    </w:p>
+    <w:p>
+      <w:pPr>
+        <w:pStyle w:val="Title3"/>
+        <w:numPr>
+          <w:ilvl w:val="3"/>
+          <w:numId w:val="6"/>
+        </w:numPr>
+      </w:pPr>
+      <w:r>
+        <w:t>Report</w:t>
+      </w:r>
+    </w:p>
+    <w:p>
+      <w:pPr>
+        <w:pStyle w:val="Title3"/>
+        <w:numPr>
+          <w:ilvl w:val="3"/>
+          <w:numId w:val="6"/>
+        </w:numPr>
+      </w:pPr>
+      <w:r>
+        <w:t>Use</w:t>
+      </w:r>
+      <w:r>
+        <w:t>r</w:t>
+      </w:r>
+    </w:p>
+    <w:p>
+      <w:pPr>
+        <w:pStyle w:val="Title3"/>
+        <w:numPr>
+          <w:ilvl w:val="3"/>
+          <w:numId w:val="6"/>
+        </w:numPr>
+      </w:pPr>
+      <w:r>
+        <w:t>Report File</w:t>
+      </w:r>
+    </w:p>
+    <w:p>
+      <w:pPr>
+        <w:pStyle w:val="ListeParagraf"/>
+        <w:numPr>
+          <w:ilvl w:val="2"/>
+          <w:numId w:val="6"/>
+        </w:numPr>
+        <w:rPr>
+          <w:rFonts w:ascii="Times New Roman" w:hAnsi="Times New Roman"/>
+          <w:sz w:val="24"/>
+          <w:szCs w:val="24"/>
+        </w:rPr>
+      </w:pPr>
+      <w:r>
+        <w:rPr>
+          <w:rFonts w:ascii="Times New Roman" w:hAnsi="Times New Roman"/>
+          <w:sz w:val="24"/>
+          <w:szCs w:val="24"/>
+        </w:rPr>
+        <w:lastRenderedPageBreak/>
+        <w:t>Logs</w:t>
+      </w:r>
+    </w:p>
+    <w:p>
+      <w:pPr>
+        <w:pStyle w:val="ListeParagraf"/>
+        <w:numPr>
+          <w:ilvl w:val="2"/>
+          <w:numId w:val="6"/>
+        </w:numPr>
+        <w:rPr>
+          <w:rFonts w:ascii="Times New Roman" w:hAnsi="Times New Roman"/>
+          <w:sz w:val="24"/>
+          <w:szCs w:val="24"/>
+        </w:rPr>
+      </w:pPr>
+      <w:r>
+        <w:rPr>
+          <w:rFonts w:ascii="Times New Roman" w:hAnsi="Times New Roman"/>
+          <w:sz w:val="24"/>
+          <w:szCs w:val="24"/>
+        </w:rPr>
+        <w:t>Developing Tools</w:t>
+      </w:r>
+    </w:p>
+    <w:p>
+      <w:pPr>
+        <w:pStyle w:val="ListeParagraf"/>
+        <w:numPr>
+          <w:ilvl w:val="3"/>
+          <w:numId w:val="6"/>
+        </w:numPr>
+        <w:rPr>
+          <w:rFonts w:ascii="Times New Roman" w:hAnsi="Times New Roman"/>
+          <w:sz w:val="24"/>
+          <w:szCs w:val="24"/>
+        </w:rPr>
+      </w:pPr>
+      <w:r>
+        <w:rPr>
+          <w:rFonts w:ascii="Times New Roman" w:hAnsi="Times New Roman"/>
+          <w:sz w:val="24"/>
+          <w:szCs w:val="24"/>
+        </w:rPr>
+        <w:t>MySQL</w:t>
+      </w:r>
+    </w:p>
+    <w:p>
+      <w:pPr>
+        <w:pStyle w:val="ListeParagraf"/>
+        <w:numPr>
+          <w:ilvl w:val="3"/>
+          <w:numId w:val="6"/>
+        </w:numPr>
+        <w:rPr>
+          <w:rFonts w:ascii="Times New Roman" w:hAnsi="Times New Roman"/>
+          <w:sz w:val="24"/>
+          <w:szCs w:val="24"/>
+        </w:rPr>
+      </w:pPr>
+      <w:r>
+        <w:rPr>
+          <w:rFonts w:ascii="Times New Roman" w:hAnsi="Times New Roman"/>
+          <w:sz w:val="24"/>
+          <w:szCs w:val="24"/>
+        </w:rPr>
+        <w:t>MongoDB</w:t>
+      </w:r>
+    </w:p>
+    <w:p>
+      <w:pPr>
+        <w:pStyle w:val="Title2"/>
+        <w:numPr>
+          <w:ilvl w:val="1"/>
+          <w:numId w:val="6"/>
+        </w:numPr>
+      </w:pPr>
+      <w:r>
+        <w:t>Web API</w:t>
+      </w:r>
+    </w:p>
+    <w:p>
+      <w:pPr>
+        <w:pStyle w:val="ListeParagraf"/>
+        <w:numPr>
+          <w:ilvl w:val="2"/>
+          <w:numId w:val="6"/>
+        </w:numPr>
+        <w:rPr>
+          <w:rFonts w:ascii="Times New Roman" w:hAnsi="Times New Roman"/>
+          <w:sz w:val="24"/>
+          <w:szCs w:val="24"/>
+        </w:rPr>
+      </w:pPr>
+      <w:r>
+        <w:rPr>
+          <w:rFonts w:ascii="Times New Roman" w:hAnsi="Times New Roman"/>
+          <w:sz w:val="24"/>
+          <w:szCs w:val="24"/>
+        </w:rPr>
+        <w:t>User Service</w:t>
+      </w:r>
+    </w:p>
+    <w:p>
+      <w:pPr>
+        <w:pStyle w:val="ListeParagraf"/>
+        <w:numPr>
+          <w:ilvl w:val="2"/>
+          <w:numId w:val="6"/>
+        </w:numPr>
+        <w:rPr>
+          <w:rFonts w:ascii="Times New Roman" w:hAnsi="Times New Roman"/>
+          <w:sz w:val="24"/>
+          <w:szCs w:val="24"/>
+        </w:rPr>
+      </w:pPr>
+      <w:r>
+        <w:rPr>
+          <w:rFonts w:ascii="Times New Roman" w:hAnsi="Times New Roman"/>
+          <w:sz w:val="24"/>
+          <w:szCs w:val="24"/>
+        </w:rPr>
+        <w:t>Report Service</w:t>
+      </w:r>
+    </w:p>
+    <w:p>
+      <w:pPr>
+        <w:pStyle w:val="ListeParagraf"/>
+        <w:numPr>
+          <w:ilvl w:val="2"/>
+          <w:numId w:val="6"/>
+        </w:numPr>
+        <w:rPr>
+          <w:rFonts w:ascii="Times New Roman" w:hAnsi="Times New Roman"/>
+          <w:sz w:val="24"/>
+          <w:szCs w:val="24"/>
+        </w:rPr>
+      </w:pPr>
+      <w:r>
+        <w:rPr>
+          <w:rFonts w:ascii="Times New Roman" w:hAnsi="Times New Roman"/>
+          <w:sz w:val="24"/>
+          <w:szCs w:val="24"/>
+        </w:rPr>
+        <w:t>Report File Manager</w:t>
+      </w:r>
+    </w:p>
+    <w:p>
+      <w:pPr>
+        <w:pStyle w:val="ListeParagraf"/>
+        <w:numPr>
+          <w:ilvl w:val="2"/>
+          <w:numId w:val="6"/>
+        </w:numPr>
+        <w:rPr>
+          <w:rFonts w:ascii="Times New Roman" w:hAnsi="Times New Roman"/>
+          <w:sz w:val="24"/>
+          <w:szCs w:val="24"/>
+        </w:rPr>
+      </w:pPr>
+      <w:r>
+        <w:rPr>
+          <w:rFonts w:ascii="Times New Roman" w:hAnsi="Times New Roman"/>
+          <w:sz w:val="24"/>
+          <w:szCs w:val="24"/>
+        </w:rPr>
+        <w:t>Logger</w:t>
+      </w:r>
+    </w:p>
+    <w:p>
+      <w:pPr>
+        <w:pStyle w:val="ListeParagraf"/>
+        <w:numPr>
+          <w:ilvl w:val="2"/>
+          <w:numId w:val="6"/>
+        </w:numPr>
+        <w:rPr>
+          <w:rFonts w:ascii="Times New Roman" w:hAnsi="Times New Roman"/>
+          <w:sz w:val="24"/>
+          <w:szCs w:val="24"/>
+        </w:rPr>
+      </w:pPr>
+      <w:r>
+        <w:rPr>
+          <w:rFonts w:ascii="Times New Roman" w:hAnsi="Times New Roman"/>
+          <w:sz w:val="24"/>
+          <w:szCs w:val="24"/>
+        </w:rPr>
+        <w:t>Authentication</w:t>
+      </w:r>
+    </w:p>
+    <w:p>
+      <w:pPr>
+        <w:pStyle w:val="ListeParagraf"/>
+        <w:numPr>
+          <w:ilvl w:val="2"/>
+          <w:numId w:val="6"/>
+        </w:numPr>
+        <w:rPr>
+          <w:rFonts w:ascii="Times New Roman" w:hAnsi="Times New Roman"/>
+          <w:sz w:val="24"/>
+          <w:szCs w:val="24"/>
+        </w:rPr>
+      </w:pPr>
+      <w:r>
+        <w:rPr>
+          <w:rFonts w:ascii="Times New Roman" w:hAnsi="Times New Roman"/>
+          <w:sz w:val="24"/>
+          <w:szCs w:val="24"/>
+        </w:rPr>
+        <w:t>Developing Tools</w:t>
+      </w:r>
+    </w:p>
+    <w:p>
+      <w:pPr>
+        <w:pStyle w:val="ListeParagraf"/>
+        <w:ind w:left="1080"/>
+        <w:rPr>
+          <w:rFonts w:ascii="Times New Roman" w:hAnsi="Times New Roman"/>
+          <w:sz w:val="24"/>
+          <w:szCs w:val="24"/>
+        </w:rPr>
+      </w:pPr>
+    </w:p>
+    <w:p>
+      <w:pPr>
+        <w:pStyle w:val="ListeParagraf"/>
+        <w:numPr>
+          <w:ilvl w:val="1"/>
+          <w:numId w:val="6"/>
+        </w:numPr>
         <w:rPr>
           <w:rFonts w:ascii="Times New Roman" w:hAnsi="Times New Roman"/>
           <w:b/>
@@ -1095,73 +1854,37 @@
           <w:szCs w:val="24"/>
         </w:rPr>
       </w:pPr>
-    </w:p>
-    <w:p>
-      <w:pPr>
-        <w:pStyle w:val="Title2"/>
-        <w:numPr>
-          <w:ilvl w:val="1"/>
-          <w:numId w:val="6"/>
-        </w:numPr>
-      </w:pPr>
-      <w:r>
-        <w:t>Database</w:t>
-      </w:r>
-    </w:p>
-    <w:p>
-      <w:pPr>
-        <w:pStyle w:val="Title3"/>
+      <w:r>
+        <w:rPr>
+          <w:rFonts w:ascii="Times New Roman" w:hAnsi="Times New Roman"/>
+          <w:b/>
+          <w:bCs/>
+          <w:sz w:val="24"/>
+          <w:szCs w:val="24"/>
+        </w:rPr>
+        <w:t>Web Interface</w:t>
+      </w:r>
+    </w:p>
+    <w:p>
+      <w:pPr>
+        <w:pStyle w:val="ListeParagraf"/>
         <w:numPr>
           <w:ilvl w:val="2"/>
           <w:numId w:val="6"/>
         </w:numPr>
-      </w:pPr>
-      <w:proofErr w:type="spellStart"/>
-      <w:r>
-        <w:t>E</w:t>
-      </w:r>
-      <w:r>
-        <w:t>ntities</w:t>
-      </w:r>
-      <w:proofErr w:type="spellEnd"/>
-    </w:p>
-    <w:p>
-      <w:pPr>
-        <w:pStyle w:val="Title3"/>
-        <w:numPr>
-          <w:ilvl w:val="3"/>
-          <w:numId w:val="6"/>
-        </w:numPr>
-      </w:pPr>
-      <w:r>
-        <w:t>Report</w:t>
-      </w:r>
-    </w:p>
-    <w:p>
-      <w:pPr>
-        <w:pStyle w:val="Title3"/>
-        <w:numPr>
-          <w:ilvl w:val="3"/>
-          <w:numId w:val="6"/>
-        </w:numPr>
-      </w:pPr>
-      <w:r>
-        <w:t>Use</w:t>
-      </w:r>
-      <w:r>
-        <w:t>r</w:t>
-      </w:r>
-    </w:p>
-    <w:p>
-      <w:pPr>
-        <w:pStyle w:val="Title3"/>
-        <w:numPr>
-          <w:ilvl w:val="3"/>
-          <w:numId w:val="6"/>
-        </w:numPr>
-      </w:pPr>
-      <w:r>
-        <w:t>Report File</w:t>
+        <w:rPr>
+          <w:rFonts w:ascii="Times New Roman" w:hAnsi="Times New Roman"/>
+          <w:sz w:val="24"/>
+          <w:szCs w:val="24"/>
+        </w:rPr>
+      </w:pPr>
+      <w:r>
+        <w:rPr>
+          <w:rFonts w:ascii="Times New Roman" w:hAnsi="Times New Roman"/>
+          <w:sz w:val="24"/>
+          <w:szCs w:val="24"/>
+        </w:rPr>
+        <w:t>Pages</w:t>
       </w:r>
     </w:p>
     <w:p>
@@ -1177,356 +1900,13 @@
           <w:szCs w:val="24"/>
         </w:rPr>
       </w:pPr>
-      <w:proofErr w:type="spellStart"/>
-      <w:r>
-        <w:rPr>
-          <w:rFonts w:ascii="Times New Roman" w:hAnsi="Times New Roman"/>
-          <w:sz w:val="24"/>
-          <w:szCs w:val="24"/>
-        </w:rPr>
-        <w:t>Logs</w:t>
-      </w:r>
-      <w:proofErr w:type="spellEnd"/>
-    </w:p>
-    <w:p>
-      <w:pPr>
-        <w:pStyle w:val="ListeParagraf"/>
-        <w:numPr>
-          <w:ilvl w:val="2"/>
-          <w:numId w:val="6"/>
-        </w:numPr>
-        <w:rPr>
-          <w:rFonts w:ascii="Times New Roman" w:hAnsi="Times New Roman"/>
-          <w:sz w:val="24"/>
-          <w:szCs w:val="24"/>
-        </w:rPr>
-      </w:pPr>
-      <w:proofErr w:type="spellStart"/>
-      <w:r>
-        <w:rPr>
-          <w:rFonts w:ascii="Times New Roman" w:hAnsi="Times New Roman"/>
-          <w:sz w:val="24"/>
-          <w:szCs w:val="24"/>
-        </w:rPr>
-        <w:t>Developing</w:t>
-      </w:r>
-      <w:proofErr w:type="spellEnd"/>
-      <w:r>
-        <w:rPr>
-          <w:rFonts w:ascii="Times New Roman" w:hAnsi="Times New Roman"/>
-          <w:sz w:val="24"/>
-          <w:szCs w:val="24"/>
-        </w:rPr>
-        <w:t xml:space="preserve"> Tools</w:t>
-      </w:r>
-    </w:p>
-    <w:p>
-      <w:pPr>
-        <w:pStyle w:val="ListeParagraf"/>
-        <w:numPr>
-          <w:ilvl w:val="3"/>
-          <w:numId w:val="6"/>
-        </w:numPr>
-        <w:rPr>
-          <w:rFonts w:ascii="Times New Roman" w:hAnsi="Times New Roman"/>
-          <w:sz w:val="24"/>
-          <w:szCs w:val="24"/>
-        </w:rPr>
-      </w:pPr>
-      <w:r>
-        <w:rPr>
-          <w:rFonts w:ascii="Times New Roman" w:hAnsi="Times New Roman"/>
-          <w:sz w:val="24"/>
-          <w:szCs w:val="24"/>
-        </w:rPr>
-        <w:t>MySQL</w:t>
-      </w:r>
-    </w:p>
-    <w:p>
-      <w:pPr>
-        <w:pStyle w:val="ListeParagraf"/>
-        <w:numPr>
-          <w:ilvl w:val="3"/>
-          <w:numId w:val="6"/>
-        </w:numPr>
-        <w:rPr>
-          <w:rFonts w:ascii="Times New Roman" w:hAnsi="Times New Roman"/>
-          <w:sz w:val="24"/>
-          <w:szCs w:val="24"/>
-        </w:rPr>
-      </w:pPr>
-      <w:proofErr w:type="spellStart"/>
-      <w:r>
-        <w:rPr>
-          <w:rFonts w:ascii="Times New Roman" w:hAnsi="Times New Roman"/>
-          <w:sz w:val="24"/>
-          <w:szCs w:val="24"/>
-        </w:rPr>
-        <w:t>MongoDB</w:t>
-      </w:r>
-      <w:proofErr w:type="spellEnd"/>
-    </w:p>
-    <w:p>
-      <w:pPr>
-        <w:pStyle w:val="Title2"/>
-        <w:numPr>
-          <w:ilvl w:val="1"/>
-          <w:numId w:val="6"/>
-        </w:numPr>
-      </w:pPr>
-      <w:r>
-        <w:t>Web API</w:t>
-      </w:r>
-    </w:p>
-    <w:p>
-      <w:pPr>
-        <w:pStyle w:val="ListeParagraf"/>
-        <w:numPr>
-          <w:ilvl w:val="2"/>
-          <w:numId w:val="6"/>
-        </w:numPr>
-        <w:rPr>
-          <w:rFonts w:ascii="Times New Roman" w:hAnsi="Times New Roman"/>
-          <w:sz w:val="24"/>
-          <w:szCs w:val="24"/>
-        </w:rPr>
-      </w:pPr>
-      <w:r>
-        <w:rPr>
-          <w:rFonts w:ascii="Times New Roman" w:hAnsi="Times New Roman"/>
-          <w:sz w:val="24"/>
-          <w:szCs w:val="24"/>
-        </w:rPr>
-        <w:t>User Service</w:t>
-      </w:r>
-    </w:p>
-    <w:p>
-      <w:pPr>
-        <w:pStyle w:val="ListeParagraf"/>
-        <w:numPr>
-          <w:ilvl w:val="2"/>
-          <w:numId w:val="6"/>
-        </w:numPr>
-        <w:rPr>
-          <w:rFonts w:ascii="Times New Roman" w:hAnsi="Times New Roman"/>
-          <w:sz w:val="24"/>
-          <w:szCs w:val="24"/>
-        </w:rPr>
-      </w:pPr>
-      <w:r>
-        <w:rPr>
-          <w:rFonts w:ascii="Times New Roman" w:hAnsi="Times New Roman"/>
-          <w:sz w:val="24"/>
-          <w:szCs w:val="24"/>
-        </w:rPr>
-        <w:t>Report Service</w:t>
-      </w:r>
-    </w:p>
-    <w:p>
-      <w:pPr>
-        <w:pStyle w:val="ListeParagraf"/>
-        <w:numPr>
-          <w:ilvl w:val="2"/>
-          <w:numId w:val="6"/>
-        </w:numPr>
-        <w:rPr>
-          <w:rFonts w:ascii="Times New Roman" w:hAnsi="Times New Roman"/>
-          <w:sz w:val="24"/>
-          <w:szCs w:val="24"/>
-        </w:rPr>
-      </w:pPr>
-      <w:r>
-        <w:rPr>
-          <w:rFonts w:ascii="Times New Roman" w:hAnsi="Times New Roman"/>
-          <w:sz w:val="24"/>
-          <w:szCs w:val="24"/>
-        </w:rPr>
-        <w:t>Report File Manager</w:t>
-      </w:r>
-    </w:p>
-    <w:p>
-      <w:pPr>
-        <w:pStyle w:val="ListeParagraf"/>
-        <w:numPr>
-          <w:ilvl w:val="2"/>
-          <w:numId w:val="6"/>
-        </w:numPr>
-        <w:rPr>
-          <w:rFonts w:ascii="Times New Roman" w:hAnsi="Times New Roman"/>
-          <w:sz w:val="24"/>
-          <w:szCs w:val="24"/>
-        </w:rPr>
-      </w:pPr>
-      <w:proofErr w:type="spellStart"/>
-      <w:r>
-        <w:rPr>
-          <w:rFonts w:ascii="Times New Roman" w:hAnsi="Times New Roman"/>
-          <w:sz w:val="24"/>
-          <w:szCs w:val="24"/>
-        </w:rPr>
-        <w:t>Logger</w:t>
-      </w:r>
-      <w:proofErr w:type="spellEnd"/>
-    </w:p>
-    <w:p>
-      <w:pPr>
-        <w:pStyle w:val="ListeParagraf"/>
-        <w:numPr>
-          <w:ilvl w:val="2"/>
-          <w:numId w:val="6"/>
-        </w:numPr>
-        <w:rPr>
-          <w:rFonts w:ascii="Times New Roman" w:hAnsi="Times New Roman"/>
-          <w:sz w:val="24"/>
-          <w:szCs w:val="24"/>
-        </w:rPr>
-      </w:pPr>
-      <w:proofErr w:type="spellStart"/>
-      <w:r>
-        <w:rPr>
-          <w:rFonts w:ascii="Times New Roman" w:hAnsi="Times New Roman"/>
-          <w:sz w:val="24"/>
-          <w:szCs w:val="24"/>
-        </w:rPr>
-        <w:t>Authentication</w:t>
-      </w:r>
-      <w:proofErr w:type="spellEnd"/>
-    </w:p>
-    <w:p>
-      <w:pPr>
-        <w:pStyle w:val="ListeParagraf"/>
-        <w:numPr>
-          <w:ilvl w:val="2"/>
-          <w:numId w:val="6"/>
-        </w:numPr>
-        <w:rPr>
-          <w:rFonts w:ascii="Times New Roman" w:hAnsi="Times New Roman"/>
-          <w:sz w:val="24"/>
-          <w:szCs w:val="24"/>
-        </w:rPr>
-      </w:pPr>
-      <w:proofErr w:type="spellStart"/>
-      <w:r>
-        <w:rPr>
-          <w:rFonts w:ascii="Times New Roman" w:hAnsi="Times New Roman"/>
-          <w:sz w:val="24"/>
-          <w:szCs w:val="24"/>
-        </w:rPr>
-        <w:t>Developing</w:t>
-      </w:r>
-      <w:proofErr w:type="spellEnd"/>
-      <w:r>
-        <w:rPr>
-          <w:rFonts w:ascii="Times New Roman" w:hAnsi="Times New Roman"/>
-          <w:sz w:val="24"/>
-          <w:szCs w:val="24"/>
-        </w:rPr>
-        <w:t xml:space="preserve"> Tools</w:t>
-      </w:r>
-    </w:p>
-    <w:p>
-      <w:pPr>
-        <w:pStyle w:val="ListeParagraf"/>
-        <w:ind w:left="1080"/>
-        <w:rPr>
-          <w:rFonts w:ascii="Times New Roman" w:hAnsi="Times New Roman"/>
-          <w:sz w:val="24"/>
-          <w:szCs w:val="24"/>
-        </w:rPr>
-      </w:pPr>
-    </w:p>
-    <w:p>
-      <w:pPr>
-        <w:pStyle w:val="ListeParagraf"/>
-        <w:numPr>
-          <w:ilvl w:val="1"/>
-          <w:numId w:val="6"/>
-        </w:numPr>
-        <w:rPr>
-          <w:rFonts w:ascii="Times New Roman" w:hAnsi="Times New Roman"/>
-          <w:b/>
-          <w:bCs/>
-          <w:sz w:val="24"/>
-          <w:szCs w:val="24"/>
-        </w:rPr>
-      </w:pPr>
-      <w:r>
-        <w:rPr>
-          <w:rFonts w:ascii="Times New Roman" w:hAnsi="Times New Roman"/>
-          <w:b/>
-          <w:bCs/>
-          <w:sz w:val="24"/>
-          <w:szCs w:val="24"/>
-        </w:rPr>
-        <w:t xml:space="preserve">Web </w:t>
-      </w:r>
-      <w:proofErr w:type="spellStart"/>
-      <w:r>
-        <w:rPr>
-          <w:rFonts w:ascii="Times New Roman" w:hAnsi="Times New Roman"/>
-          <w:b/>
-          <w:bCs/>
-          <w:sz w:val="24"/>
-          <w:szCs w:val="24"/>
-        </w:rPr>
-        <w:t>Interface</w:t>
-      </w:r>
-      <w:proofErr w:type="spellEnd"/>
-    </w:p>
-    <w:p>
-      <w:pPr>
-        <w:pStyle w:val="ListeParagraf"/>
-        <w:numPr>
-          <w:ilvl w:val="2"/>
-          <w:numId w:val="6"/>
-        </w:numPr>
-        <w:rPr>
-          <w:rFonts w:ascii="Times New Roman" w:hAnsi="Times New Roman"/>
-          <w:sz w:val="24"/>
-          <w:szCs w:val="24"/>
-        </w:rPr>
-      </w:pPr>
-      <w:proofErr w:type="spellStart"/>
-      <w:r>
-        <w:rPr>
-          <w:rFonts w:ascii="Times New Roman" w:hAnsi="Times New Roman"/>
-          <w:sz w:val="24"/>
-          <w:szCs w:val="24"/>
-        </w:rPr>
-        <w:t>Pages</w:t>
-      </w:r>
-      <w:proofErr w:type="spellEnd"/>
-    </w:p>
-    <w:p>
-      <w:pPr>
-        <w:pStyle w:val="ListeParagraf"/>
-        <w:numPr>
-          <w:ilvl w:val="2"/>
-          <w:numId w:val="6"/>
-        </w:numPr>
-        <w:rPr>
-          <w:rFonts w:ascii="Times New Roman" w:hAnsi="Times New Roman"/>
-          <w:sz w:val="24"/>
-          <w:szCs w:val="24"/>
-        </w:rPr>
-      </w:pPr>
-      <w:proofErr w:type="spellStart"/>
-      <w:r>
-        <w:rPr>
-          <w:rFonts w:ascii="Times New Roman" w:hAnsi="Times New Roman"/>
-          <w:sz w:val="24"/>
-          <w:szCs w:val="24"/>
-        </w:rPr>
-        <w:t>Developing</w:t>
-      </w:r>
-      <w:proofErr w:type="spellEnd"/>
-      <w:r>
-        <w:rPr>
-          <w:rFonts w:ascii="Times New Roman" w:hAnsi="Times New Roman"/>
-          <w:sz w:val="24"/>
-          <w:szCs w:val="24"/>
-        </w:rPr>
-        <w:t xml:space="preserve"> Tools</w:t>
+      <w:r>
+        <w:rPr>
+          <w:rFonts w:ascii="Times New Roman" w:hAnsi="Times New Roman"/>
+          <w:sz w:val="24"/>
+          <w:szCs w:val="24"/>
+        </w:rPr>
+        <w:t>Developing Tools</w:t>
       </w:r>
     </w:p>
     <w:p>
@@ -1615,6 +1995,119 @@
 <file path=word/numbering.xml><?xml version="1.0" encoding="utf-8"?>
 <w:numbering xmlns:wpc="http://schemas.microsoft.com/office/word/2010/wordprocessingCanvas" xmlns:cx="http://schemas.microsoft.com/office/drawing/2014/chartex" xmlns:cx1="http://schemas.microsoft.com/office/drawing/2015/9/8/chartex" xmlns:cx2="http://schemas.microsoft.com/office/drawing/2015/10/21/chartex" xmlns:cx3="http://schemas.microsoft.com/office/drawing/2016/5/9/chartex" xmlns:cx4="http://schemas.microsoft.com/office/drawing/2016/5/10/chartex" xmlns:cx5="http://schemas.microsoft.com/office/drawing/2016/5/11/chartex" xmlns:cx6="http://schemas.microsoft.com/office/drawing/2016/5/12/chartex" xmlns:cx7="http://schemas.microsoft.com/office/drawing/2016/5/13/chartex" xmlns:cx8="http://schemas.microsoft.com/office/drawing/2016/5/14/chartex" xmlns:mc="http://schemas.openxmlformats.org/markup-compatibility/2006" xmlns:aink="http://schemas.microsoft.com/office/drawing/2016/ink" xmlns:am3d="http://schemas.microsoft.com/office/drawing/2017/model3d" xmlns:o="urn:schemas-microsoft-com:office:office" xmlns:oel="http://schemas.microsoft.com/office/2019/extlst" xmlns:r="http://schemas.openxmlformats.org/officeDocument/2006/relationships" xmlns:m="http://schemas.openxmlformats.org/officeDocument/2006/math" xmlns:v="urn:schemas-microsoft-com:vml" xmlns:wp14="http://schemas.microsoft.com/office/word/2010/wordprocessingDrawing" xmlns:wp="http://schemas.openxmlformats.org/drawingml/2006/wordprocessingDrawing" xmlns:w10="urn:schemas-microsoft-com:office:word" xmlns:w="http://schemas.openxmlformats.org/wordprocessingml/2006/main" xmlns:w14="http://schemas.microsoft.com/office/word/2010/wordml" xmlns:w15="http://schemas.microsoft.com/office/word/2012/wordml" xmlns:w16cex="http://schemas.microsoft.com/office/word/2018/wordml/cex" xmlns:w16cid="http://schemas.microsoft.com/office/word/2016/wordml/cid" xmlns:w16="http://schemas.microsoft.com/office/word/2018/wordml" xmlns:w16sdtdh="http://schemas.microsoft.com/office/word/2020/wordml/sdtdatahash" xmlns:w16se="http://schemas.microsoft.com/office/word/2015/wordml/symex" xmlns:wpg="http://schemas.microsoft.com/office/word/2010/wordprocessingGroup" xmlns:wpi="http://schemas.microsoft.com/office/word/2010/wordprocessingInk" xmlns:wne="http://schemas.microsoft.com/office/word/2006/wordml" xmlns:wps="http://schemas.microsoft.com/office/word/2010/wordprocessingShape" mc:Ignorable="w14 w15 w16se w16cid w16 w16cex w16sdtdh wp14">
   <w:abstractNum w:abstractNumId="0" w15:restartNumberingAfterBreak="0">
+    <w:nsid w:val="131833B4"/>
+    <w:multiLevelType w:val="hybridMultilevel"/>
+    <w:tmpl w:val="A0DEF296"/>
+    <w:lvl w:ilvl="0" w:tplc="041F0001">
+      <w:start w:val="1"/>
+      <w:numFmt w:val="bullet"/>
+      <w:lvlText w:val=""/>
+      <w:lvlJc w:val="left"/>
+      <w:pPr>
+        <w:ind w:left="1440" w:hanging="360"/>
+      </w:pPr>
+      <w:rPr>
+        <w:rFonts w:ascii="Symbol" w:hAnsi="Symbol" w:hint="default"/>
+      </w:rPr>
+    </w:lvl>
+    <w:lvl w:ilvl="1" w:tplc="041F0003" w:tentative="1">
+      <w:start w:val="1"/>
+      <w:numFmt w:val="bullet"/>
+      <w:lvlText w:val="o"/>
+      <w:lvlJc w:val="left"/>
+      <w:pPr>
+        <w:ind w:left="2160" w:hanging="360"/>
+      </w:pPr>
+      <w:rPr>
+        <w:rFonts w:ascii="Courier New" w:hAnsi="Courier New" w:cs="Courier New" w:hint="default"/>
+      </w:rPr>
+    </w:lvl>
+    <w:lvl w:ilvl="2" w:tplc="041F0005" w:tentative="1">
+      <w:start w:val="1"/>
+      <w:numFmt w:val="bullet"/>
+      <w:lvlText w:val=""/>
+      <w:lvlJc w:val="left"/>
+      <w:pPr>
+        <w:ind w:left="2880" w:hanging="360"/>
+      </w:pPr>
+      <w:rPr>
+        <w:rFonts w:ascii="Wingdings" w:hAnsi="Wingdings" w:hint="default"/>
+      </w:rPr>
+    </w:lvl>
+    <w:lvl w:ilvl="3" w:tplc="041F0001" w:tentative="1">
+      <w:start w:val="1"/>
+      <w:numFmt w:val="bullet"/>
+      <w:lvlText w:val=""/>
+      <w:lvlJc w:val="left"/>
+      <w:pPr>
+        <w:ind w:left="3600" w:hanging="360"/>
+      </w:pPr>
+      <w:rPr>
+        <w:rFonts w:ascii="Symbol" w:hAnsi="Symbol" w:hint="default"/>
+      </w:rPr>
+    </w:lvl>
+    <w:lvl w:ilvl="4" w:tplc="041F0003" w:tentative="1">
+      <w:start w:val="1"/>
+      <w:numFmt w:val="bullet"/>
+      <w:lvlText w:val="o"/>
+      <w:lvlJc w:val="left"/>
+      <w:pPr>
+        <w:ind w:left="4320" w:hanging="360"/>
+      </w:pPr>
+      <w:rPr>
+        <w:rFonts w:ascii="Courier New" w:hAnsi="Courier New" w:cs="Courier New" w:hint="default"/>
+      </w:rPr>
+    </w:lvl>
+    <w:lvl w:ilvl="5" w:tplc="041F0005" w:tentative="1">
+      <w:start w:val="1"/>
+      <w:numFmt w:val="bullet"/>
+      <w:lvlText w:val=""/>
+      <w:lvlJc w:val="left"/>
+      <w:pPr>
+        <w:ind w:left="5040" w:hanging="360"/>
+      </w:pPr>
+      <w:rPr>
+        <w:rFonts w:ascii="Wingdings" w:hAnsi="Wingdings" w:hint="default"/>
+      </w:rPr>
+    </w:lvl>
+    <w:lvl w:ilvl="6" w:tplc="041F0001" w:tentative="1">
+      <w:start w:val="1"/>
+      <w:numFmt w:val="bullet"/>
+      <w:lvlText w:val=""/>
+      <w:lvlJc w:val="left"/>
+      <w:pPr>
+        <w:ind w:left="5760" w:hanging="360"/>
+      </w:pPr>
+      <w:rPr>
+        <w:rFonts w:ascii="Symbol" w:hAnsi="Symbol" w:hint="default"/>
+      </w:rPr>
+    </w:lvl>
+    <w:lvl w:ilvl="7" w:tplc="041F0003" w:tentative="1">
+      <w:start w:val="1"/>
+      <w:numFmt w:val="bullet"/>
+      <w:lvlText w:val="o"/>
+      <w:lvlJc w:val="left"/>
+      <w:pPr>
+        <w:ind w:left="6480" w:hanging="360"/>
+      </w:pPr>
+      <w:rPr>
+        <w:rFonts w:ascii="Courier New" w:hAnsi="Courier New" w:cs="Courier New" w:hint="default"/>
+      </w:rPr>
+    </w:lvl>
+    <w:lvl w:ilvl="8" w:tplc="041F0005" w:tentative="1">
+      <w:start w:val="1"/>
+      <w:numFmt w:val="bullet"/>
+      <w:lvlText w:val=""/>
+      <w:lvlJc w:val="left"/>
+      <w:pPr>
+        <w:ind w:left="7200" w:hanging="360"/>
+      </w:pPr>
+      <w:rPr>
+        <w:rFonts w:ascii="Wingdings" w:hAnsi="Wingdings" w:hint="default"/>
+      </w:rPr>
+    </w:lvl>
+  </w:abstractNum>
+  <w:abstractNum w:abstractNumId="1" w15:restartNumberingAfterBreak="0">
     <w:nsid w:val="141512FC"/>
     <w:multiLevelType w:val="multilevel"/>
     <w:tmpl w:val="9C223C58"/>
@@ -1702,7 +2195,96 @@
       </w:pPr>
     </w:lvl>
   </w:abstractNum>
-  <w:abstractNum w:abstractNumId="1" w15:restartNumberingAfterBreak="0">
+  <w:abstractNum w:abstractNumId="2" w15:restartNumberingAfterBreak="0">
+    <w:nsid w:val="16FA274D"/>
+    <w:multiLevelType w:val="multilevel"/>
+    <w:tmpl w:val="BDAAD332"/>
+    <w:lvl w:ilvl="0">
+      <w:start w:val="1"/>
+      <w:numFmt w:val="bullet"/>
+      <w:lvlText w:val=""/>
+      <w:lvlJc w:val="left"/>
+      <w:pPr>
+        <w:ind w:left="1440" w:hanging="360"/>
+      </w:pPr>
+      <w:rPr>
+        <w:rFonts w:ascii="Symbol" w:hAnsi="Symbol" w:hint="default"/>
+      </w:rPr>
+    </w:lvl>
+    <w:lvl w:ilvl="1">
+      <w:start w:val="1"/>
+      <w:numFmt w:val="lowerLetter"/>
+      <w:lvlText w:val="%2)"/>
+      <w:lvlJc w:val="left"/>
+      <w:pPr>
+        <w:ind w:left="1800" w:hanging="360"/>
+      </w:pPr>
+    </w:lvl>
+    <w:lvl w:ilvl="2">
+      <w:start w:val="1"/>
+      <w:numFmt w:val="lowerRoman"/>
+      <w:lvlText w:val="%3)"/>
+      <w:lvlJc w:val="left"/>
+      <w:pPr>
+        <w:ind w:left="2160" w:hanging="360"/>
+      </w:pPr>
+    </w:lvl>
+    <w:lvl w:ilvl="3">
+      <w:start w:val="1"/>
+      <w:numFmt w:val="decimal"/>
+      <w:lvlText w:val="(%4)"/>
+      <w:lvlJc w:val="left"/>
+      <w:pPr>
+        <w:ind w:left="2520" w:hanging="360"/>
+      </w:pPr>
+    </w:lvl>
+    <w:lvl w:ilvl="4">
+      <w:start w:val="1"/>
+      <w:numFmt w:val="lowerLetter"/>
+      <w:lvlText w:val="(%5)"/>
+      <w:lvlJc w:val="left"/>
+      <w:pPr>
+        <w:ind w:left="2880" w:hanging="360"/>
+      </w:pPr>
+    </w:lvl>
+    <w:lvl w:ilvl="5">
+      <w:start w:val="1"/>
+      <w:numFmt w:val="lowerRoman"/>
+      <w:lvlText w:val="(%6)"/>
+      <w:lvlJc w:val="left"/>
+      <w:pPr>
+        <w:ind w:left="3240" w:hanging="360"/>
+      </w:pPr>
+    </w:lvl>
+    <w:lvl w:ilvl="6">
+      <w:start w:val="1"/>
+      <w:numFmt w:val="decimal"/>
+      <w:lvlText w:val="%7."/>
+      <w:lvlJc w:val="left"/>
+      <w:pPr>
+        <w:ind w:left="3600" w:hanging="360"/>
+      </w:pPr>
+    </w:lvl>
+    <w:lvl w:ilvl="7">
+      <w:start w:val="1"/>
+      <w:numFmt w:val="lowerLetter"/>
+      <w:lvlText w:val="%8."/>
+      <w:lvlJc w:val="left"/>
+      <w:pPr>
+        <w:ind w:left="3960" w:hanging="360"/>
+      </w:pPr>
+    </w:lvl>
+    <w:lvl w:ilvl="8">
+      <w:start w:val="1"/>
+      <w:numFmt w:val="lowerRoman"/>
+      <w:lvlText w:val="%9."/>
+      <w:lvlJc w:val="left"/>
+      <w:pPr>
+        <w:ind w:left="4320" w:hanging="360"/>
+      </w:pPr>
+    </w:lvl>
+  </w:abstractNum>
+  <w:abstractNum w:abstractNumId="3" w15:restartNumberingAfterBreak="0">
     <w:nsid w:val="24B74948"/>
     <w:multiLevelType w:val="multilevel"/>
     <w:tmpl w:val="9C223C58"/>
@@ -1788,7 +2370,7 @@
       </w:pPr>
     </w:lvl>
   </w:abstractNum>
-  <w:abstractNum w:abstractNumId="2" w15:restartNumberingAfterBreak="0">
+  <w:abstractNum w:abstractNumId="4" w15:restartNumberingAfterBreak="0">
     <w:nsid w:val="32E77632"/>
     <w:multiLevelType w:val="multilevel"/>
     <w:tmpl w:val="0409001D"/>
@@ -1874,7 +2456,7 @@
       </w:pPr>
     </w:lvl>
   </w:abstractNum>
-  <w:abstractNum w:abstractNumId="3" w15:restartNumberingAfterBreak="0">
+  <w:abstractNum w:abstractNumId="5" w15:restartNumberingAfterBreak="0">
     <w:nsid w:val="34D2168E"/>
     <w:multiLevelType w:val="multilevel"/>
     <w:tmpl w:val="0409001D"/>
@@ -1960,7 +2542,7 @@
       </w:pPr>
     </w:lvl>
   </w:abstractNum>
-  <w:abstractNum w:abstractNumId="4" w15:restartNumberingAfterBreak="0">
+  <w:abstractNum w:abstractNumId="6" w15:restartNumberingAfterBreak="0">
     <w:nsid w:val="4AB963A1"/>
     <w:multiLevelType w:val="hybridMultilevel"/>
     <w:tmpl w:val="1458F74E"/>
@@ -2047,7 +2629,295 @@
       </w:pPr>
     </w:lvl>
   </w:abstractNum>
-  <w:abstractNum w:abstractNumId="5" w15:restartNumberingAfterBreak="0">
+  <w:abstractNum w:abstractNumId="7" w15:restartNumberingAfterBreak="0">
+    <w:nsid w:val="56387640"/>
+    <w:multiLevelType w:val="hybridMultilevel"/>
+    <w:tmpl w:val="B03205C0"/>
+    <w:lvl w:ilvl="0" w:tplc="041F0001">
+      <w:start w:val="1"/>
+      <w:numFmt w:val="bullet"/>
+      <w:lvlText w:val=""/>
+      <w:lvlJc w:val="left"/>
+      <w:pPr>
+        <w:ind w:left="1440" w:hanging="360"/>
+      </w:pPr>
+      <w:rPr>
+        <w:rFonts w:ascii="Symbol" w:hAnsi="Symbol" w:hint="default"/>
+      </w:rPr>
+    </w:lvl>
+    <w:lvl w:ilvl="1" w:tplc="041F0003" w:tentative="1">
+      <w:start w:val="1"/>
+      <w:numFmt w:val="bullet"/>
+      <w:lvlText w:val="o"/>
+      <w:lvlJc w:val="left"/>
+      <w:pPr>
+        <w:ind w:left="2160" w:hanging="360"/>
+      </w:pPr>
+      <w:rPr>
+        <w:rFonts w:ascii="Courier New" w:hAnsi="Courier New" w:cs="Courier New" w:hint="default"/>
+      </w:rPr>
+    </w:lvl>
+    <w:lvl w:ilvl="2" w:tplc="041F0005" w:tentative="1">
+      <w:start w:val="1"/>
+      <w:numFmt w:val="bullet"/>
+      <w:lvlText w:val=""/>
+      <w:lvlJc w:val="left"/>
+      <w:pPr>
+        <w:ind w:left="2880" w:hanging="360"/>
+      </w:pPr>
+      <w:rPr>
+        <w:rFonts w:ascii="Wingdings" w:hAnsi="Wingdings" w:hint="default"/>
+      </w:rPr>
+    </w:lvl>
+    <w:lvl w:ilvl="3" w:tplc="041F0001" w:tentative="1">
+      <w:start w:val="1"/>
+      <w:numFmt w:val="bullet"/>
+      <w:lvlText w:val=""/>
+      <w:lvlJc w:val="left"/>
+      <w:pPr>
+        <w:ind w:left="3600" w:hanging="360"/>
+      </w:pPr>
+      <w:rPr>
+        <w:rFonts w:ascii="Symbol" w:hAnsi="Symbol" w:hint="default"/>
+      </w:rPr>
+    </w:lvl>
+    <w:lvl w:ilvl="4" w:tplc="041F0003" w:tentative="1">
+      <w:start w:val="1"/>
+      <w:numFmt w:val="bullet"/>
+      <w:lvlText w:val="o"/>
+      <w:lvlJc w:val="left"/>
+      <w:pPr>
+        <w:ind w:left="4320" w:hanging="360"/>
+      </w:pPr>
+      <w:rPr>
+        <w:rFonts w:ascii="Courier New" w:hAnsi="Courier New" w:cs="Courier New" w:hint="default"/>
+      </w:rPr>
+    </w:lvl>
+    <w:lvl w:ilvl="5" w:tplc="041F0005" w:tentative="1">
+      <w:start w:val="1"/>
+      <w:numFmt w:val="bullet"/>
+      <w:lvlText w:val=""/>
+      <w:lvlJc w:val="left"/>
+      <w:pPr>
+        <w:ind w:left="5040" w:hanging="360"/>
+      </w:pPr>
+      <w:rPr>
+        <w:rFonts w:ascii="Wingdings" w:hAnsi="Wingdings" w:hint="default"/>
+      </w:rPr>
+    </w:lvl>
+    <w:lvl w:ilvl="6" w:tplc="041F0001" w:tentative="1">
+      <w:start w:val="1"/>
+      <w:numFmt w:val="bullet"/>
+      <w:lvlText w:val=""/>
+      <w:lvlJc w:val="left"/>
+      <w:pPr>
+        <w:ind w:left="5760" w:hanging="360"/>
+      </w:pPr>
+      <w:rPr>
+        <w:rFonts w:ascii="Symbol" w:hAnsi="Symbol" w:hint="default"/>
+      </w:rPr>
+    </w:lvl>
+    <w:lvl w:ilvl="7" w:tplc="041F0003" w:tentative="1">
+      <w:start w:val="1"/>
+      <w:numFmt w:val="bullet"/>
+      <w:lvlText w:val="o"/>
+      <w:lvlJc w:val="left"/>
+      <w:pPr>
+        <w:ind w:left="6480" w:hanging="360"/>
+      </w:pPr>
+      <w:rPr>
+        <w:rFonts w:ascii="Courier New" w:hAnsi="Courier New" w:cs="Courier New" w:hint="default"/>
+      </w:rPr>
+    </w:lvl>
+    <w:lvl w:ilvl="8" w:tplc="041F0005" w:tentative="1">
+      <w:start w:val="1"/>
+      <w:numFmt w:val="bullet"/>
+      <w:lvlText w:val=""/>
+      <w:lvlJc w:val="left"/>
+      <w:pPr>
+        <w:ind w:left="7200" w:hanging="360"/>
+      </w:pPr>
+      <w:rPr>
+        <w:rFonts w:ascii="Wingdings" w:hAnsi="Wingdings" w:hint="default"/>
+      </w:rPr>
+    </w:lvl>
+  </w:abstractNum>
+  <w:abstractNum w:abstractNumId="8" w15:restartNumberingAfterBreak="0">
+    <w:nsid w:val="585D306E"/>
+    <w:multiLevelType w:val="multilevel"/>
+    <w:tmpl w:val="BDAAD332"/>
+    <w:lvl w:ilvl="0">
+      <w:start w:val="1"/>
+      <w:numFmt w:val="bullet"/>
+      <w:lvlText w:val=""/>
+      <w:lvlJc w:val="left"/>
+      <w:pPr>
+        <w:ind w:left="1440" w:hanging="360"/>
+      </w:pPr>
+      <w:rPr>
+        <w:rFonts w:ascii="Symbol" w:hAnsi="Symbol" w:hint="default"/>
+      </w:rPr>
+    </w:lvl>
+    <w:lvl w:ilvl="1">
+      <w:start w:val="1"/>
+      <w:numFmt w:val="lowerLetter"/>
+      <w:lvlText w:val="%2)"/>
+      <w:lvlJc w:val="left"/>
+      <w:pPr>
+        <w:ind w:left="1800" w:hanging="360"/>
+      </w:pPr>
+    </w:lvl>
+    <w:lvl w:ilvl="2">
+      <w:start w:val="1"/>
+      <w:numFmt w:val="lowerRoman"/>
+      <w:lvlText w:val="%3)"/>
+      <w:lvlJc w:val="left"/>
+      <w:pPr>
+        <w:ind w:left="2160" w:hanging="360"/>
+      </w:pPr>
+    </w:lvl>
+    <w:lvl w:ilvl="3">
+      <w:start w:val="1"/>
+      <w:numFmt w:val="decimal"/>
+      <w:lvlText w:val="(%4)"/>
+      <w:lvlJc w:val="left"/>
+      <w:pPr>
+        <w:ind w:left="2520" w:hanging="360"/>
+      </w:pPr>
+    </w:lvl>
+    <w:lvl w:ilvl="4">
+      <w:start w:val="1"/>
+      <w:numFmt w:val="lowerLetter"/>
+      <w:lvlText w:val="(%5)"/>
+      <w:lvlJc w:val="left"/>
+      <w:pPr>
+        <w:ind w:left="2880" w:hanging="360"/>
+      </w:pPr>
+    </w:lvl>
+    <w:lvl w:ilvl="5">
+      <w:start w:val="1"/>
+      <w:numFmt w:val="lowerRoman"/>
+      <w:lvlText w:val="(%6)"/>
+      <w:lvlJc w:val="left"/>
+      <w:pPr>
+        <w:ind w:left="3240" w:hanging="360"/>
+      </w:pPr>
+    </w:lvl>
+    <w:lvl w:ilvl="6">
+      <w:start w:val="1"/>
+      <w:numFmt w:val="decimal"/>
+      <w:lvlText w:val="%7."/>
+      <w:lvlJc w:val="left"/>
+      <w:pPr>
+        <w:ind w:left="3600" w:hanging="360"/>
+      </w:pPr>
+    </w:lvl>
+    <w:lvl w:ilvl="7">
+      <w:start w:val="1"/>
+      <w:numFmt w:val="lowerLetter"/>
+      <w:lvlText w:val="%8."/>
+      <w:lvlJc w:val="left"/>
+      <w:pPr>
+        <w:ind w:left="3960" w:hanging="360"/>
+      </w:pPr>
+    </w:lvl>
+    <w:lvl w:ilvl="8">
+      <w:start w:val="1"/>
+      <w:numFmt w:val="lowerRoman"/>
+      <w:lvlText w:val="%9."/>
+      <w:lvlJc w:val="left"/>
+      <w:pPr>
+        <w:ind w:left="4320" w:hanging="360"/>
+      </w:pPr>
+    </w:lvl>
+  </w:abstractNum>
+  <w:abstractNum w:abstractNumId="9" w15:restartNumberingAfterBreak="0">
+    <w:nsid w:val="589A4F6E"/>
+    <w:multiLevelType w:val="hybridMultilevel"/>
+    <w:tmpl w:val="05E433C2"/>
+    <w:lvl w:ilvl="0" w:tplc="041F000F">
+      <w:start w:val="1"/>
+      <w:numFmt w:val="decimal"/>
+      <w:lvlText w:val="%1."/>
+      <w:lvlJc w:val="left"/>
+      <w:pPr>
+        <w:ind w:left="1440" w:hanging="360"/>
+      </w:pPr>
+    </w:lvl>
+    <w:lvl w:ilvl="1" w:tplc="041F0019" w:tentative="1">
+      <w:start w:val="1"/>
+      <w:numFmt w:val="lowerLetter"/>
+      <w:lvlText w:val="%2."/>
+      <w:lvlJc w:val="left"/>
+      <w:pPr>
+        <w:ind w:left="2160" w:hanging="360"/>
+      </w:pPr>
+    </w:lvl>
+    <w:lvl w:ilvl="2" w:tplc="041F001B" w:tentative="1">
+      <w:start w:val="1"/>
+      <w:numFmt w:val="lowerRoman"/>
+      <w:lvlText w:val="%3."/>
+      <w:lvlJc w:val="right"/>
+      <w:pPr>
+        <w:ind w:left="2880" w:hanging="180"/>
+      </w:pPr>
+    </w:lvl>
+    <w:lvl w:ilvl="3" w:tplc="041F000F" w:tentative="1">
+      <w:start w:val="1"/>
+      <w:numFmt w:val="decimal"/>
+      <w:lvlText w:val="%4."/>
+      <w:lvlJc w:val="left"/>
+      <w:pPr>
+        <w:ind w:left="3600" w:hanging="360"/>
+      </w:pPr>
+    </w:lvl>
+    <w:lvl w:ilvl="4" w:tplc="041F0019" w:tentative="1">
+      <w:start w:val="1"/>
+      <w:numFmt w:val="lowerLetter"/>
+      <w:lvlText w:val="%5."/>
+      <w:lvlJc w:val="left"/>
+      <w:pPr>
+        <w:ind w:left="4320" w:hanging="360"/>
+      </w:pPr>
+    </w:lvl>
+    <w:lvl w:ilvl="5" w:tplc="041F001B" w:tentative="1">
+      <w:start w:val="1"/>
+      <w:numFmt w:val="lowerRoman"/>
+      <w:lvlText w:val="%6."/>
+      <w:lvlJc w:val="right"/>
+      <w:pPr>
+        <w:ind w:left="5040" w:hanging="180"/>
+      </w:pPr>
+    </w:lvl>
+    <w:lvl w:ilvl="6" w:tplc="041F000F" w:tentative="1">
+      <w:start w:val="1"/>
+      <w:numFmt w:val="decimal"/>
+      <w:lvlText w:val="%7."/>
+      <w:lvlJc w:val="left"/>
+      <w:pPr>
+        <w:ind w:left="5760" w:hanging="360"/>
+      </w:pPr>
+    </w:lvl>
+    <w:lvl w:ilvl="7" w:tplc="041F0019" w:tentative="1">
+      <w:start w:val="1"/>
+      <w:numFmt w:val="lowerLetter"/>
+      <w:lvlText w:val="%8."/>
+      <w:lvlJc w:val="left"/>
+      <w:pPr>
+        <w:ind w:left="6480" w:hanging="360"/>
+      </w:pPr>
+    </w:lvl>
+    <w:lvl w:ilvl="8" w:tplc="041F001B" w:tentative="1">
+      <w:start w:val="1"/>
+      <w:numFmt w:val="lowerRoman"/>
+      <w:lvlText w:val="%9."/>
+      <w:lvlJc w:val="right"/>
+      <w:pPr>
+        <w:ind w:left="7200" w:hanging="180"/>
+      </w:pPr>
+    </w:lvl>
+  </w:abstractNum>
+  <w:abstractNum w:abstractNumId="10" w15:restartNumberingAfterBreak="0">
     <w:nsid w:val="7AE317D9"/>
     <w:multiLevelType w:val="multilevel"/>
     <w:tmpl w:val="9C223C58"/>
@@ -2134,22 +3004,37 @@
     </w:lvl>
   </w:abstractNum>
   <w:num w:numId="1" w16cid:durableId="635768046">
+    <w:abstractNumId w:val="6"/>
+  </w:num>
+  <w:num w:numId="2" w16cid:durableId="1558937331">
+    <w:abstractNumId w:val="1"/>
+  </w:num>
+  <w:num w:numId="3" w16cid:durableId="1547447304">
+    <w:abstractNumId w:val="10"/>
+  </w:num>
+  <w:num w:numId="4" w16cid:durableId="1046294321">
     <w:abstractNumId w:val="4"/>
   </w:num>
-  <w:num w:numId="2" w16cid:durableId="1558937331">
+  <w:num w:numId="5" w16cid:durableId="340278039">
+    <w:abstractNumId w:val="3"/>
+  </w:num>
+  <w:num w:numId="6" w16cid:durableId="710962574">
+    <w:abstractNumId w:val="5"/>
+  </w:num>
+  <w:num w:numId="7" w16cid:durableId="1001353090">
     <w:abstractNumId w:val="0"/>
   </w:num>
-  <w:num w:numId="3" w16cid:durableId="1547447304">
-    <w:abstractNumId w:val="5"/>
+  <w:num w:numId="8" w16cid:durableId="964845616">
+    <w:abstractNumId w:val="7"/>
   </w:num>
-  <w:num w:numId="4" w16cid:durableId="1046294321">
+  <w:num w:numId="9" w16cid:durableId="865749455">
+    <w:abstractNumId w:val="9"/>
+  </w:num>
+  <w:num w:numId="10" w16cid:durableId="663433438">
+    <w:abstractNumId w:val="8"/>
+  </w:num>
+  <w:num w:numId="11" w16cid:durableId="114760986">
     <w:abstractNumId w:val="2"/>
-  </w:num>
-  <w:num w:numId="5" w16cid:durableId="340278039">
-    <w:abstractNumId w:val="1"/>
-  </w:num>
-  <w:num w:numId="6" w16cid:durableId="710962574">
-    <w:abstractNumId w:val="3"/>
   </w:num>
 </w:numbering>
 </file>

</xml_diff>

<commit_message>
"Components -> Database" part finished in preview-design.docx
</commit_message>
<xml_diff>
--- a/preview-design.docx
+++ b/preview-design.docx
@@ -697,35 +697,7 @@
           <w:b w:val="0"/>
           <w:bCs w:val="0"/>
         </w:rPr>
-        <w:t xml:space="preserve">This project contains an web information management system to store, manage and present pathological and diagnostics </w:t>
-      </w:r>
-      <w:r>
-        <w:rPr>
-          <w:b w:val="0"/>
-          <w:bCs w:val="0"/>
-        </w:rPr>
-        <w:t xml:space="preserve">results </w:t>
-      </w:r>
-      <w:r>
-        <w:rPr>
-          <w:b w:val="0"/>
-          <w:bCs w:val="0"/>
-        </w:rPr>
-        <w:t xml:space="preserve">of </w:t>
-      </w:r>
-      <w:r>
-        <w:rPr>
-          <w:b w:val="0"/>
-          <w:bCs w:val="0"/>
-        </w:rPr>
-        <w:t>patient</w:t>
-      </w:r>
-      <w:r>
-        <w:rPr>
-          <w:b w:val="0"/>
-          <w:bCs w:val="0"/>
-        </w:rPr>
-        <w:t>s.</w:t>
+        <w:t>This project contains an web information management system to store, manage and present pathological and diagnostics results of patients.</w:t>
       </w:r>
       <w:r>
         <w:rPr>
@@ -822,8 +794,16 @@
         <w:rPr>
           <w:b w:val="0"/>
           <w:bCs w:val="0"/>
-        </w:rPr>
-        <w:t xml:space="preserve"> Techinician: Who is entering the pathological results to system.</w:t>
+          <w:u w:val="single"/>
+        </w:rPr>
+        <w:t xml:space="preserve"> Techinician</w:t>
+      </w:r>
+      <w:r>
+        <w:rPr>
+          <w:b w:val="0"/>
+          <w:bCs w:val="0"/>
+        </w:rPr>
+        <w:t>: Who is entering the pathological results to system.</w:t>
       </w:r>
     </w:p>
     <w:p>
@@ -993,7 +973,13 @@
         <w:rPr>
           <w:rFonts w:ascii="Times New Roman" w:hAnsi="Times New Roman"/>
         </w:rPr>
-        <w:t>results.</w:t>
+        <w:t>diseases</w:t>
+      </w:r>
+      <w:r>
+        <w:rPr>
+          <w:rFonts w:ascii="Times New Roman" w:hAnsi="Times New Roman"/>
+        </w:rPr>
+        <w:t>.</w:t>
       </w:r>
       <w:r>
         <w:rPr>
@@ -1295,13 +1281,13 @@
         <w:rPr>
           <w:rFonts w:ascii="Times New Roman" w:hAnsi="Times New Roman"/>
         </w:rPr>
-        <w:t xml:space="preserve">Create, Update, Delete, View Patient </w:t>
-      </w:r>
-      <w:r>
-        <w:rPr>
-          <w:rFonts w:ascii="Times New Roman" w:hAnsi="Times New Roman"/>
-        </w:rPr>
-        <w:t>Results</w:t>
+        <w:t xml:space="preserve">Create, Update, Delete, View </w:t>
+      </w:r>
+      <w:r>
+        <w:rPr>
+          <w:rFonts w:ascii="Times New Roman" w:hAnsi="Times New Roman"/>
+        </w:rPr>
+        <w:t>pathologic and diagnostic results of patients.</w:t>
       </w:r>
     </w:p>
     <w:p>
@@ -1386,6 +1372,24 @@
           <w:rFonts w:ascii="Times New Roman" w:hAnsi="Times New Roman"/>
         </w:rPr>
         <w:t>View user actions by log data.</w:t>
+      </w:r>
+    </w:p>
+    <w:p>
+      <w:pPr>
+        <w:pStyle w:val="AralkYok"/>
+        <w:numPr>
+          <w:ilvl w:val="0"/>
+          <w:numId w:val="11"/>
+        </w:numPr>
+        <w:rPr>
+          <w:rFonts w:ascii="Times New Roman" w:hAnsi="Times New Roman"/>
+        </w:rPr>
+      </w:pPr>
+      <w:r>
+        <w:rPr>
+          <w:rFonts w:ascii="Times New Roman" w:hAnsi="Times New Roman"/>
+        </w:rPr>
+        <w:t>Managing diseases for patients.</w:t>
       </w:r>
     </w:p>
     <w:p>
@@ -1451,21 +1455,7 @@
           <w:rFonts w:ascii="Times New Roman" w:hAnsi="Times New Roman"/>
           <w:color w:val="FF0000"/>
         </w:rPr>
-        <w:t>who has authority. For more information check the “</w:t>
-      </w:r>
-      <w:r>
-        <w:rPr>
-          <w:rFonts w:ascii="Times New Roman" w:hAnsi="Times New Roman"/>
-          <w:color w:val="FF0000"/>
-        </w:rPr>
-        <w:t>USER AUTHORIZATION</w:t>
-      </w:r>
-      <w:r>
-        <w:rPr>
-          <w:rFonts w:ascii="Times New Roman" w:hAnsi="Times New Roman"/>
-          <w:color w:val="FF0000"/>
-        </w:rPr>
-        <w:t>”.</w:t>
+        <w:t>who has authority. For more information check the “USER AUTHORIZATION”.</w:t>
       </w:r>
     </w:p>
     <w:p>
@@ -1493,6 +1483,94 @@
     <w:p>
       <w:pPr>
         <w:pStyle w:val="AralkYok"/>
+        <w:ind w:left="720"/>
+        <w:rPr>
+          <w:rFonts w:ascii="Times New Roman" w:hAnsi="Times New Roman"/>
+          <w:b/>
+          <w:bCs/>
+        </w:rPr>
+      </w:pPr>
+    </w:p>
+    <w:p>
+      <w:pPr>
+        <w:pStyle w:val="AralkYok"/>
+        <w:ind w:left="720"/>
+        <w:rPr>
+          <w:rFonts w:ascii="Times New Roman" w:hAnsi="Times New Roman"/>
+          <w:b/>
+          <w:bCs/>
+        </w:rPr>
+      </w:pPr>
+    </w:p>
+    <w:p>
+      <w:pPr>
+        <w:pStyle w:val="AralkYok"/>
+        <w:ind w:left="720"/>
+        <w:rPr>
+          <w:rFonts w:ascii="Times New Roman" w:hAnsi="Times New Roman"/>
+          <w:b/>
+          <w:bCs/>
+        </w:rPr>
+      </w:pPr>
+    </w:p>
+    <w:p>
+      <w:pPr>
+        <w:pStyle w:val="AralkYok"/>
+        <w:ind w:left="720"/>
+        <w:rPr>
+          <w:rFonts w:ascii="Times New Roman" w:hAnsi="Times New Roman"/>
+          <w:b/>
+          <w:bCs/>
+        </w:rPr>
+      </w:pPr>
+    </w:p>
+    <w:p>
+      <w:pPr>
+        <w:pStyle w:val="AralkYok"/>
+        <w:ind w:left="720"/>
+        <w:rPr>
+          <w:rFonts w:ascii="Times New Roman" w:hAnsi="Times New Roman"/>
+          <w:b/>
+          <w:bCs/>
+        </w:rPr>
+      </w:pPr>
+    </w:p>
+    <w:p>
+      <w:pPr>
+        <w:pStyle w:val="AralkYok"/>
+        <w:ind w:left="720"/>
+        <w:rPr>
+          <w:rFonts w:ascii="Times New Roman" w:hAnsi="Times New Roman"/>
+          <w:b/>
+          <w:bCs/>
+        </w:rPr>
+      </w:pPr>
+    </w:p>
+    <w:p>
+      <w:pPr>
+        <w:pStyle w:val="AralkYok"/>
+        <w:ind w:left="720"/>
+        <w:rPr>
+          <w:rFonts w:ascii="Times New Roman" w:hAnsi="Times New Roman"/>
+          <w:b/>
+          <w:bCs/>
+        </w:rPr>
+      </w:pPr>
+    </w:p>
+    <w:p>
+      <w:pPr>
+        <w:pStyle w:val="AralkYok"/>
+        <w:ind w:left="720"/>
+        <w:rPr>
+          <w:rFonts w:ascii="Times New Roman" w:hAnsi="Times New Roman"/>
+          <w:b/>
+          <w:bCs/>
+        </w:rPr>
+      </w:pPr>
+    </w:p>
+    <w:p>
+      <w:pPr>
+        <w:pStyle w:val="AralkYok"/>
         <w:numPr>
           <w:ilvl w:val="0"/>
           <w:numId w:val="6"/>
@@ -1513,6 +1591,7 @@
           <w:sz w:val="24"/>
           <w:szCs w:val="24"/>
         </w:rPr>
+        <w:lastRenderedPageBreak/>
         <w:t>COMPONENTS</w:t>
       </w:r>
     </w:p>
@@ -1563,9 +1642,78 @@
           <w:ilvl w:val="3"/>
           <w:numId w:val="6"/>
         </w:numPr>
-      </w:pPr>
-      <w:r>
-        <w:t>Report</w:t>
+        <w:rPr>
+          <w:u w:val="single"/>
+        </w:rPr>
+      </w:pPr>
+      <w:r>
+        <w:rPr>
+          <w:u w:val="single"/>
+        </w:rPr>
+        <w:t>Disease</w:t>
+      </w:r>
+    </w:p>
+    <w:p>
+      <w:pPr>
+        <w:pStyle w:val="Title3"/>
+        <w:numPr>
+          <w:ilvl w:val="0"/>
+          <w:numId w:val="0"/>
+        </w:numPr>
+        <w:ind w:left="1440"/>
+      </w:pPr>
+      <w:r>
+        <w:rPr>
+          <w:noProof/>
+        </w:rPr>
+        <w:drawing>
+          <wp:inline distT="0" distB="0" distL="0" distR="0" wp14:anchorId="6BCB4F66" wp14:editId="25414245">
+            <wp:extent cx="3441700" cy="3724275"/>
+            <wp:effectExtent l="0" t="0" r="0" b="0"/>
+            <wp:docPr id="1823635767" name="Resim 1"/>
+            <wp:cNvGraphicFramePr>
+              <a:graphicFrameLocks xmlns:a="http://schemas.openxmlformats.org/drawingml/2006/main" noChangeAspect="1"/>
+            </wp:cNvGraphicFramePr>
+            <a:graphic xmlns:a="http://schemas.openxmlformats.org/drawingml/2006/main">
+              <a:graphicData uri="http://schemas.openxmlformats.org/drawingml/2006/picture">
+                <pic:pic xmlns:pic="http://schemas.openxmlformats.org/drawingml/2006/picture">
+                  <pic:nvPicPr>
+                    <pic:cNvPr id="0" name="Picture 1"/>
+                    <pic:cNvPicPr>
+                      <a:picLocks noChangeAspect="1" noChangeArrowheads="1"/>
+                    </pic:cNvPicPr>
+                  </pic:nvPicPr>
+                  <pic:blipFill>
+                    <a:blip r:embed="rId6" cstate="print">
+                      <a:extLst>
+                        <a:ext uri="{28A0092B-C50C-407E-A947-70E740481C1C}">
+                          <a14:useLocalDpi xmlns:a14="http://schemas.microsoft.com/office/drawing/2010/main" val="0"/>
+                        </a:ext>
+                      </a:extLst>
+                    </a:blip>
+                    <a:srcRect/>
+                    <a:stretch>
+                      <a:fillRect/>
+                    </a:stretch>
+                  </pic:blipFill>
+                  <pic:spPr bwMode="auto">
+                    <a:xfrm>
+                      <a:off x="0" y="0"/>
+                      <a:ext cx="3441700" cy="3724275"/>
+                    </a:xfrm>
+                    <a:prstGeom prst="rect">
+                      <a:avLst/>
+                    </a:prstGeom>
+                    <a:noFill/>
+                    <a:ln>
+                      <a:noFill/>
+                    </a:ln>
+                  </pic:spPr>
+                </pic:pic>
+              </a:graphicData>
+            </a:graphic>
+          </wp:inline>
+        </w:drawing>
       </w:r>
     </w:p>
     <w:p>
@@ -1575,12 +1723,88 @@
           <w:ilvl w:val="3"/>
           <w:numId w:val="6"/>
         </w:numPr>
-      </w:pPr>
-      <w:r>
-        <w:t>Use</w:t>
-      </w:r>
-      <w:r>
-        <w:t>r</w:t>
+        <w:rPr>
+          <w:u w:val="single"/>
+        </w:rPr>
+      </w:pPr>
+      <w:r>
+        <w:rPr>
+          <w:u w:val="single"/>
+        </w:rPr>
+        <w:t>Report</w:t>
+      </w:r>
+    </w:p>
+    <w:p>
+      <w:pPr>
+        <w:pStyle w:val="Title3"/>
+        <w:numPr>
+          <w:ilvl w:val="0"/>
+          <w:numId w:val="0"/>
+        </w:numPr>
+        <w:ind w:left="1440"/>
+      </w:pPr>
+    </w:p>
+    <w:p>
+      <w:pPr>
+        <w:pStyle w:val="Title3"/>
+        <w:numPr>
+          <w:ilvl w:val="0"/>
+          <w:numId w:val="0"/>
+        </w:numPr>
+        <w:ind w:left="1440"/>
+      </w:pPr>
+      <w:r>
+        <w:rPr>
+          <w:noProof/>
+        </w:rPr>
+        <w:drawing>
+          <wp:inline distT="0" distB="0" distL="0" distR="0" wp14:anchorId="75DD05E1" wp14:editId="4DAA9C76">
+            <wp:extent cx="5918835" cy="3150235"/>
+            <wp:effectExtent l="0" t="0" r="0" b="0"/>
+            <wp:docPr id="846294154" name="Resim 2"/>
+            <wp:cNvGraphicFramePr>
+              <a:graphicFrameLocks xmlns:a="http://schemas.openxmlformats.org/drawingml/2006/main" noChangeAspect="1"/>
+            </wp:cNvGraphicFramePr>
+            <a:graphic xmlns:a="http://schemas.openxmlformats.org/drawingml/2006/main">
+              <a:graphicData uri="http://schemas.openxmlformats.org/drawingml/2006/picture">
+                <pic:pic xmlns:pic="http://schemas.openxmlformats.org/drawingml/2006/picture">
+                  <pic:nvPicPr>
+                    <pic:cNvPr id="0" name="Picture 3"/>
+                    <pic:cNvPicPr>
+                      <a:picLocks noChangeAspect="1" noChangeArrowheads="1"/>
+                    </pic:cNvPicPr>
+                  </pic:nvPicPr>
+                  <pic:blipFill>
+                    <a:blip r:embed="rId7" cstate="print">
+                      <a:extLst>
+                        <a:ext uri="{28A0092B-C50C-407E-A947-70E740481C1C}">
+                          <a14:useLocalDpi xmlns:a14="http://schemas.microsoft.com/office/drawing/2010/main" val="0"/>
+                        </a:ext>
+                      </a:extLst>
+                    </a:blip>
+                    <a:srcRect/>
+                    <a:stretch>
+                      <a:fillRect/>
+                    </a:stretch>
+                  </pic:blipFill>
+                  <pic:spPr bwMode="auto">
+                    <a:xfrm>
+                      <a:off x="0" y="0"/>
+                      <a:ext cx="5918835" cy="3150235"/>
+                    </a:xfrm>
+                    <a:prstGeom prst="rect">
+                      <a:avLst/>
+                    </a:prstGeom>
+                    <a:noFill/>
+                    <a:ln>
+                      <a:noFill/>
+                    </a:ln>
+                  </pic:spPr>
+                </pic:pic>
+              </a:graphicData>
+            </a:graphic>
+          </wp:inline>
+        </w:drawing>
       </w:r>
     </w:p>
     <w:p>
@@ -1590,9 +1814,267 @@
           <w:ilvl w:val="3"/>
           <w:numId w:val="6"/>
         </w:numPr>
-      </w:pPr>
-      <w:r>
+        <w:rPr>
+          <w:u w:val="single"/>
+        </w:rPr>
+      </w:pPr>
+      <w:r>
+        <w:rPr>
+          <w:u w:val="single"/>
+        </w:rPr>
+        <w:lastRenderedPageBreak/>
+        <w:t>User</w:t>
+      </w:r>
+    </w:p>
+    <w:p>
+      <w:pPr>
+        <w:pStyle w:val="Title3"/>
+        <w:numPr>
+          <w:ilvl w:val="0"/>
+          <w:numId w:val="0"/>
+        </w:numPr>
+        <w:ind w:left="1440"/>
+      </w:pPr>
+      <w:r>
+        <w:rPr>
+          <w:noProof/>
+        </w:rPr>
+        <w:drawing>
+          <wp:inline distT="0" distB="0" distL="0" distR="0" wp14:anchorId="3183B46C" wp14:editId="124073E4">
+            <wp:extent cx="5972810" cy="2998470"/>
+            <wp:effectExtent l="0" t="0" r="0" b="0"/>
+            <wp:docPr id="183815042" name="Resim 3"/>
+            <wp:cNvGraphicFramePr>
+              <a:graphicFrameLocks xmlns:a="http://schemas.openxmlformats.org/drawingml/2006/main" noChangeAspect="1"/>
+            </wp:cNvGraphicFramePr>
+            <a:graphic xmlns:a="http://schemas.openxmlformats.org/drawingml/2006/main">
+              <a:graphicData uri="http://schemas.openxmlformats.org/drawingml/2006/picture">
+                <pic:pic xmlns:pic="http://schemas.openxmlformats.org/drawingml/2006/picture">
+                  <pic:nvPicPr>
+                    <pic:cNvPr id="0" name="Picture 5"/>
+                    <pic:cNvPicPr>
+                      <a:picLocks noChangeAspect="1" noChangeArrowheads="1"/>
+                    </pic:cNvPicPr>
+                  </pic:nvPicPr>
+                  <pic:blipFill>
+                    <a:blip r:embed="rId8" cstate="print">
+                      <a:extLst>
+                        <a:ext uri="{28A0092B-C50C-407E-A947-70E740481C1C}">
+                          <a14:useLocalDpi xmlns:a14="http://schemas.microsoft.com/office/drawing/2010/main" val="0"/>
+                        </a:ext>
+                      </a:extLst>
+                    </a:blip>
+                    <a:srcRect/>
+                    <a:stretch>
+                      <a:fillRect/>
+                    </a:stretch>
+                  </pic:blipFill>
+                  <pic:spPr bwMode="auto">
+                    <a:xfrm>
+                      <a:off x="0" y="0"/>
+                      <a:ext cx="5972810" cy="2998470"/>
+                    </a:xfrm>
+                    <a:prstGeom prst="rect">
+                      <a:avLst/>
+                    </a:prstGeom>
+                    <a:noFill/>
+                    <a:ln>
+                      <a:noFill/>
+                    </a:ln>
+                  </pic:spPr>
+                </pic:pic>
+              </a:graphicData>
+            </a:graphic>
+          </wp:inline>
+        </w:drawing>
+      </w:r>
+    </w:p>
+    <w:p>
+      <w:pPr>
+        <w:pStyle w:val="Title3"/>
+        <w:numPr>
+          <w:ilvl w:val="3"/>
+          <w:numId w:val="6"/>
+        </w:numPr>
+        <w:rPr>
+          <w:u w:val="single"/>
+        </w:rPr>
+      </w:pPr>
+      <w:r>
+        <w:rPr>
+          <w:u w:val="single"/>
+        </w:rPr>
         <w:t>Report File</w:t>
+      </w:r>
+    </w:p>
+    <w:p>
+      <w:pPr>
+        <w:pStyle w:val="Title3"/>
+        <w:numPr>
+          <w:ilvl w:val="0"/>
+          <w:numId w:val="0"/>
+        </w:numPr>
+        <w:ind w:left="1440"/>
+      </w:pPr>
+      <w:r>
+        <w:t>This report file creating by using disease and report entities. It has following properties;</w:t>
+      </w:r>
+    </w:p>
+    <w:p>
+      <w:pPr>
+        <w:pStyle w:val="Title3"/>
+        <w:numPr>
+          <w:ilvl w:val="0"/>
+          <w:numId w:val="0"/>
+        </w:numPr>
+        <w:ind w:left="1440"/>
+      </w:pPr>
+    </w:p>
+    <w:p>
+      <w:pPr>
+        <w:pStyle w:val="Title3"/>
+        <w:numPr>
+          <w:ilvl w:val="0"/>
+          <w:numId w:val="12"/>
+        </w:numPr>
+      </w:pPr>
+      <w:r>
+        <w:t>Report_number</w:t>
+      </w:r>
+    </w:p>
+    <w:p>
+      <w:pPr>
+        <w:pStyle w:val="Title3"/>
+        <w:numPr>
+          <w:ilvl w:val="0"/>
+          <w:numId w:val="12"/>
+        </w:numPr>
+      </w:pPr>
+      <w:r>
+        <w:t>Result (title, details)</w:t>
+      </w:r>
+    </w:p>
+    <w:p>
+      <w:pPr>
+        <w:pStyle w:val="Title3"/>
+        <w:numPr>
+          <w:ilvl w:val="0"/>
+          <w:numId w:val="12"/>
+        </w:numPr>
+      </w:pPr>
+      <w:r>
+        <w:t>Issue_Date</w:t>
+      </w:r>
+    </w:p>
+    <w:p>
+      <w:pPr>
+        <w:pStyle w:val="Title3"/>
+        <w:numPr>
+          <w:ilvl w:val="0"/>
+          <w:numId w:val="12"/>
+        </w:numPr>
+      </w:pPr>
+      <w:r>
+        <w:t>Report_type</w:t>
+      </w:r>
+    </w:p>
+    <w:p>
+      <w:pPr>
+        <w:pStyle w:val="Title3"/>
+        <w:numPr>
+          <w:ilvl w:val="0"/>
+          <w:numId w:val="12"/>
+        </w:numPr>
+      </w:pPr>
+      <w:r>
+        <w:t>Patient_id</w:t>
+      </w:r>
+    </w:p>
+    <w:p>
+      <w:pPr>
+        <w:pStyle w:val="Title3"/>
+        <w:numPr>
+          <w:ilvl w:val="0"/>
+          <w:numId w:val="12"/>
+        </w:numPr>
+      </w:pPr>
+      <w:r>
+        <w:t>Doctor_name</w:t>
+      </w:r>
+    </w:p>
+    <w:p>
+      <w:pPr>
+        <w:pStyle w:val="Title3"/>
+        <w:numPr>
+          <w:ilvl w:val="0"/>
+          <w:numId w:val="12"/>
+        </w:numPr>
+      </w:pPr>
+      <w:r>
+        <w:t>Lab_Techinician_name</w:t>
+      </w:r>
+    </w:p>
+    <w:p>
+      <w:pPr>
+        <w:pStyle w:val="Title3"/>
+        <w:numPr>
+          <w:ilvl w:val="0"/>
+          <w:numId w:val="0"/>
+        </w:numPr>
+        <w:ind w:left="1440"/>
+      </w:pPr>
+      <w:r>
+        <w:rPr>
+          <w:noProof/>
+        </w:rPr>
+        <w:drawing>
+          <wp:inline distT="0" distB="0" distL="0" distR="0" wp14:anchorId="2FF7D402" wp14:editId="08C5635C">
+            <wp:extent cx="4414254" cy="2718031"/>
+            <wp:effectExtent l="0" t="0" r="5715" b="0"/>
+            <wp:docPr id="1100788307" name="Resim 6"/>
+            <wp:cNvGraphicFramePr>
+              <a:graphicFrameLocks xmlns:a="http://schemas.openxmlformats.org/drawingml/2006/main" noChangeAspect="1"/>
+            </wp:cNvGraphicFramePr>
+            <a:graphic xmlns:a="http://schemas.openxmlformats.org/drawingml/2006/main">
+              <a:graphicData uri="http://schemas.openxmlformats.org/drawingml/2006/picture">
+                <pic:pic xmlns:pic="http://schemas.openxmlformats.org/drawingml/2006/picture">
+                  <pic:nvPicPr>
+                    <pic:cNvPr id="0" name="Picture 14"/>
+                    <pic:cNvPicPr>
+                      <a:picLocks noChangeAspect="1" noChangeArrowheads="1"/>
+                    </pic:cNvPicPr>
+                  </pic:nvPicPr>
+                  <pic:blipFill>
+                    <a:blip r:embed="rId9" cstate="print">
+                      <a:extLst>
+                        <a:ext uri="{28A0092B-C50C-407E-A947-70E740481C1C}">
+                          <a14:useLocalDpi xmlns:a14="http://schemas.microsoft.com/office/drawing/2010/main" val="0"/>
+                        </a:ext>
+                      </a:extLst>
+                    </a:blip>
+                    <a:srcRect/>
+                    <a:stretch>
+                      <a:fillRect/>
+                    </a:stretch>
+                  </pic:blipFill>
+                  <pic:spPr bwMode="auto">
+                    <a:xfrm>
+                      <a:off x="0" y="0"/>
+                      <a:ext cx="4419196" cy="2721074"/>
+                    </a:xfrm>
+                    <a:prstGeom prst="rect">
+                      <a:avLst/>
+                    </a:prstGeom>
+                    <a:noFill/>
+                    <a:ln>
+                      <a:noFill/>
+                    </a:ln>
+                  </pic:spPr>
+                </pic:pic>
+              </a:graphicData>
+            </a:graphic>
+          </wp:inline>
+        </w:drawing>
       </w:r>
     </w:p>
     <w:p>
@@ -1617,6 +2099,14 @@
         <w:lastRenderedPageBreak/>
         <w:t>Logs</w:t>
       </w:r>
+      <w:r>
+        <w:rPr>
+          <w:rFonts w:ascii="Times New Roman" w:hAnsi="Times New Roman"/>
+          <w:sz w:val="24"/>
+          <w:szCs w:val="24"/>
+        </w:rPr>
+        <w:t xml:space="preserve"> (Optional)</w:t>
+      </w:r>
     </w:p>
     <w:p>
       <w:pPr>
@@ -1651,15 +2141,36 @@
           <w:rFonts w:ascii="Times New Roman" w:hAnsi="Times New Roman"/>
           <w:sz w:val="24"/>
           <w:szCs w:val="24"/>
-        </w:rPr>
-      </w:pPr>
-      <w:r>
-        <w:rPr>
-          <w:rFonts w:ascii="Times New Roman" w:hAnsi="Times New Roman"/>
-          <w:sz w:val="24"/>
-          <w:szCs w:val="24"/>
+          <w:u w:val="single"/>
+        </w:rPr>
+      </w:pPr>
+      <w:r>
+        <w:rPr>
+          <w:rFonts w:ascii="Times New Roman" w:hAnsi="Times New Roman"/>
+          <w:sz w:val="24"/>
+          <w:szCs w:val="24"/>
+          <w:u w:val="single"/>
         </w:rPr>
         <w:t>MySQL</w:t>
+      </w:r>
+    </w:p>
+    <w:p>
+      <w:pPr>
+        <w:pStyle w:val="ListeParagraf"/>
+        <w:ind w:left="1440"/>
+        <w:rPr>
+          <w:rFonts w:ascii="Times New Roman" w:hAnsi="Times New Roman"/>
+          <w:sz w:val="24"/>
+          <w:szCs w:val="24"/>
+        </w:rPr>
+      </w:pPr>
+      <w:r>
+        <w:rPr>
+          <w:rFonts w:ascii="Times New Roman" w:hAnsi="Times New Roman"/>
+          <w:sz w:val="24"/>
+          <w:szCs w:val="24"/>
+        </w:rPr>
+        <w:t>Patient, doctor and lab techinican informations stores here.</w:t>
       </w:r>
     </w:p>
     <w:p>
@@ -1673,15 +2184,36 @@
           <w:rFonts w:ascii="Times New Roman" w:hAnsi="Times New Roman"/>
           <w:sz w:val="24"/>
           <w:szCs w:val="24"/>
-        </w:rPr>
-      </w:pPr>
-      <w:r>
-        <w:rPr>
-          <w:rFonts w:ascii="Times New Roman" w:hAnsi="Times New Roman"/>
-          <w:sz w:val="24"/>
-          <w:szCs w:val="24"/>
+          <w:u w:val="single"/>
+        </w:rPr>
+      </w:pPr>
+      <w:r>
+        <w:rPr>
+          <w:rFonts w:ascii="Times New Roman" w:hAnsi="Times New Roman"/>
+          <w:sz w:val="24"/>
+          <w:szCs w:val="24"/>
+          <w:u w:val="single"/>
         </w:rPr>
         <w:t>MongoDB</w:t>
+      </w:r>
+    </w:p>
+    <w:p>
+      <w:pPr>
+        <w:pStyle w:val="ListeParagraf"/>
+        <w:ind w:left="1440"/>
+        <w:rPr>
+          <w:rFonts w:ascii="Times New Roman" w:hAnsi="Times New Roman"/>
+          <w:sz w:val="24"/>
+          <w:szCs w:val="24"/>
+        </w:rPr>
+      </w:pPr>
+      <w:r>
+        <w:rPr>
+          <w:rFonts w:ascii="Times New Roman" w:hAnsi="Times New Roman"/>
+          <w:sz w:val="24"/>
+          <w:szCs w:val="24"/>
+        </w:rPr>
+        <w:t>Log data stores here.</w:t>
       </w:r>
     </w:p>
     <w:p>
@@ -1721,6 +2253,70 @@
     <w:p>
       <w:pPr>
         <w:pStyle w:val="ListeParagraf"/>
+        <w:ind w:left="1080"/>
+        <w:rPr>
+          <w:rFonts w:ascii="Times New Roman" w:hAnsi="Times New Roman"/>
+          <w:sz w:val="24"/>
+          <w:szCs w:val="24"/>
+        </w:rPr>
+      </w:pPr>
+      <w:r>
+        <w:rPr>
+          <w:noProof/>
+        </w:rPr>
+        <w:drawing>
+          <wp:inline distT="0" distB="0" distL="0" distR="0" wp14:anchorId="5E052326" wp14:editId="1FD67F6A">
+            <wp:extent cx="2767965" cy="1296670"/>
+            <wp:effectExtent l="0" t="0" r="0" b="0"/>
+            <wp:docPr id="1899206334" name="Resim 7"/>
+            <wp:cNvGraphicFramePr>
+              <a:graphicFrameLocks xmlns:a="http://schemas.openxmlformats.org/drawingml/2006/main" noChangeAspect="1"/>
+            </wp:cNvGraphicFramePr>
+            <a:graphic xmlns:a="http://schemas.openxmlformats.org/drawingml/2006/main">
+              <a:graphicData uri="http://schemas.openxmlformats.org/drawingml/2006/picture">
+                <pic:pic xmlns:pic="http://schemas.openxmlformats.org/drawingml/2006/picture">
+                  <pic:nvPicPr>
+                    <pic:cNvPr id="0" name="Picture 16"/>
+                    <pic:cNvPicPr>
+                      <a:picLocks noChangeAspect="1" noChangeArrowheads="1"/>
+                    </pic:cNvPicPr>
+                  </pic:nvPicPr>
+                  <pic:blipFill>
+                    <a:blip r:embed="rId10" cstate="print">
+                      <a:extLst>
+                        <a:ext uri="{28A0092B-C50C-407E-A947-70E740481C1C}">
+                          <a14:useLocalDpi xmlns:a14="http://schemas.microsoft.com/office/drawing/2010/main" val="0"/>
+                        </a:ext>
+                      </a:extLst>
+                    </a:blip>
+                    <a:srcRect/>
+                    <a:stretch>
+                      <a:fillRect/>
+                    </a:stretch>
+                  </pic:blipFill>
+                  <pic:spPr bwMode="auto">
+                    <a:xfrm>
+                      <a:off x="0" y="0"/>
+                      <a:ext cx="2767965" cy="1296670"/>
+                    </a:xfrm>
+                    <a:prstGeom prst="rect">
+                      <a:avLst/>
+                    </a:prstGeom>
+                    <a:noFill/>
+                    <a:ln>
+                      <a:noFill/>
+                    </a:ln>
+                  </pic:spPr>
+                </pic:pic>
+              </a:graphicData>
+            </a:graphic>
+          </wp:inline>
+        </w:drawing>
+      </w:r>
+    </w:p>
+    <w:p>
+      <w:pPr>
+        <w:pStyle w:val="ListeParagraf"/>
         <w:numPr>
           <w:ilvl w:val="2"/>
           <w:numId w:val="6"/>
@@ -1737,7 +2333,79 @@
           <w:sz w:val="24"/>
           <w:szCs w:val="24"/>
         </w:rPr>
-        <w:t>Report Service</w:t>
+        <w:t xml:space="preserve">Disease </w:t>
+      </w:r>
+      <w:r>
+        <w:rPr>
+          <w:rFonts w:ascii="Times New Roman" w:hAnsi="Times New Roman"/>
+          <w:sz w:val="24"/>
+          <w:szCs w:val="24"/>
+        </w:rPr>
+        <w:t>Service</w:t>
+      </w:r>
+    </w:p>
+    <w:p>
+      <w:pPr>
+        <w:pStyle w:val="ListeParagraf"/>
+        <w:ind w:left="1080"/>
+        <w:rPr>
+          <w:rFonts w:ascii="Times New Roman" w:hAnsi="Times New Roman"/>
+          <w:sz w:val="24"/>
+          <w:szCs w:val="24"/>
+        </w:rPr>
+      </w:pPr>
+      <w:r>
+        <w:rPr>
+          <w:noProof/>
+        </w:rPr>
+        <w:drawing>
+          <wp:inline distT="0" distB="0" distL="0" distR="0" wp14:anchorId="50EBD29F" wp14:editId="4029D4D3">
+            <wp:extent cx="3815715" cy="2036445"/>
+            <wp:effectExtent l="0" t="0" r="0" b="0"/>
+            <wp:docPr id="2014286370" name="Resim 8"/>
+            <wp:cNvGraphicFramePr>
+              <a:graphicFrameLocks xmlns:a="http://schemas.openxmlformats.org/drawingml/2006/main" noChangeAspect="1"/>
+            </wp:cNvGraphicFramePr>
+            <a:graphic xmlns:a="http://schemas.openxmlformats.org/drawingml/2006/main">
+              <a:graphicData uri="http://schemas.openxmlformats.org/drawingml/2006/picture">
+                <pic:pic xmlns:pic="http://schemas.openxmlformats.org/drawingml/2006/picture">
+                  <pic:nvPicPr>
+                    <pic:cNvPr id="0" name="Picture 18"/>
+                    <pic:cNvPicPr>
+                      <a:picLocks noChangeAspect="1" noChangeArrowheads="1"/>
+                    </pic:cNvPicPr>
+                  </pic:nvPicPr>
+                  <pic:blipFill>
+                    <a:blip r:embed="rId11" cstate="print">
+                      <a:extLst>
+                        <a:ext uri="{28A0092B-C50C-407E-A947-70E740481C1C}">
+                          <a14:useLocalDpi xmlns:a14="http://schemas.microsoft.com/office/drawing/2010/main" val="0"/>
+                        </a:ext>
+                      </a:extLst>
+                    </a:blip>
+                    <a:srcRect/>
+                    <a:stretch>
+                      <a:fillRect/>
+                    </a:stretch>
+                  </pic:blipFill>
+                  <pic:spPr bwMode="auto">
+                    <a:xfrm>
+                      <a:off x="0" y="0"/>
+                      <a:ext cx="3815715" cy="2036445"/>
+                    </a:xfrm>
+                    <a:prstGeom prst="rect">
+                      <a:avLst/>
+                    </a:prstGeom>
+                    <a:noFill/>
+                    <a:ln>
+                      <a:noFill/>
+                    </a:ln>
+                  </pic:spPr>
+                </pic:pic>
+              </a:graphicData>
+            </a:graphic>
+          </wp:inline>
+        </w:drawing>
       </w:r>
     </w:p>
     <w:p>
@@ -1759,8 +2427,149 @@
           <w:sz w:val="24"/>
           <w:szCs w:val="24"/>
         </w:rPr>
-        <w:t>Report File Manager</w:t>
-      </w:r>
+        <w:t>Report Service</w:t>
+      </w:r>
+    </w:p>
+    <w:p>
+      <w:pPr>
+        <w:pStyle w:val="ListeParagraf"/>
+        <w:ind w:left="1080"/>
+        <w:rPr>
+          <w:rFonts w:ascii="Times New Roman" w:hAnsi="Times New Roman"/>
+          <w:sz w:val="24"/>
+          <w:szCs w:val="24"/>
+        </w:rPr>
+      </w:pPr>
+      <w:r>
+        <w:rPr>
+          <w:noProof/>
+        </w:rPr>
+        <w:drawing>
+          <wp:inline distT="0" distB="0" distL="0" distR="0" wp14:anchorId="52C37F20" wp14:editId="29230955">
+            <wp:extent cx="3815715" cy="1546225"/>
+            <wp:effectExtent l="0" t="0" r="0" b="0"/>
+            <wp:docPr id="149236740" name="Resim 9"/>
+            <wp:cNvGraphicFramePr>
+              <a:graphicFrameLocks xmlns:a="http://schemas.openxmlformats.org/drawingml/2006/main" noChangeAspect="1"/>
+            </wp:cNvGraphicFramePr>
+            <a:graphic xmlns:a="http://schemas.openxmlformats.org/drawingml/2006/main">
+              <a:graphicData uri="http://schemas.openxmlformats.org/drawingml/2006/picture">
+                <pic:pic xmlns:pic="http://schemas.openxmlformats.org/drawingml/2006/picture">
+                  <pic:nvPicPr>
+                    <pic:cNvPr id="0" name="Picture 20"/>
+                    <pic:cNvPicPr>
+                      <a:picLocks noChangeAspect="1" noChangeArrowheads="1"/>
+                    </pic:cNvPicPr>
+                  </pic:nvPicPr>
+                  <pic:blipFill>
+                    <a:blip r:embed="rId12" cstate="print">
+                      <a:extLst>
+                        <a:ext uri="{28A0092B-C50C-407E-A947-70E740481C1C}">
+                          <a14:useLocalDpi xmlns:a14="http://schemas.microsoft.com/office/drawing/2010/main" val="0"/>
+                        </a:ext>
+                      </a:extLst>
+                    </a:blip>
+                    <a:srcRect/>
+                    <a:stretch>
+                      <a:fillRect/>
+                    </a:stretch>
+                  </pic:blipFill>
+                  <pic:spPr bwMode="auto">
+                    <a:xfrm>
+                      <a:off x="0" y="0"/>
+                      <a:ext cx="3815715" cy="1546225"/>
+                    </a:xfrm>
+                    <a:prstGeom prst="rect">
+                      <a:avLst/>
+                    </a:prstGeom>
+                    <a:noFill/>
+                    <a:ln>
+                      <a:noFill/>
+                    </a:ln>
+                  </pic:spPr>
+                </pic:pic>
+              </a:graphicData>
+            </a:graphic>
+          </wp:inline>
+        </w:drawing>
+      </w:r>
+    </w:p>
+    <w:p>
+      <w:pPr>
+        <w:pStyle w:val="ListeParagraf"/>
+        <w:ind w:left="1080"/>
+        <w:rPr>
+          <w:rFonts w:ascii="Times New Roman" w:hAnsi="Times New Roman"/>
+          <w:sz w:val="24"/>
+          <w:szCs w:val="24"/>
+        </w:rPr>
+      </w:pPr>
+    </w:p>
+    <w:p>
+      <w:pPr>
+        <w:pStyle w:val="ListeParagraf"/>
+        <w:ind w:left="1080"/>
+        <w:rPr>
+          <w:rFonts w:ascii="Times New Roman" w:hAnsi="Times New Roman"/>
+          <w:sz w:val="24"/>
+          <w:szCs w:val="24"/>
+        </w:rPr>
+      </w:pPr>
+    </w:p>
+    <w:p>
+      <w:pPr>
+        <w:pStyle w:val="ListeParagraf"/>
+        <w:ind w:left="1080"/>
+        <w:rPr>
+          <w:rFonts w:ascii="Times New Roman" w:hAnsi="Times New Roman"/>
+          <w:sz w:val="24"/>
+          <w:szCs w:val="24"/>
+        </w:rPr>
+      </w:pPr>
+    </w:p>
+    <w:p>
+      <w:pPr>
+        <w:pStyle w:val="ListeParagraf"/>
+        <w:ind w:left="1080"/>
+        <w:rPr>
+          <w:rFonts w:ascii="Times New Roman" w:hAnsi="Times New Roman"/>
+          <w:sz w:val="24"/>
+          <w:szCs w:val="24"/>
+        </w:rPr>
+      </w:pPr>
+    </w:p>
+    <w:p>
+      <w:pPr>
+        <w:pStyle w:val="ListeParagraf"/>
+        <w:ind w:left="1080"/>
+        <w:rPr>
+          <w:rFonts w:ascii="Times New Roman" w:hAnsi="Times New Roman"/>
+          <w:sz w:val="24"/>
+          <w:szCs w:val="24"/>
+        </w:rPr>
+      </w:pPr>
+    </w:p>
+    <w:p>
+      <w:pPr>
+        <w:pStyle w:val="ListeParagraf"/>
+        <w:ind w:left="1080"/>
+        <w:rPr>
+          <w:rFonts w:ascii="Times New Roman" w:hAnsi="Times New Roman"/>
+          <w:sz w:val="24"/>
+          <w:szCs w:val="24"/>
+        </w:rPr>
+      </w:pPr>
+    </w:p>
+    <w:p>
+      <w:pPr>
+        <w:pStyle w:val="ListeParagraf"/>
+        <w:ind w:left="1080"/>
+        <w:rPr>
+          <w:rFonts w:ascii="Times New Roman" w:hAnsi="Times New Roman"/>
+          <w:sz w:val="24"/>
+          <w:szCs w:val="24"/>
+        </w:rPr>
+      </w:pPr>
     </w:p>
     <w:p>
       <w:pPr>
@@ -1781,7 +2590,72 @@
           <w:sz w:val="24"/>
           <w:szCs w:val="24"/>
         </w:rPr>
-        <w:t>Logger</w:t>
+        <w:lastRenderedPageBreak/>
+        <w:t>Report File Manager</w:t>
+      </w:r>
+    </w:p>
+    <w:p>
+      <w:pPr>
+        <w:pStyle w:val="ListeParagraf"/>
+        <w:ind w:left="1080"/>
+        <w:rPr>
+          <w:rFonts w:ascii="Times New Roman" w:hAnsi="Times New Roman"/>
+          <w:sz w:val="24"/>
+          <w:szCs w:val="24"/>
+        </w:rPr>
+      </w:pPr>
+      <w:r>
+        <w:rPr>
+          <w:noProof/>
+        </w:rPr>
+        <w:drawing>
+          <wp:inline distT="0" distB="0" distL="0" distR="0" wp14:anchorId="3C2FCF2F" wp14:editId="6C984885">
+            <wp:extent cx="2767965" cy="1296670"/>
+            <wp:effectExtent l="0" t="0" r="0" b="0"/>
+            <wp:docPr id="177188118" name="Resim 10"/>
+            <wp:cNvGraphicFramePr>
+              <a:graphicFrameLocks xmlns:a="http://schemas.openxmlformats.org/drawingml/2006/main" noChangeAspect="1"/>
+            </wp:cNvGraphicFramePr>
+            <a:graphic xmlns:a="http://schemas.openxmlformats.org/drawingml/2006/main">
+              <a:graphicData uri="http://schemas.openxmlformats.org/drawingml/2006/picture">
+                <pic:pic xmlns:pic="http://schemas.openxmlformats.org/drawingml/2006/picture">
+                  <pic:nvPicPr>
+                    <pic:cNvPr id="0" name="Picture 22"/>
+                    <pic:cNvPicPr>
+                      <a:picLocks noChangeAspect="1" noChangeArrowheads="1"/>
+                    </pic:cNvPicPr>
+                  </pic:nvPicPr>
+                  <pic:blipFill>
+                    <a:blip r:embed="rId13" cstate="print">
+                      <a:extLst>
+                        <a:ext uri="{28A0092B-C50C-407E-A947-70E740481C1C}">
+                          <a14:useLocalDpi xmlns:a14="http://schemas.microsoft.com/office/drawing/2010/main" val="0"/>
+                        </a:ext>
+                      </a:extLst>
+                    </a:blip>
+                    <a:srcRect/>
+                    <a:stretch>
+                      <a:fillRect/>
+                    </a:stretch>
+                  </pic:blipFill>
+                  <pic:spPr bwMode="auto">
+                    <a:xfrm>
+                      <a:off x="0" y="0"/>
+                      <a:ext cx="2767965" cy="1296670"/>
+                    </a:xfrm>
+                    <a:prstGeom prst="rect">
+                      <a:avLst/>
+                    </a:prstGeom>
+                    <a:noFill/>
+                    <a:ln>
+                      <a:noFill/>
+                    </a:ln>
+                  </pic:spPr>
+                </pic:pic>
+              </a:graphicData>
+            </a:graphic>
+          </wp:inline>
+        </w:drawing>
       </w:r>
     </w:p>
     <w:p>
@@ -1803,7 +2677,15 @@
           <w:sz w:val="24"/>
           <w:szCs w:val="24"/>
         </w:rPr>
-        <w:t>Authentication</w:t>
+        <w:t>Logger</w:t>
+      </w:r>
+      <w:r>
+        <w:rPr>
+          <w:rFonts w:ascii="Times New Roman" w:hAnsi="Times New Roman"/>
+          <w:sz w:val="24"/>
+          <w:szCs w:val="24"/>
+        </w:rPr>
+        <w:t xml:space="preserve"> (Optional)</w:t>
       </w:r>
     </w:p>
     <w:p>
@@ -1825,7 +2707,139 @@
           <w:sz w:val="24"/>
           <w:szCs w:val="24"/>
         </w:rPr>
+        <w:t>Authentication</w:t>
+      </w:r>
+    </w:p>
+    <w:p>
+      <w:pPr>
+        <w:pStyle w:val="ListeParagraf"/>
+        <w:numPr>
+          <w:ilvl w:val="2"/>
+          <w:numId w:val="6"/>
+        </w:numPr>
+        <w:rPr>
+          <w:rFonts w:ascii="Times New Roman" w:hAnsi="Times New Roman"/>
+          <w:sz w:val="24"/>
+          <w:szCs w:val="24"/>
+        </w:rPr>
+      </w:pPr>
+      <w:r>
+        <w:rPr>
+          <w:rFonts w:ascii="Times New Roman" w:hAnsi="Times New Roman"/>
+          <w:sz w:val="24"/>
+          <w:szCs w:val="24"/>
+        </w:rPr>
         <w:t>Developing Tools</w:t>
+      </w:r>
+    </w:p>
+    <w:p>
+      <w:pPr>
+        <w:pStyle w:val="ListeParagraf"/>
+        <w:numPr>
+          <w:ilvl w:val="3"/>
+          <w:numId w:val="6"/>
+        </w:numPr>
+        <w:rPr>
+          <w:rFonts w:ascii="Times New Roman" w:hAnsi="Times New Roman"/>
+          <w:sz w:val="24"/>
+          <w:szCs w:val="24"/>
+        </w:rPr>
+      </w:pPr>
+      <w:r>
+        <w:rPr>
+          <w:rFonts w:ascii="Times New Roman" w:hAnsi="Times New Roman"/>
+          <w:sz w:val="24"/>
+          <w:szCs w:val="24"/>
+        </w:rPr>
+        <w:t>Java 19</w:t>
+      </w:r>
+    </w:p>
+    <w:p>
+      <w:pPr>
+        <w:pStyle w:val="ListeParagraf"/>
+        <w:numPr>
+          <w:ilvl w:val="3"/>
+          <w:numId w:val="6"/>
+        </w:numPr>
+        <w:rPr>
+          <w:rFonts w:ascii="Times New Roman" w:hAnsi="Times New Roman"/>
+          <w:sz w:val="24"/>
+          <w:szCs w:val="24"/>
+        </w:rPr>
+      </w:pPr>
+      <w:r>
+        <w:rPr>
+          <w:rFonts w:ascii="Times New Roman" w:hAnsi="Times New Roman"/>
+          <w:sz w:val="24"/>
+          <w:szCs w:val="24"/>
+        </w:rPr>
+        <w:t>Spring Boot</w:t>
+      </w:r>
+    </w:p>
+    <w:p>
+      <w:pPr>
+        <w:pStyle w:val="ListeParagraf"/>
+        <w:numPr>
+          <w:ilvl w:val="3"/>
+          <w:numId w:val="6"/>
+        </w:numPr>
+        <w:rPr>
+          <w:rFonts w:ascii="Times New Roman" w:hAnsi="Times New Roman"/>
+          <w:sz w:val="24"/>
+          <w:szCs w:val="24"/>
+        </w:rPr>
+      </w:pPr>
+      <w:r>
+        <w:rPr>
+          <w:rFonts w:ascii="Times New Roman" w:hAnsi="Times New Roman"/>
+          <w:sz w:val="24"/>
+          <w:szCs w:val="24"/>
+        </w:rPr>
+        <w:t>OpenAPI</w:t>
+      </w:r>
+    </w:p>
+    <w:p>
+      <w:pPr>
+        <w:pStyle w:val="ListeParagraf"/>
+        <w:numPr>
+          <w:ilvl w:val="3"/>
+          <w:numId w:val="6"/>
+        </w:numPr>
+        <w:rPr>
+          <w:rFonts w:ascii="Times New Roman" w:hAnsi="Times New Roman"/>
+          <w:sz w:val="24"/>
+          <w:szCs w:val="24"/>
+        </w:rPr>
+      </w:pPr>
+      <w:r>
+        <w:rPr>
+          <w:rFonts w:ascii="Times New Roman" w:hAnsi="Times New Roman"/>
+          <w:sz w:val="24"/>
+          <w:szCs w:val="24"/>
+        </w:rPr>
+        <w:t>Maven</w:t>
+      </w:r>
+    </w:p>
+    <w:p>
+      <w:pPr>
+        <w:pStyle w:val="ListeParagraf"/>
+        <w:numPr>
+          <w:ilvl w:val="3"/>
+          <w:numId w:val="6"/>
+        </w:numPr>
+        <w:rPr>
+          <w:rFonts w:ascii="Times New Roman" w:hAnsi="Times New Roman"/>
+          <w:sz w:val="24"/>
+          <w:szCs w:val="24"/>
+        </w:rPr>
+      </w:pPr>
+      <w:r>
+        <w:rPr>
+          <w:rFonts w:ascii="Times New Roman" w:hAnsi="Times New Roman"/>
+          <w:sz w:val="24"/>
+          <w:szCs w:val="24"/>
+        </w:rPr>
+        <w:t>IntelliJ IDEA</w:t>
       </w:r>
     </w:p>
     <w:p>
@@ -1995,6 +3009,119 @@
 <file path=word/numbering.xml><?xml version="1.0" encoding="utf-8"?>
 <w:numbering xmlns:wpc="http://schemas.microsoft.com/office/word/2010/wordprocessingCanvas" xmlns:cx="http://schemas.microsoft.com/office/drawing/2014/chartex" xmlns:cx1="http://schemas.microsoft.com/office/drawing/2015/9/8/chartex" xmlns:cx2="http://schemas.microsoft.com/office/drawing/2015/10/21/chartex" xmlns:cx3="http://schemas.microsoft.com/office/drawing/2016/5/9/chartex" xmlns:cx4="http://schemas.microsoft.com/office/drawing/2016/5/10/chartex" xmlns:cx5="http://schemas.microsoft.com/office/drawing/2016/5/11/chartex" xmlns:cx6="http://schemas.microsoft.com/office/drawing/2016/5/12/chartex" xmlns:cx7="http://schemas.microsoft.com/office/drawing/2016/5/13/chartex" xmlns:cx8="http://schemas.microsoft.com/office/drawing/2016/5/14/chartex" xmlns:mc="http://schemas.openxmlformats.org/markup-compatibility/2006" xmlns:aink="http://schemas.microsoft.com/office/drawing/2016/ink" xmlns:am3d="http://schemas.microsoft.com/office/drawing/2017/model3d" xmlns:o="urn:schemas-microsoft-com:office:office" xmlns:oel="http://schemas.microsoft.com/office/2019/extlst" xmlns:r="http://schemas.openxmlformats.org/officeDocument/2006/relationships" xmlns:m="http://schemas.openxmlformats.org/officeDocument/2006/math" xmlns:v="urn:schemas-microsoft-com:vml" xmlns:wp14="http://schemas.microsoft.com/office/word/2010/wordprocessingDrawing" xmlns:wp="http://schemas.openxmlformats.org/drawingml/2006/wordprocessingDrawing" xmlns:w10="urn:schemas-microsoft-com:office:word" xmlns:w="http://schemas.openxmlformats.org/wordprocessingml/2006/main" xmlns:w14="http://schemas.microsoft.com/office/word/2010/wordml" xmlns:w15="http://schemas.microsoft.com/office/word/2012/wordml" xmlns:w16cex="http://schemas.microsoft.com/office/word/2018/wordml/cex" xmlns:w16cid="http://schemas.microsoft.com/office/word/2016/wordml/cid" xmlns:w16="http://schemas.microsoft.com/office/word/2018/wordml" xmlns:w16sdtdh="http://schemas.microsoft.com/office/word/2020/wordml/sdtdatahash" xmlns:w16se="http://schemas.microsoft.com/office/word/2015/wordml/symex" xmlns:wpg="http://schemas.microsoft.com/office/word/2010/wordprocessingGroup" xmlns:wpi="http://schemas.microsoft.com/office/word/2010/wordprocessingInk" xmlns:wne="http://schemas.microsoft.com/office/word/2006/wordml" xmlns:wps="http://schemas.microsoft.com/office/word/2010/wordprocessingShape" mc:Ignorable="w14 w15 w16se w16cid w16 w16cex w16sdtdh wp14">
   <w:abstractNum w:abstractNumId="0" w15:restartNumberingAfterBreak="0">
+    <w:nsid w:val="12BC6B56"/>
+    <w:multiLevelType w:val="hybridMultilevel"/>
+    <w:tmpl w:val="150CF28C"/>
+    <w:lvl w:ilvl="0" w:tplc="041F0001">
+      <w:start w:val="1"/>
+      <w:numFmt w:val="bullet"/>
+      <w:lvlText w:val=""/>
+      <w:lvlJc w:val="left"/>
+      <w:pPr>
+        <w:ind w:left="2160" w:hanging="360"/>
+      </w:pPr>
+      <w:rPr>
+        <w:rFonts w:ascii="Symbol" w:hAnsi="Symbol" w:hint="default"/>
+      </w:rPr>
+    </w:lvl>
+    <w:lvl w:ilvl="1" w:tplc="041F0003" w:tentative="1">
+      <w:start w:val="1"/>
+      <w:numFmt w:val="bullet"/>
+      <w:lvlText w:val="o"/>
+      <w:lvlJc w:val="left"/>
+      <w:pPr>
+        <w:ind w:left="2880" w:hanging="360"/>
+      </w:pPr>
+      <w:rPr>
+        <w:rFonts w:ascii="Courier New" w:hAnsi="Courier New" w:cs="Courier New" w:hint="default"/>
+      </w:rPr>
+    </w:lvl>
+    <w:lvl w:ilvl="2" w:tplc="041F0005" w:tentative="1">
+      <w:start w:val="1"/>
+      <w:numFmt w:val="bullet"/>
+      <w:lvlText w:val=""/>
+      <w:lvlJc w:val="left"/>
+      <w:pPr>
+        <w:ind w:left="3600" w:hanging="360"/>
+      </w:pPr>
+      <w:rPr>
+        <w:rFonts w:ascii="Wingdings" w:hAnsi="Wingdings" w:hint="default"/>
+      </w:rPr>
+    </w:lvl>
+    <w:lvl w:ilvl="3" w:tplc="041F0001" w:tentative="1">
+      <w:start w:val="1"/>
+      <w:numFmt w:val="bullet"/>
+      <w:lvlText w:val=""/>
+      <w:lvlJc w:val="left"/>
+      <w:pPr>
+        <w:ind w:left="4320" w:hanging="360"/>
+      </w:pPr>
+      <w:rPr>
+        <w:rFonts w:ascii="Symbol" w:hAnsi="Symbol" w:hint="default"/>
+      </w:rPr>
+    </w:lvl>
+    <w:lvl w:ilvl="4" w:tplc="041F0003" w:tentative="1">
+      <w:start w:val="1"/>
+      <w:numFmt w:val="bullet"/>
+      <w:lvlText w:val="o"/>
+      <w:lvlJc w:val="left"/>
+      <w:pPr>
+        <w:ind w:left="5040" w:hanging="360"/>
+      </w:pPr>
+      <w:rPr>
+        <w:rFonts w:ascii="Courier New" w:hAnsi="Courier New" w:cs="Courier New" w:hint="default"/>
+      </w:rPr>
+    </w:lvl>
+    <w:lvl w:ilvl="5" w:tplc="041F0005" w:tentative="1">
+      <w:start w:val="1"/>
+      <w:numFmt w:val="bullet"/>
+      <w:lvlText w:val=""/>
+      <w:lvlJc w:val="left"/>
+      <w:pPr>
+        <w:ind w:left="5760" w:hanging="360"/>
+      </w:pPr>
+      <w:rPr>
+        <w:rFonts w:ascii="Wingdings" w:hAnsi="Wingdings" w:hint="default"/>
+      </w:rPr>
+    </w:lvl>
+    <w:lvl w:ilvl="6" w:tplc="041F0001" w:tentative="1">
+      <w:start w:val="1"/>
+      <w:numFmt w:val="bullet"/>
+      <w:lvlText w:val=""/>
+      <w:lvlJc w:val="left"/>
+      <w:pPr>
+        <w:ind w:left="6480" w:hanging="360"/>
+      </w:pPr>
+      <w:rPr>
+        <w:rFonts w:ascii="Symbol" w:hAnsi="Symbol" w:hint="default"/>
+      </w:rPr>
+    </w:lvl>
+    <w:lvl w:ilvl="7" w:tplc="041F0003" w:tentative="1">
+      <w:start w:val="1"/>
+      <w:numFmt w:val="bullet"/>
+      <w:lvlText w:val="o"/>
+      <w:lvlJc w:val="left"/>
+      <w:pPr>
+        <w:ind w:left="7200" w:hanging="360"/>
+      </w:pPr>
+      <w:rPr>
+        <w:rFonts w:ascii="Courier New" w:hAnsi="Courier New" w:cs="Courier New" w:hint="default"/>
+      </w:rPr>
+    </w:lvl>
+    <w:lvl w:ilvl="8" w:tplc="041F0005" w:tentative="1">
+      <w:start w:val="1"/>
+      <w:numFmt w:val="bullet"/>
+      <w:lvlText w:val=""/>
+      <w:lvlJc w:val="left"/>
+      <w:pPr>
+        <w:ind w:left="7920" w:hanging="360"/>
+      </w:pPr>
+      <w:rPr>
+        <w:rFonts w:ascii="Wingdings" w:hAnsi="Wingdings" w:hint="default"/>
+      </w:rPr>
+    </w:lvl>
+  </w:abstractNum>
+  <w:abstractNum w:abstractNumId="1" w15:restartNumberingAfterBreak="0">
     <w:nsid w:val="131833B4"/>
     <w:multiLevelType w:val="hybridMultilevel"/>
     <w:tmpl w:val="A0DEF296"/>
@@ -2107,7 +3234,7 @@
       </w:rPr>
     </w:lvl>
   </w:abstractNum>
-  <w:abstractNum w:abstractNumId="1" w15:restartNumberingAfterBreak="0">
+  <w:abstractNum w:abstractNumId="2" w15:restartNumberingAfterBreak="0">
     <w:nsid w:val="141512FC"/>
     <w:multiLevelType w:val="multilevel"/>
     <w:tmpl w:val="9C223C58"/>
@@ -2195,7 +3322,7 @@
       </w:pPr>
     </w:lvl>
   </w:abstractNum>
-  <w:abstractNum w:abstractNumId="2" w15:restartNumberingAfterBreak="0">
+  <w:abstractNum w:abstractNumId="3" w15:restartNumberingAfterBreak="0">
     <w:nsid w:val="16FA274D"/>
     <w:multiLevelType w:val="multilevel"/>
     <w:tmpl w:val="BDAAD332"/>
@@ -2284,7 +3411,7 @@
       </w:pPr>
     </w:lvl>
   </w:abstractNum>
-  <w:abstractNum w:abstractNumId="3" w15:restartNumberingAfterBreak="0">
+  <w:abstractNum w:abstractNumId="4" w15:restartNumberingAfterBreak="0">
     <w:nsid w:val="24B74948"/>
     <w:multiLevelType w:val="multilevel"/>
     <w:tmpl w:val="9C223C58"/>
@@ -2370,7 +3497,7 @@
       </w:pPr>
     </w:lvl>
   </w:abstractNum>
-  <w:abstractNum w:abstractNumId="4" w15:restartNumberingAfterBreak="0">
+  <w:abstractNum w:abstractNumId="5" w15:restartNumberingAfterBreak="0">
     <w:nsid w:val="32E77632"/>
     <w:multiLevelType w:val="multilevel"/>
     <w:tmpl w:val="0409001D"/>
@@ -2456,7 +3583,7 @@
       </w:pPr>
     </w:lvl>
   </w:abstractNum>
-  <w:abstractNum w:abstractNumId="5" w15:restartNumberingAfterBreak="0">
+  <w:abstractNum w:abstractNumId="6" w15:restartNumberingAfterBreak="0">
     <w:nsid w:val="34D2168E"/>
     <w:multiLevelType w:val="multilevel"/>
     <w:tmpl w:val="0409001D"/>
@@ -2542,7 +3669,7 @@
       </w:pPr>
     </w:lvl>
   </w:abstractNum>
-  <w:abstractNum w:abstractNumId="6" w15:restartNumberingAfterBreak="0">
+  <w:abstractNum w:abstractNumId="7" w15:restartNumberingAfterBreak="0">
     <w:nsid w:val="4AB963A1"/>
     <w:multiLevelType w:val="hybridMultilevel"/>
     <w:tmpl w:val="1458F74E"/>
@@ -2629,7 +3756,7 @@
       </w:pPr>
     </w:lvl>
   </w:abstractNum>
-  <w:abstractNum w:abstractNumId="7" w15:restartNumberingAfterBreak="0">
+  <w:abstractNum w:abstractNumId="8" w15:restartNumberingAfterBreak="0">
     <w:nsid w:val="56387640"/>
     <w:multiLevelType w:val="hybridMultilevel"/>
     <w:tmpl w:val="B03205C0"/>
@@ -2742,7 +3869,7 @@
       </w:rPr>
     </w:lvl>
   </w:abstractNum>
-  <w:abstractNum w:abstractNumId="8" w15:restartNumberingAfterBreak="0">
+  <w:abstractNum w:abstractNumId="9" w15:restartNumberingAfterBreak="0">
     <w:nsid w:val="585D306E"/>
     <w:multiLevelType w:val="multilevel"/>
     <w:tmpl w:val="BDAAD332"/>
@@ -2831,7 +3958,7 @@
       </w:pPr>
     </w:lvl>
   </w:abstractNum>
-  <w:abstractNum w:abstractNumId="9" w15:restartNumberingAfterBreak="0">
+  <w:abstractNum w:abstractNumId="10" w15:restartNumberingAfterBreak="0">
     <w:nsid w:val="589A4F6E"/>
     <w:multiLevelType w:val="hybridMultilevel"/>
     <w:tmpl w:val="05E433C2"/>
@@ -2917,7 +4044,7 @@
       </w:pPr>
     </w:lvl>
   </w:abstractNum>
-  <w:abstractNum w:abstractNumId="10" w15:restartNumberingAfterBreak="0">
+  <w:abstractNum w:abstractNumId="11" w15:restartNumberingAfterBreak="0">
     <w:nsid w:val="7AE317D9"/>
     <w:multiLevelType w:val="multilevel"/>
     <w:tmpl w:val="9C223C58"/>
@@ -3004,37 +4131,40 @@
     </w:lvl>
   </w:abstractNum>
   <w:num w:numId="1" w16cid:durableId="635768046">
+    <w:abstractNumId w:val="7"/>
+  </w:num>
+  <w:num w:numId="2" w16cid:durableId="1558937331">
+    <w:abstractNumId w:val="2"/>
+  </w:num>
+  <w:num w:numId="3" w16cid:durableId="1547447304">
+    <w:abstractNumId w:val="11"/>
+  </w:num>
+  <w:num w:numId="4" w16cid:durableId="1046294321">
+    <w:abstractNumId w:val="5"/>
+  </w:num>
+  <w:num w:numId="5" w16cid:durableId="340278039">
+    <w:abstractNumId w:val="4"/>
+  </w:num>
+  <w:num w:numId="6" w16cid:durableId="710962574">
     <w:abstractNumId w:val="6"/>
   </w:num>
-  <w:num w:numId="2" w16cid:durableId="1558937331">
+  <w:num w:numId="7" w16cid:durableId="1001353090">
     <w:abstractNumId w:val="1"/>
   </w:num>
-  <w:num w:numId="3" w16cid:durableId="1547447304">
+  <w:num w:numId="8" w16cid:durableId="964845616">
+    <w:abstractNumId w:val="8"/>
+  </w:num>
+  <w:num w:numId="9" w16cid:durableId="865749455">
     <w:abstractNumId w:val="10"/>
   </w:num>
-  <w:num w:numId="4" w16cid:durableId="1046294321">
-    <w:abstractNumId w:val="4"/>
+  <w:num w:numId="10" w16cid:durableId="663433438">
+    <w:abstractNumId w:val="9"/>
   </w:num>
-  <w:num w:numId="5" w16cid:durableId="340278039">
+  <w:num w:numId="11" w16cid:durableId="114760986">
     <w:abstractNumId w:val="3"/>
   </w:num>
-  <w:num w:numId="6" w16cid:durableId="710962574">
-    <w:abstractNumId w:val="5"/>
-  </w:num>
-  <w:num w:numId="7" w16cid:durableId="1001353090">
+  <w:num w:numId="12" w16cid:durableId="136924208">
     <w:abstractNumId w:val="0"/>
-  </w:num>
-  <w:num w:numId="8" w16cid:durableId="964845616">
-    <w:abstractNumId w:val="7"/>
-  </w:num>
-  <w:num w:numId="9" w16cid:durableId="865749455">
-    <w:abstractNumId w:val="9"/>
-  </w:num>
-  <w:num w:numId="10" w16cid:durableId="663433438">
-    <w:abstractNumId w:val="8"/>
-  </w:num>
-  <w:num w:numId="11" w16cid:durableId="114760986">
-    <w:abstractNumId w:val="2"/>
   </w:num>
 </w:numbering>
 </file>

</xml_diff>

<commit_message>
"Components -> Web API -> Developing Tools" part finished in preview-design.docx
</commit_message>
<xml_diff>
--- a/preview-design.docx
+++ b/preview-design.docx
@@ -2757,6 +2757,25 @@
     <w:p>
       <w:pPr>
         <w:pStyle w:val="ListeParagraf"/>
+        <w:ind w:left="1440"/>
+        <w:rPr>
+          <w:rFonts w:ascii="Times New Roman" w:hAnsi="Times New Roman"/>
+          <w:sz w:val="24"/>
+          <w:szCs w:val="24"/>
+        </w:rPr>
+      </w:pPr>
+      <w:r>
+        <w:rPr>
+          <w:rFonts w:ascii="Times New Roman" w:hAnsi="Times New Roman"/>
+          <w:sz w:val="24"/>
+          <w:szCs w:val="24"/>
+        </w:rPr>
+        <w:t>This language is the core of the Web API. Whole programming will do by this OOP lang.</w:t>
+      </w:r>
+    </w:p>
+    <w:p>
+      <w:pPr>
+        <w:pStyle w:val="ListeParagraf"/>
         <w:numPr>
           <w:ilvl w:val="3"/>
           <w:numId w:val="6"/>
@@ -2779,6 +2798,25 @@
     <w:p>
       <w:pPr>
         <w:pStyle w:val="ListeParagraf"/>
+        <w:ind w:left="1440"/>
+        <w:rPr>
+          <w:rFonts w:ascii="Times New Roman" w:hAnsi="Times New Roman"/>
+          <w:sz w:val="24"/>
+          <w:szCs w:val="24"/>
+        </w:rPr>
+      </w:pPr>
+      <w:r>
+        <w:rPr>
+          <w:rFonts w:ascii="Times New Roman" w:hAnsi="Times New Roman"/>
+          <w:sz w:val="24"/>
+          <w:szCs w:val="24"/>
+        </w:rPr>
+        <w:t>Spring Boot is a Java based framework to develop web projects. It has various module inside to create a web project. Spring-test, spring-web, spring-security, spring-aop, spring-jpa, spring-messging, spring-webmvc, spring-jdbc are some of these modules.</w:t>
+      </w:r>
+    </w:p>
+    <w:p>
+      <w:pPr>
+        <w:pStyle w:val="ListeParagraf"/>
         <w:numPr>
           <w:ilvl w:val="3"/>
           <w:numId w:val="6"/>
@@ -2801,6 +2839,49 @@
     <w:p>
       <w:pPr>
         <w:pStyle w:val="ListeParagraf"/>
+        <w:ind w:left="1440"/>
+        <w:rPr>
+          <w:rFonts w:ascii="Times New Roman" w:hAnsi="Times New Roman"/>
+          <w:sz w:val="24"/>
+          <w:szCs w:val="24"/>
+        </w:rPr>
+      </w:pPr>
+      <w:r>
+        <w:rPr>
+          <w:rFonts w:ascii="Times New Roman" w:hAnsi="Times New Roman"/>
+          <w:sz w:val="24"/>
+          <w:szCs w:val="24"/>
+        </w:rPr>
+        <w:t xml:space="preserve">OpenAPI is a tool to document endpoints of an API. In this way we can easily test </w:t>
+      </w:r>
+      <w:r>
+        <w:rPr>
+          <w:rFonts w:ascii="Times New Roman" w:hAnsi="Times New Roman"/>
+          <w:sz w:val="24"/>
+          <w:szCs w:val="24"/>
+        </w:rPr>
+        <w:t>and view</w:t>
+      </w:r>
+      <w:r>
+        <w:rPr>
+          <w:rFonts w:ascii="Times New Roman" w:hAnsi="Times New Roman"/>
+          <w:sz w:val="24"/>
+          <w:szCs w:val="24"/>
+        </w:rPr>
+        <w:t xml:space="preserve"> </w:t>
+      </w:r>
+      <w:r>
+        <w:rPr>
+          <w:rFonts w:ascii="Times New Roman" w:hAnsi="Times New Roman"/>
+          <w:sz w:val="24"/>
+          <w:szCs w:val="24"/>
+        </w:rPr>
+        <w:t>our endpoints.</w:t>
+      </w:r>
+    </w:p>
+    <w:p>
+      <w:pPr>
+        <w:pStyle w:val="ListeParagraf"/>
         <w:numPr>
           <w:ilvl w:val="3"/>
           <w:numId w:val="6"/>
@@ -2823,6 +2904,49 @@
     <w:p>
       <w:pPr>
         <w:pStyle w:val="ListeParagraf"/>
+        <w:ind w:left="1440"/>
+        <w:rPr>
+          <w:rFonts w:ascii="Times New Roman" w:hAnsi="Times New Roman"/>
+          <w:sz w:val="24"/>
+          <w:szCs w:val="24"/>
+        </w:rPr>
+      </w:pPr>
+      <w:r>
+        <w:rPr>
+          <w:rFonts w:ascii="Times New Roman" w:hAnsi="Times New Roman"/>
+          <w:sz w:val="24"/>
+          <w:szCs w:val="24"/>
+        </w:rPr>
+        <w:t xml:space="preserve">Maven is a dependency manager. Sometimes we need some libraries. At this stage maven downloads </w:t>
+      </w:r>
+      <w:r>
+        <w:rPr>
+          <w:rFonts w:ascii="Times New Roman" w:hAnsi="Times New Roman"/>
+          <w:sz w:val="24"/>
+          <w:szCs w:val="24"/>
+        </w:rPr>
+        <w:t>the needed libraries</w:t>
+      </w:r>
+      <w:r>
+        <w:rPr>
+          <w:rFonts w:ascii="Times New Roman" w:hAnsi="Times New Roman"/>
+          <w:sz w:val="24"/>
+          <w:szCs w:val="24"/>
+        </w:rPr>
+        <w:t xml:space="preserve"> </w:t>
+      </w:r>
+      <w:r>
+        <w:rPr>
+          <w:rFonts w:ascii="Times New Roman" w:hAnsi="Times New Roman"/>
+          <w:sz w:val="24"/>
+          <w:szCs w:val="24"/>
+        </w:rPr>
+        <w:t>from Maven Repository and adds it to project for us.</w:t>
+      </w:r>
+    </w:p>
+    <w:p>
+      <w:pPr>
+        <w:pStyle w:val="ListeParagraf"/>
         <w:numPr>
           <w:ilvl w:val="3"/>
           <w:numId w:val="6"/>
@@ -2840,6 +2964,73 @@
           <w:szCs w:val="24"/>
         </w:rPr>
         <w:t>IntelliJ IDEA</w:t>
+      </w:r>
+    </w:p>
+    <w:p>
+      <w:pPr>
+        <w:pStyle w:val="ListeParagraf"/>
+        <w:ind w:left="1440"/>
+        <w:rPr>
+          <w:rFonts w:ascii="Times New Roman" w:hAnsi="Times New Roman"/>
+          <w:sz w:val="24"/>
+          <w:szCs w:val="24"/>
+        </w:rPr>
+      </w:pPr>
+      <w:r>
+        <w:rPr>
+          <w:rFonts w:ascii="Times New Roman" w:hAnsi="Times New Roman"/>
+          <w:sz w:val="24"/>
+          <w:szCs w:val="24"/>
+        </w:rPr>
+        <w:t xml:space="preserve">Intellij IDEA </w:t>
+      </w:r>
+      <w:r>
+        <w:rPr>
+          <w:rFonts w:ascii="Times New Roman" w:hAnsi="Times New Roman"/>
+          <w:sz w:val="24"/>
+          <w:szCs w:val="24"/>
+        </w:rPr>
+        <w:t>is a famous IDE</w:t>
+      </w:r>
+      <w:r>
+        <w:rPr>
+          <w:rFonts w:ascii="Times New Roman" w:hAnsi="Times New Roman"/>
+          <w:sz w:val="24"/>
+          <w:szCs w:val="24"/>
+        </w:rPr>
+        <w:t xml:space="preserve"> </w:t>
+      </w:r>
+      <w:r>
+        <w:rPr>
+          <w:rFonts w:ascii="Times New Roman" w:hAnsi="Times New Roman"/>
+          <w:sz w:val="24"/>
+          <w:szCs w:val="24"/>
+        </w:rPr>
+        <w:t>for programming</w:t>
+      </w:r>
+      <w:r>
+        <w:rPr>
+          <w:rFonts w:ascii="Times New Roman" w:hAnsi="Times New Roman"/>
+          <w:sz w:val="24"/>
+          <w:szCs w:val="24"/>
+        </w:rPr>
+        <w:t xml:space="preserve"> Java. It has various tools inside. Version Control System </w:t>
+      </w:r>
+      <w:r>
+        <w:rPr>
+          <w:rFonts w:ascii="Times New Roman" w:hAnsi="Times New Roman"/>
+          <w:sz w:val="24"/>
+          <w:szCs w:val="24"/>
+        </w:rPr>
+        <w:t xml:space="preserve">is </w:t>
+      </w:r>
+      <w:r>
+        <w:rPr>
+          <w:rFonts w:ascii="Times New Roman" w:hAnsi="Times New Roman"/>
+          <w:sz w:val="24"/>
+          <w:szCs w:val="24"/>
+        </w:rPr>
+        <w:t>one of these.</w:t>
       </w:r>
     </w:p>
     <w:p>

</xml_diff>

<commit_message>
"Components -> Web API -> Authentication" part finished in preview-design.docx
</commit_message>
<xml_diff>
--- a/preview-design.docx
+++ b/preview-design.docx
@@ -2713,6 +2713,189 @@
     <w:p>
       <w:pPr>
         <w:pStyle w:val="ListeParagraf"/>
+        <w:ind w:left="1080"/>
+        <w:rPr>
+          <w:rFonts w:ascii="Times New Roman" w:hAnsi="Times New Roman"/>
+          <w:sz w:val="24"/>
+          <w:szCs w:val="24"/>
+        </w:rPr>
+      </w:pPr>
+      <w:r>
+        <w:rPr>
+          <w:noProof/>
+        </w:rPr>
+        <w:drawing>
+          <wp:inline distT="0" distB="0" distL="0" distR="0" wp14:anchorId="62BC289E" wp14:editId="3C5C2D3A">
+            <wp:extent cx="5972810" cy="3458845"/>
+            <wp:effectExtent l="0" t="0" r="0" b="0"/>
+            <wp:docPr id="1796656584" name="Resim 1"/>
+            <wp:cNvGraphicFramePr>
+              <a:graphicFrameLocks xmlns:a="http://schemas.openxmlformats.org/drawingml/2006/main" noChangeAspect="1"/>
+            </wp:cNvGraphicFramePr>
+            <a:graphic xmlns:a="http://schemas.openxmlformats.org/drawingml/2006/main">
+              <a:graphicData uri="http://schemas.openxmlformats.org/drawingml/2006/picture">
+                <pic:pic xmlns:pic="http://schemas.openxmlformats.org/drawingml/2006/picture">
+                  <pic:nvPicPr>
+                    <pic:cNvPr id="0" name="Picture 1"/>
+                    <pic:cNvPicPr>
+                      <a:picLocks noChangeAspect="1" noChangeArrowheads="1"/>
+                    </pic:cNvPicPr>
+                  </pic:nvPicPr>
+                  <pic:blipFill>
+                    <a:blip r:embed="rId14" cstate="print">
+                      <a:extLst>
+                        <a:ext uri="{28A0092B-C50C-407E-A947-70E740481C1C}">
+                          <a14:useLocalDpi xmlns:a14="http://schemas.microsoft.com/office/drawing/2010/main" val="0"/>
+                        </a:ext>
+                      </a:extLst>
+                    </a:blip>
+                    <a:srcRect/>
+                    <a:stretch>
+                      <a:fillRect/>
+                    </a:stretch>
+                  </pic:blipFill>
+                  <pic:spPr bwMode="auto">
+                    <a:xfrm>
+                      <a:off x="0" y="0"/>
+                      <a:ext cx="5972810" cy="3458845"/>
+                    </a:xfrm>
+                    <a:prstGeom prst="rect">
+                      <a:avLst/>
+                    </a:prstGeom>
+                    <a:noFill/>
+                    <a:ln>
+                      <a:noFill/>
+                    </a:ln>
+                  </pic:spPr>
+                </pic:pic>
+              </a:graphicData>
+            </a:graphic>
+          </wp:inline>
+        </w:drawing>
+      </w:r>
+    </w:p>
+    <w:p>
+      <w:pPr>
+        <w:pStyle w:val="ListeParagraf"/>
+        <w:ind w:left="1080"/>
+        <w:rPr>
+          <w:rFonts w:ascii="Times New Roman" w:hAnsi="Times New Roman"/>
+          <w:sz w:val="24"/>
+          <w:szCs w:val="24"/>
+        </w:rPr>
+      </w:pPr>
+    </w:p>
+    <w:p>
+      <w:pPr>
+        <w:pStyle w:val="ListeParagraf"/>
+        <w:ind w:left="1080"/>
+        <w:rPr>
+          <w:rFonts w:ascii="Times New Roman" w:hAnsi="Times New Roman"/>
+          <w:sz w:val="24"/>
+          <w:szCs w:val="24"/>
+        </w:rPr>
+      </w:pPr>
+      <w:r>
+        <w:rPr>
+          <w:noProof/>
+        </w:rPr>
+        <w:drawing>
+          <wp:inline distT="0" distB="0" distL="0" distR="0" wp14:anchorId="13F2C3A0" wp14:editId="6C2EF6BA">
+            <wp:extent cx="1720850" cy="1787525"/>
+            <wp:effectExtent l="0" t="0" r="0" b="0"/>
+            <wp:docPr id="1261563076" name="Resim 3"/>
+            <wp:cNvGraphicFramePr>
+              <a:graphicFrameLocks xmlns:a="http://schemas.openxmlformats.org/drawingml/2006/main" noChangeAspect="1"/>
+            </wp:cNvGraphicFramePr>
+            <a:graphic xmlns:a="http://schemas.openxmlformats.org/drawingml/2006/main">
+              <a:graphicData uri="http://schemas.openxmlformats.org/drawingml/2006/picture">
+                <pic:pic xmlns:pic="http://schemas.openxmlformats.org/drawingml/2006/picture">
+                  <pic:nvPicPr>
+                    <pic:cNvPr id="0" name="Picture 5"/>
+                    <pic:cNvPicPr>
+                      <a:picLocks noChangeAspect="1" noChangeArrowheads="1"/>
+                    </pic:cNvPicPr>
+                  </pic:nvPicPr>
+                  <pic:blipFill>
+                    <a:blip r:embed="rId15" cstate="print">
+                      <a:extLst>
+                        <a:ext uri="{28A0092B-C50C-407E-A947-70E740481C1C}">
+                          <a14:useLocalDpi xmlns:a14="http://schemas.microsoft.com/office/drawing/2010/main" val="0"/>
+                        </a:ext>
+                      </a:extLst>
+                    </a:blip>
+                    <a:srcRect/>
+                    <a:stretch>
+                      <a:fillRect/>
+                    </a:stretch>
+                  </pic:blipFill>
+                  <pic:spPr bwMode="auto">
+                    <a:xfrm>
+                      <a:off x="0" y="0"/>
+                      <a:ext cx="1720850" cy="1787525"/>
+                    </a:xfrm>
+                    <a:prstGeom prst="rect">
+                      <a:avLst/>
+                    </a:prstGeom>
+                    <a:noFill/>
+                    <a:ln>
+                      <a:noFill/>
+                    </a:ln>
+                  </pic:spPr>
+                </pic:pic>
+              </a:graphicData>
+            </a:graphic>
+          </wp:inline>
+        </w:drawing>
+      </w:r>
+    </w:p>
+    <w:p>
+      <w:pPr>
+        <w:pStyle w:val="ListeParagraf"/>
+        <w:ind w:left="1080"/>
+        <w:rPr>
+          <w:rFonts w:ascii="Times New Roman" w:hAnsi="Times New Roman"/>
+          <w:sz w:val="24"/>
+          <w:szCs w:val="24"/>
+        </w:rPr>
+      </w:pPr>
+    </w:p>
+    <w:p>
+      <w:pPr>
+        <w:pStyle w:val="ListeParagraf"/>
+        <w:ind w:left="1080"/>
+        <w:rPr>
+          <w:rFonts w:ascii="Times New Roman" w:hAnsi="Times New Roman"/>
+          <w:sz w:val="24"/>
+          <w:szCs w:val="24"/>
+        </w:rPr>
+      </w:pPr>
+    </w:p>
+    <w:p>
+      <w:pPr>
+        <w:pStyle w:val="ListeParagraf"/>
+        <w:ind w:left="1080"/>
+        <w:rPr>
+          <w:rFonts w:ascii="Times New Roman" w:hAnsi="Times New Roman"/>
+          <w:sz w:val="24"/>
+          <w:szCs w:val="24"/>
+        </w:rPr>
+      </w:pPr>
+    </w:p>
+    <w:p>
+      <w:pPr>
+        <w:pStyle w:val="ListeParagraf"/>
+        <w:ind w:left="1080"/>
+        <w:rPr>
+          <w:rFonts w:ascii="Times New Roman" w:hAnsi="Times New Roman"/>
+          <w:sz w:val="24"/>
+          <w:szCs w:val="24"/>
+        </w:rPr>
+      </w:pPr>
+    </w:p>
+    <w:p>
+      <w:pPr>
+        <w:pStyle w:val="ListeParagraf"/>
         <w:numPr>
           <w:ilvl w:val="2"/>
           <w:numId w:val="6"/>
@@ -2729,28 +2912,15 @@
           <w:sz w:val="24"/>
           <w:szCs w:val="24"/>
         </w:rPr>
+        <w:lastRenderedPageBreak/>
         <w:t>Developing Tools</w:t>
       </w:r>
     </w:p>
     <w:p>
       <w:pPr>
-        <w:pStyle w:val="ListeParagraf"/>
-        <w:numPr>
-          <w:ilvl w:val="3"/>
-          <w:numId w:val="6"/>
-        </w:numPr>
-        <w:rPr>
-          <w:rFonts w:ascii="Times New Roman" w:hAnsi="Times New Roman"/>
-          <w:sz w:val="24"/>
-          <w:szCs w:val="24"/>
-        </w:rPr>
-      </w:pPr>
-      <w:r>
-        <w:rPr>
-          <w:rFonts w:ascii="Times New Roman" w:hAnsi="Times New Roman"/>
-          <w:sz w:val="24"/>
-          <w:szCs w:val="24"/>
-        </w:rPr>
+        <w:pStyle w:val="altizgili"/>
+      </w:pPr>
+      <w:r>
         <w:t>Java 19</w:t>
       </w:r>
     </w:p>
@@ -2775,23 +2945,9 @@
     </w:p>
     <w:p>
       <w:pPr>
-        <w:pStyle w:val="ListeParagraf"/>
-        <w:numPr>
-          <w:ilvl w:val="3"/>
-          <w:numId w:val="6"/>
-        </w:numPr>
-        <w:rPr>
-          <w:rFonts w:ascii="Times New Roman" w:hAnsi="Times New Roman"/>
-          <w:sz w:val="24"/>
-          <w:szCs w:val="24"/>
-        </w:rPr>
-      </w:pPr>
-      <w:r>
-        <w:rPr>
-          <w:rFonts w:ascii="Times New Roman" w:hAnsi="Times New Roman"/>
-          <w:sz w:val="24"/>
-          <w:szCs w:val="24"/>
-        </w:rPr>
+        <w:pStyle w:val="altizgili"/>
+      </w:pPr>
+      <w:r>
         <w:t>Spring Boot</w:t>
       </w:r>
     </w:p>
@@ -2816,23 +2972,9 @@
     </w:p>
     <w:p>
       <w:pPr>
-        <w:pStyle w:val="ListeParagraf"/>
-        <w:numPr>
-          <w:ilvl w:val="3"/>
-          <w:numId w:val="6"/>
-        </w:numPr>
-        <w:rPr>
-          <w:rFonts w:ascii="Times New Roman" w:hAnsi="Times New Roman"/>
-          <w:sz w:val="24"/>
-          <w:szCs w:val="24"/>
-        </w:rPr>
-      </w:pPr>
-      <w:r>
-        <w:rPr>
-          <w:rFonts w:ascii="Times New Roman" w:hAnsi="Times New Roman"/>
-          <w:sz w:val="24"/>
-          <w:szCs w:val="24"/>
-        </w:rPr>
+        <w:pStyle w:val="altizgili"/>
+      </w:pPr>
+      <w:r>
         <w:t>OpenAPI</w:t>
       </w:r>
     </w:p>
@@ -2881,23 +3023,9 @@
     </w:p>
     <w:p>
       <w:pPr>
-        <w:pStyle w:val="ListeParagraf"/>
-        <w:numPr>
-          <w:ilvl w:val="3"/>
-          <w:numId w:val="6"/>
-        </w:numPr>
-        <w:rPr>
-          <w:rFonts w:ascii="Times New Roman" w:hAnsi="Times New Roman"/>
-          <w:sz w:val="24"/>
-          <w:szCs w:val="24"/>
-        </w:rPr>
-      </w:pPr>
-      <w:r>
-        <w:rPr>
-          <w:rFonts w:ascii="Times New Roman" w:hAnsi="Times New Roman"/>
-          <w:sz w:val="24"/>
-          <w:szCs w:val="24"/>
-        </w:rPr>
+        <w:pStyle w:val="altizgili"/>
+      </w:pPr>
+      <w:r>
         <w:t>Maven</w:t>
       </w:r>
     </w:p>
@@ -2946,23 +3074,9 @@
     </w:p>
     <w:p>
       <w:pPr>
-        <w:pStyle w:val="ListeParagraf"/>
-        <w:numPr>
-          <w:ilvl w:val="3"/>
-          <w:numId w:val="6"/>
-        </w:numPr>
-        <w:rPr>
-          <w:rFonts w:ascii="Times New Roman" w:hAnsi="Times New Roman"/>
-          <w:sz w:val="24"/>
-          <w:szCs w:val="24"/>
-        </w:rPr>
-      </w:pPr>
-      <w:r>
-        <w:rPr>
-          <w:rFonts w:ascii="Times New Roman" w:hAnsi="Times New Roman"/>
-          <w:sz w:val="24"/>
-          <w:szCs w:val="24"/>
-        </w:rPr>
+        <w:pStyle w:val="altizgili"/>
+      </w:pPr>
+      <w:r>
         <w:t>IntelliJ IDEA</w:t>
       </w:r>
     </w:p>
@@ -3777,7 +3891,7 @@
   <w:abstractNum w:abstractNumId="6" w15:restartNumberingAfterBreak="0">
     <w:nsid w:val="34D2168E"/>
     <w:multiLevelType w:val="multilevel"/>
-    <w:tmpl w:val="0409001D"/>
+    <w:tmpl w:val="E4F04740"/>
     <w:lvl w:ilvl="0">
       <w:start w:val="1"/>
       <w:numFmt w:val="decimal"/>
@@ -3808,6 +3922,7 @@
     <w:lvl w:ilvl="3">
       <w:start w:val="1"/>
       <w:numFmt w:val="decimal"/>
+      <w:pStyle w:val="altizgili"/>
       <w:lvlText w:val="(%4)"/>
       <w:lvlJc w:val="left"/>
       <w:pPr>
@@ -5076,6 +5191,38 @@
       <w14:ligatures w14:val="none"/>
     </w:rPr>
   </w:style>
+  <w:style w:type="paragraph" w:customStyle="1" w:styleId="altizgili">
+    <w:name w:val="alt çizgili"/>
+    <w:basedOn w:val="ListeParagraf"/>
+    <w:link w:val="altizgiliChar"/>
+    <w:qFormat/>
+    <w:rsid w:val="00115926"/>
+    <w:pPr>
+      <w:numPr>
+        <w:ilvl w:val="3"/>
+        <w:numId w:val="6"/>
+      </w:numPr>
+    </w:pPr>
+    <w:rPr>
+      <w:rFonts w:ascii="Times New Roman" w:hAnsi="Times New Roman"/>
+      <w:sz w:val="24"/>
+      <w:szCs w:val="24"/>
+      <w:u w:val="single"/>
+    </w:rPr>
+  </w:style>
+  <w:style w:type="character" w:customStyle="1" w:styleId="altizgiliChar">
+    <w:name w:val="alt çizgili Char"/>
+    <w:basedOn w:val="ListeParagrafChar"/>
+    <w:link w:val="altizgili"/>
+    <w:rsid w:val="00115926"/>
+    <w:rPr>
+      <w:rFonts w:ascii="Times New Roman" w:eastAsia="Calibri" w:hAnsi="Times New Roman" w:cs="Times New Roman"/>
+      <w:sz w:val="24"/>
+      <w:szCs w:val="24"/>
+      <w:u w:val="single"/>
+      <w14:ligatures w14:val="none"/>
+    </w:rPr>
+  </w:style>
 </w:styles>
 </file>
 

</xml_diff>

<commit_message>
"Components -> Web Interface -> Developing Tools" part finished in preview-design.docx
</commit_message>
<xml_diff>
--- a/preview-design.docx
+++ b/preview-design.docx
@@ -3226,6 +3226,292 @@
           <w:szCs w:val="24"/>
         </w:rPr>
         <w:t>Developing Tools</w:t>
+      </w:r>
+    </w:p>
+    <w:p>
+      <w:pPr>
+        <w:pStyle w:val="altizgili"/>
+      </w:pPr>
+      <w:r>
+        <w:t>Javascript</w:t>
+      </w:r>
+    </w:p>
+    <w:p>
+      <w:pPr>
+        <w:pStyle w:val="altizgili"/>
+        <w:numPr>
+          <w:ilvl w:val="0"/>
+          <w:numId w:val="0"/>
+        </w:numPr>
+        <w:ind w:left="1440"/>
+      </w:pPr>
+    </w:p>
+    <w:p>
+      <w:pPr>
+        <w:pStyle w:val="altizgili"/>
+        <w:numPr>
+          <w:ilvl w:val="0"/>
+          <w:numId w:val="0"/>
+        </w:numPr>
+        <w:ind w:left="1440"/>
+        <w:rPr>
+          <w:u w:val="none"/>
+        </w:rPr>
+      </w:pPr>
+      <w:r>
+        <w:rPr>
+          <w:u w:val="none"/>
+        </w:rPr>
+        <w:t xml:space="preserve">Javascript is a interpreted programming language and has plenty frameworks and libs. It is mostly using on web programming. I am going to use it to communicate with my Web API. </w:t>
+      </w:r>
+    </w:p>
+    <w:p>
+      <w:pPr>
+        <w:pStyle w:val="altizgili"/>
+        <w:numPr>
+          <w:ilvl w:val="0"/>
+          <w:numId w:val="0"/>
+        </w:numPr>
+        <w:ind w:left="1440"/>
+      </w:pPr>
+    </w:p>
+    <w:p>
+      <w:pPr>
+        <w:pStyle w:val="altizgili"/>
+      </w:pPr>
+      <w:r>
+        <w:t>React.js</w:t>
+      </w:r>
+    </w:p>
+    <w:p>
+      <w:pPr>
+        <w:pStyle w:val="altizgili"/>
+        <w:numPr>
+          <w:ilvl w:val="0"/>
+          <w:numId w:val="0"/>
+        </w:numPr>
+        <w:ind w:left="1440"/>
+      </w:pPr>
+    </w:p>
+    <w:p>
+      <w:pPr>
+        <w:pStyle w:val="altizgili"/>
+        <w:numPr>
+          <w:ilvl w:val="0"/>
+          <w:numId w:val="0"/>
+        </w:numPr>
+        <w:ind w:left="1440"/>
+        <w:rPr>
+          <w:u w:val="none"/>
+        </w:rPr>
+      </w:pPr>
+      <w:r>
+        <w:rPr>
+          <w:u w:val="none"/>
+        </w:rPr>
+        <w:t>React is a Javascript based web and mobile framework. I am going to use it to develop web-frontend side of this project.</w:t>
+      </w:r>
+    </w:p>
+    <w:p>
+      <w:pPr>
+        <w:pStyle w:val="altizgili"/>
+        <w:numPr>
+          <w:ilvl w:val="0"/>
+          <w:numId w:val="0"/>
+        </w:numPr>
+        <w:ind w:left="1440"/>
+        <w:rPr>
+          <w:u w:val="none"/>
+        </w:rPr>
+      </w:pPr>
+    </w:p>
+    <w:p>
+      <w:pPr>
+        <w:pStyle w:val="altizgili"/>
+        <w:numPr>
+          <w:ilvl w:val="0"/>
+          <w:numId w:val="0"/>
+        </w:numPr>
+        <w:ind w:left="1440"/>
+        <w:rPr>
+          <w:u w:val="none"/>
+        </w:rPr>
+      </w:pPr>
+    </w:p>
+    <w:p>
+      <w:pPr>
+        <w:pStyle w:val="altizgili"/>
+        <w:numPr>
+          <w:ilvl w:val="0"/>
+          <w:numId w:val="0"/>
+        </w:numPr>
+        <w:ind w:left="1440"/>
+        <w:rPr>
+          <w:u w:val="none"/>
+        </w:rPr>
+      </w:pPr>
+    </w:p>
+    <w:p>
+      <w:pPr>
+        <w:pStyle w:val="altizgili"/>
+        <w:numPr>
+          <w:ilvl w:val="0"/>
+          <w:numId w:val="0"/>
+        </w:numPr>
+        <w:ind w:left="1440"/>
+        <w:rPr>
+          <w:u w:val="none"/>
+        </w:rPr>
+      </w:pPr>
+    </w:p>
+    <w:p>
+      <w:pPr>
+        <w:pStyle w:val="altizgili"/>
+      </w:pPr>
+      <w:r>
+        <w:lastRenderedPageBreak/>
+        <w:t>VsCode Editor</w:t>
+      </w:r>
+    </w:p>
+    <w:p>
+      <w:pPr>
+        <w:pStyle w:val="altizgili"/>
+        <w:numPr>
+          <w:ilvl w:val="0"/>
+          <w:numId w:val="0"/>
+        </w:numPr>
+        <w:ind w:left="1440"/>
+      </w:pPr>
+    </w:p>
+    <w:p>
+      <w:pPr>
+        <w:pStyle w:val="altizgili"/>
+        <w:numPr>
+          <w:ilvl w:val="0"/>
+          <w:numId w:val="0"/>
+        </w:numPr>
+        <w:ind w:left="1440"/>
+        <w:rPr>
+          <w:u w:val="none"/>
+        </w:rPr>
+      </w:pPr>
+      <w:r>
+        <w:rPr>
+          <w:u w:val="none"/>
+        </w:rPr>
+        <w:t>VsCode is an editor to type whatever you want</w:t>
+      </w:r>
+      <w:r>
+        <w:rPr>
+          <w:u w:val="none"/>
+        </w:rPr>
+        <w:t xml:space="preserve">. </w:t>
+      </w:r>
+      <w:r>
+        <w:rPr>
+          <w:u w:val="none"/>
+        </w:rPr>
+        <w:t>I am going to use it to code React.js</w:t>
+      </w:r>
+    </w:p>
+    <w:p>
+      <w:pPr>
+        <w:pStyle w:val="altizgili"/>
+        <w:numPr>
+          <w:ilvl w:val="0"/>
+          <w:numId w:val="0"/>
+        </w:numPr>
+        <w:ind w:left="1440"/>
+        <w:rPr>
+          <w:u w:val="none"/>
+        </w:rPr>
+      </w:pPr>
+    </w:p>
+    <w:p>
+      <w:pPr>
+        <w:pStyle w:val="altizgili"/>
+      </w:pPr>
+      <w:r>
+        <w:t>Bootstrap</w:t>
+      </w:r>
+    </w:p>
+    <w:p>
+      <w:pPr>
+        <w:pStyle w:val="altizgili"/>
+        <w:numPr>
+          <w:ilvl w:val="0"/>
+          <w:numId w:val="0"/>
+        </w:numPr>
+        <w:ind w:left="1440"/>
+      </w:pPr>
+    </w:p>
+    <w:p>
+      <w:pPr>
+        <w:pStyle w:val="altizgili"/>
+        <w:numPr>
+          <w:ilvl w:val="0"/>
+          <w:numId w:val="0"/>
+        </w:numPr>
+        <w:ind w:left="1440"/>
+        <w:rPr>
+          <w:u w:val="none"/>
+        </w:rPr>
+      </w:pPr>
+      <w:r>
+        <w:rPr>
+          <w:u w:val="none"/>
+        </w:rPr>
+        <w:t>Bootstrap is a Javascript based CSS library. We can design the html objects just giving them class name through this library.</w:t>
+      </w:r>
+    </w:p>
+    <w:p>
+      <w:pPr>
+        <w:pStyle w:val="altizgili"/>
+        <w:numPr>
+          <w:ilvl w:val="0"/>
+          <w:numId w:val="0"/>
+        </w:numPr>
+        <w:ind w:left="1440"/>
+        <w:rPr>
+          <w:u w:val="none"/>
+        </w:rPr>
+      </w:pPr>
+    </w:p>
+    <w:p>
+      <w:pPr>
+        <w:pStyle w:val="altizgili"/>
+      </w:pPr>
+      <w:r>
+        <w:t>Flaticon</w:t>
+      </w:r>
+    </w:p>
+    <w:p>
+      <w:pPr>
+        <w:pStyle w:val="altizgili"/>
+        <w:numPr>
+          <w:ilvl w:val="0"/>
+          <w:numId w:val="0"/>
+        </w:numPr>
+        <w:ind w:left="1440"/>
+      </w:pPr>
+    </w:p>
+    <w:p>
+      <w:pPr>
+        <w:pStyle w:val="altizgili"/>
+        <w:numPr>
+          <w:ilvl w:val="0"/>
+          <w:numId w:val="0"/>
+        </w:numPr>
+        <w:ind w:left="1440"/>
+        <w:rPr>
+          <w:u w:val="none"/>
+        </w:rPr>
+      </w:pPr>
+      <w:r>
+        <w:rPr>
+          <w:u w:val="none"/>
+        </w:rPr>
+        <w:t>Flaticon is web site providing a lot of free icon. I am going to use this web site to desing my interfaces.</w:t>
       </w:r>
     </w:p>
     <w:p>

</xml_diff>

<commit_message>
"Components -> Web Interface" and "-> User Authorization" part finished in preview-design.docx
</commit_message>
<xml_diff>
--- a/preview-design.docx
+++ b/preview-design.docx
@@ -404,7 +404,31 @@
           <w:sz w:val="24"/>
           <w:szCs w:val="24"/>
         </w:rPr>
-        <w:t>The Web Application for Patients and Lab Technicians</w:t>
+        <w:t>The Web Application for Patients</w:t>
+      </w:r>
+      <w:r>
+        <w:rPr>
+          <w:rFonts w:ascii="Times New Roman" w:hAnsi="Times New Roman"/>
+          <w:sz w:val="24"/>
+          <w:szCs w:val="24"/>
+        </w:rPr>
+        <w:t>,</w:t>
+      </w:r>
+      <w:r>
+        <w:rPr>
+          <w:rFonts w:ascii="Times New Roman" w:hAnsi="Times New Roman"/>
+          <w:sz w:val="24"/>
+          <w:szCs w:val="24"/>
+        </w:rPr>
+        <w:t xml:space="preserve"> Lab Technicians</w:t>
+      </w:r>
+      <w:r>
+        <w:rPr>
+          <w:rFonts w:ascii="Times New Roman" w:hAnsi="Times New Roman"/>
+          <w:sz w:val="24"/>
+          <w:szCs w:val="24"/>
+        </w:rPr>
+        <w:t xml:space="preserve"> and Doctors</w:t>
       </w:r>
     </w:p>
     <w:p>
@@ -424,7 +448,23 @@
           <w:sz w:val="24"/>
           <w:szCs w:val="24"/>
         </w:rPr>
-        <w:t>To Manage and Access Pathological Reports</w:t>
+        <w:t>To Manage and Access Pathological</w:t>
+      </w:r>
+      <w:r>
+        <w:rPr>
+          <w:rFonts w:ascii="Times New Roman" w:hAnsi="Times New Roman"/>
+          <w:sz w:val="24"/>
+          <w:szCs w:val="24"/>
+        </w:rPr>
+        <w:t xml:space="preserve"> and Diagnostic</w:t>
+      </w:r>
+      <w:r>
+        <w:rPr>
+          <w:rFonts w:ascii="Times New Roman" w:hAnsi="Times New Roman"/>
+          <w:sz w:val="24"/>
+          <w:szCs w:val="24"/>
+        </w:rPr>
+        <w:t xml:space="preserve"> Reports</w:t>
       </w:r>
     </w:p>
     <w:p>
@@ -1097,20 +1137,95 @@
     <w:p>
       <w:pPr>
         <w:pStyle w:val="AralkYok"/>
-        <w:numPr>
-          <w:ilvl w:val="0"/>
-          <w:numId w:val="10"/>
-        </w:numPr>
-        <w:rPr>
-          <w:rFonts w:ascii="Times New Roman" w:hAnsi="Times New Roman"/>
-        </w:rPr>
-      </w:pPr>
-      <w:r>
-        <w:rPr>
-          <w:rFonts w:ascii="Times New Roman" w:hAnsi="Times New Roman"/>
-        </w:rPr>
-        <w:t>A schema of showing the relation between components</w:t>
-      </w:r>
+        <w:rPr>
+          <w:rFonts w:ascii="Times New Roman" w:hAnsi="Times New Roman"/>
+        </w:rPr>
+      </w:pPr>
+    </w:p>
+    <w:p>
+      <w:pPr>
+        <w:pStyle w:val="AralkYok"/>
+        <w:rPr>
+          <w:rFonts w:ascii="Times New Roman" w:hAnsi="Times New Roman"/>
+        </w:rPr>
+      </w:pPr>
+      <w:r>
+        <w:rPr>
+          <w:noProof/>
+        </w:rPr>
+        <w:drawing>
+          <wp:inline distT="0" distB="0" distL="0" distR="0" wp14:anchorId="32EFFB99" wp14:editId="4F7BBE36">
+            <wp:extent cx="5972810" cy="3712845"/>
+            <wp:effectExtent l="0" t="0" r="8890" b="0"/>
+            <wp:docPr id="1603500587" name="Resim 4"/>
+            <wp:cNvGraphicFramePr>
+              <a:graphicFrameLocks xmlns:a="http://schemas.openxmlformats.org/drawingml/2006/main" noChangeAspect="1"/>
+            </wp:cNvGraphicFramePr>
+            <a:graphic xmlns:a="http://schemas.openxmlformats.org/drawingml/2006/main">
+              <a:graphicData uri="http://schemas.openxmlformats.org/drawingml/2006/picture">
+                <pic:pic xmlns:pic="http://schemas.openxmlformats.org/drawingml/2006/picture">
+                  <pic:nvPicPr>
+                    <pic:cNvPr id="0" name="Picture 7"/>
+                    <pic:cNvPicPr>
+                      <a:picLocks noChangeAspect="1" noChangeArrowheads="1"/>
+                    </pic:cNvPicPr>
+                  </pic:nvPicPr>
+                  <pic:blipFill>
+                    <a:blip r:embed="rId6" cstate="print">
+                      <a:extLst>
+                        <a:ext uri="{28A0092B-C50C-407E-A947-70E740481C1C}">
+                          <a14:useLocalDpi xmlns:a14="http://schemas.microsoft.com/office/drawing/2010/main" val="0"/>
+                        </a:ext>
+                      </a:extLst>
+                    </a:blip>
+                    <a:srcRect/>
+                    <a:stretch>
+                      <a:fillRect/>
+                    </a:stretch>
+                  </pic:blipFill>
+                  <pic:spPr bwMode="auto">
+                    <a:xfrm>
+                      <a:off x="0" y="0"/>
+                      <a:ext cx="5972810" cy="3712845"/>
+                    </a:xfrm>
+                    <a:prstGeom prst="rect">
+                      <a:avLst/>
+                    </a:prstGeom>
+                    <a:noFill/>
+                    <a:ln>
+                      <a:noFill/>
+                    </a:ln>
+                  </pic:spPr>
+                </pic:pic>
+              </a:graphicData>
+            </a:graphic>
+          </wp:inline>
+        </w:drawing>
+      </w:r>
+    </w:p>
+    <w:p>
+      <w:pPr>
+        <w:pStyle w:val="AralkYok"/>
+        <w:rPr>
+          <w:rFonts w:ascii="Times New Roman" w:hAnsi="Times New Roman"/>
+        </w:rPr>
+      </w:pPr>
+    </w:p>
+    <w:p>
+      <w:pPr>
+        <w:pStyle w:val="AralkYok"/>
+        <w:rPr>
+          <w:rFonts w:ascii="Times New Roman" w:hAnsi="Times New Roman"/>
+        </w:rPr>
+      </w:pPr>
+    </w:p>
+    <w:p>
+      <w:pPr>
+        <w:pStyle w:val="AralkYok"/>
+        <w:rPr>
+          <w:rFonts w:ascii="Times New Roman" w:hAnsi="Times New Roman"/>
+        </w:rPr>
+      </w:pPr>
     </w:p>
     <w:p>
       <w:pPr>
@@ -1142,6 +1257,7 @@
           <w:b/>
           <w:bCs/>
         </w:rPr>
+        <w:lastRenderedPageBreak/>
         <w:t>What are The Functionalities of Project</w:t>
       </w:r>
       <w:r>
@@ -1472,126 +1588,26 @@
     <w:p>
       <w:pPr>
         <w:pStyle w:val="AralkYok"/>
-        <w:ind w:left="720"/>
+        <w:numPr>
+          <w:ilvl w:val="0"/>
+          <w:numId w:val="6"/>
+        </w:numPr>
         <w:rPr>
           <w:rFonts w:ascii="Times New Roman" w:hAnsi="Times New Roman"/>
           <w:b/>
           <w:bCs/>
-        </w:rPr>
-      </w:pPr>
-    </w:p>
-    <w:p>
-      <w:pPr>
-        <w:pStyle w:val="AralkYok"/>
-        <w:ind w:left="720"/>
+          <w:sz w:val="24"/>
+          <w:szCs w:val="24"/>
+        </w:rPr>
+      </w:pPr>
+      <w:r>
         <w:rPr>
           <w:rFonts w:ascii="Times New Roman" w:hAnsi="Times New Roman"/>
           <w:b/>
           <w:bCs/>
-        </w:rPr>
-      </w:pPr>
-    </w:p>
-    <w:p>
-      <w:pPr>
-        <w:pStyle w:val="AralkYok"/>
-        <w:ind w:left="720"/>
-        <w:rPr>
-          <w:rFonts w:ascii="Times New Roman" w:hAnsi="Times New Roman"/>
-          <w:b/>
-          <w:bCs/>
-        </w:rPr>
-      </w:pPr>
-    </w:p>
-    <w:p>
-      <w:pPr>
-        <w:pStyle w:val="AralkYok"/>
-        <w:ind w:left="720"/>
-        <w:rPr>
-          <w:rFonts w:ascii="Times New Roman" w:hAnsi="Times New Roman"/>
-          <w:b/>
-          <w:bCs/>
-        </w:rPr>
-      </w:pPr>
-    </w:p>
-    <w:p>
-      <w:pPr>
-        <w:pStyle w:val="AralkYok"/>
-        <w:ind w:left="720"/>
-        <w:rPr>
-          <w:rFonts w:ascii="Times New Roman" w:hAnsi="Times New Roman"/>
-          <w:b/>
-          <w:bCs/>
-        </w:rPr>
-      </w:pPr>
-    </w:p>
-    <w:p>
-      <w:pPr>
-        <w:pStyle w:val="AralkYok"/>
-        <w:ind w:left="720"/>
-        <w:rPr>
-          <w:rFonts w:ascii="Times New Roman" w:hAnsi="Times New Roman"/>
-          <w:b/>
-          <w:bCs/>
-        </w:rPr>
-      </w:pPr>
-    </w:p>
-    <w:p>
-      <w:pPr>
-        <w:pStyle w:val="AralkYok"/>
-        <w:ind w:left="720"/>
-        <w:rPr>
-          <w:rFonts w:ascii="Times New Roman" w:hAnsi="Times New Roman"/>
-          <w:b/>
-          <w:bCs/>
-        </w:rPr>
-      </w:pPr>
-    </w:p>
-    <w:p>
-      <w:pPr>
-        <w:pStyle w:val="AralkYok"/>
-        <w:ind w:left="720"/>
-        <w:rPr>
-          <w:rFonts w:ascii="Times New Roman" w:hAnsi="Times New Roman"/>
-          <w:b/>
-          <w:bCs/>
-        </w:rPr>
-      </w:pPr>
-    </w:p>
-    <w:p>
-      <w:pPr>
-        <w:pStyle w:val="AralkYok"/>
-        <w:ind w:left="720"/>
-        <w:rPr>
-          <w:rFonts w:ascii="Times New Roman" w:hAnsi="Times New Roman"/>
-          <w:b/>
-          <w:bCs/>
-        </w:rPr>
-      </w:pPr>
-    </w:p>
-    <w:p>
-      <w:pPr>
-        <w:pStyle w:val="AralkYok"/>
-        <w:numPr>
-          <w:ilvl w:val="0"/>
-          <w:numId w:val="6"/>
-        </w:numPr>
-        <w:rPr>
-          <w:rFonts w:ascii="Times New Roman" w:hAnsi="Times New Roman"/>
-          <w:b/>
-          <w:bCs/>
-          <w:sz w:val="24"/>
-          <w:szCs w:val="24"/>
-        </w:rPr>
-      </w:pPr>
-      <w:r>
-        <w:rPr>
-          <w:rFonts w:ascii="Times New Roman" w:hAnsi="Times New Roman"/>
-          <w:b/>
-          <w:bCs/>
-          <w:sz w:val="24"/>
-          <w:szCs w:val="24"/>
-        </w:rPr>
-        <w:lastRenderedPageBreak/>
+          <w:sz w:val="24"/>
+          <w:szCs w:val="24"/>
+        </w:rPr>
         <w:t>COMPONENTS</w:t>
       </w:r>
     </w:p>
@@ -1684,7 +1700,7 @@
                     </pic:cNvPicPr>
                   </pic:nvPicPr>
                   <pic:blipFill>
-                    <a:blip r:embed="rId6" cstate="print">
+                    <a:blip r:embed="rId7" cstate="print">
                       <a:extLst>
                         <a:ext uri="{28A0092B-C50C-407E-A947-70E740481C1C}">
                           <a14:useLocalDpi xmlns:a14="http://schemas.microsoft.com/office/drawing/2010/main" val="0"/>
@@ -1720,6 +1736,46 @@
       <w:pPr>
         <w:pStyle w:val="Title3"/>
         <w:numPr>
+          <w:ilvl w:val="0"/>
+          <w:numId w:val="0"/>
+        </w:numPr>
+        <w:ind w:left="1440"/>
+      </w:pPr>
+    </w:p>
+    <w:p>
+      <w:pPr>
+        <w:pStyle w:val="Title3"/>
+        <w:numPr>
+          <w:ilvl w:val="0"/>
+          <w:numId w:val="0"/>
+        </w:numPr>
+        <w:ind w:left="1440"/>
+      </w:pPr>
+    </w:p>
+    <w:p>
+      <w:pPr>
+        <w:pStyle w:val="Title3"/>
+        <w:numPr>
+          <w:ilvl w:val="0"/>
+          <w:numId w:val="0"/>
+        </w:numPr>
+        <w:ind w:left="1440"/>
+      </w:pPr>
+    </w:p>
+    <w:p>
+      <w:pPr>
+        <w:pStyle w:val="Title3"/>
+        <w:numPr>
+          <w:ilvl w:val="0"/>
+          <w:numId w:val="0"/>
+        </w:numPr>
+        <w:ind w:left="1440"/>
+      </w:pPr>
+    </w:p>
+    <w:p>
+      <w:pPr>
+        <w:pStyle w:val="Title3"/>
+        <w:numPr>
           <w:ilvl w:val="3"/>
           <w:numId w:val="6"/>
         </w:numPr>
@@ -1731,6 +1787,7 @@
         <w:rPr>
           <w:u w:val="single"/>
         </w:rPr>
+        <w:lastRenderedPageBreak/>
         <w:t>Report</w:t>
       </w:r>
     </w:p>
@@ -1775,7 +1832,7 @@
                     </pic:cNvPicPr>
                   </pic:nvPicPr>
                   <pic:blipFill>
-                    <a:blip r:embed="rId7" cstate="print">
+                    <a:blip r:embed="rId8" cstate="print">
                       <a:extLst>
                         <a:ext uri="{28A0092B-C50C-407E-A947-70E740481C1C}">
                           <a14:useLocalDpi xmlns:a14="http://schemas.microsoft.com/office/drawing/2010/main" val="0"/>
@@ -1822,7 +1879,6 @@
         <w:rPr>
           <w:u w:val="single"/>
         </w:rPr>
-        <w:lastRenderedPageBreak/>
         <w:t>User</w:t>
       </w:r>
     </w:p>
@@ -1857,7 +1913,7 @@
                     </pic:cNvPicPr>
                   </pic:nvPicPr>
                   <pic:blipFill>
-                    <a:blip r:embed="rId8" cstate="print">
+                    <a:blip r:embed="rId9" cstate="print">
                       <a:extLst>
                         <a:ext uri="{28A0092B-C50C-407E-A947-70E740481C1C}">
                           <a14:useLocalDpi xmlns:a14="http://schemas.microsoft.com/office/drawing/2010/main" val="0"/>
@@ -1975,6 +2031,7 @@
         </w:numPr>
       </w:pPr>
       <w:r>
+        <w:lastRenderedPageBreak/>
         <w:t>Report_type</w:t>
       </w:r>
     </w:p>
@@ -2045,7 +2102,7 @@
                     </pic:cNvPicPr>
                   </pic:nvPicPr>
                   <pic:blipFill>
-                    <a:blip r:embed="rId9" cstate="print">
+                    <a:blip r:embed="rId10" cstate="print">
                       <a:extLst>
                         <a:ext uri="{28A0092B-C50C-407E-A947-70E740481C1C}">
                           <a14:useLocalDpi xmlns:a14="http://schemas.microsoft.com/office/drawing/2010/main" val="0"/>
@@ -2096,7 +2153,6 @@
           <w:sz w:val="24"/>
           <w:szCs w:val="24"/>
         </w:rPr>
-        <w:lastRenderedPageBreak/>
         <w:t>Logs</w:t>
       </w:r>
       <w:r>
@@ -2282,7 +2338,7 @@
                     </pic:cNvPicPr>
                   </pic:nvPicPr>
                   <pic:blipFill>
-                    <a:blip r:embed="rId10" cstate="print">
+                    <a:blip r:embed="rId11" cstate="print">
                       <a:extLst>
                         <a:ext uri="{28A0092B-C50C-407E-A947-70E740481C1C}">
                           <a14:useLocalDpi xmlns:a14="http://schemas.microsoft.com/office/drawing/2010/main" val="0"/>
@@ -2317,6 +2373,105 @@
     <w:p>
       <w:pPr>
         <w:pStyle w:val="ListeParagraf"/>
+        <w:ind w:left="1080"/>
+        <w:rPr>
+          <w:rFonts w:ascii="Times New Roman" w:hAnsi="Times New Roman"/>
+          <w:sz w:val="24"/>
+          <w:szCs w:val="24"/>
+        </w:rPr>
+      </w:pPr>
+    </w:p>
+    <w:p>
+      <w:pPr>
+        <w:pStyle w:val="ListeParagraf"/>
+        <w:ind w:left="1080"/>
+        <w:rPr>
+          <w:rFonts w:ascii="Times New Roman" w:hAnsi="Times New Roman"/>
+          <w:sz w:val="24"/>
+          <w:szCs w:val="24"/>
+        </w:rPr>
+      </w:pPr>
+    </w:p>
+    <w:p>
+      <w:pPr>
+        <w:pStyle w:val="ListeParagraf"/>
+        <w:ind w:left="1080"/>
+        <w:rPr>
+          <w:rFonts w:ascii="Times New Roman" w:hAnsi="Times New Roman"/>
+          <w:sz w:val="24"/>
+          <w:szCs w:val="24"/>
+        </w:rPr>
+      </w:pPr>
+    </w:p>
+    <w:p>
+      <w:pPr>
+        <w:pStyle w:val="ListeParagraf"/>
+        <w:ind w:left="1080"/>
+        <w:rPr>
+          <w:rFonts w:ascii="Times New Roman" w:hAnsi="Times New Roman"/>
+          <w:sz w:val="24"/>
+          <w:szCs w:val="24"/>
+        </w:rPr>
+      </w:pPr>
+    </w:p>
+    <w:p>
+      <w:pPr>
+        <w:pStyle w:val="ListeParagraf"/>
+        <w:ind w:left="1080"/>
+        <w:rPr>
+          <w:rFonts w:ascii="Times New Roman" w:hAnsi="Times New Roman"/>
+          <w:sz w:val="24"/>
+          <w:szCs w:val="24"/>
+        </w:rPr>
+      </w:pPr>
+    </w:p>
+    <w:p>
+      <w:pPr>
+        <w:pStyle w:val="ListeParagraf"/>
+        <w:ind w:left="1080"/>
+        <w:rPr>
+          <w:rFonts w:ascii="Times New Roman" w:hAnsi="Times New Roman"/>
+          <w:sz w:val="24"/>
+          <w:szCs w:val="24"/>
+        </w:rPr>
+      </w:pPr>
+    </w:p>
+    <w:p>
+      <w:pPr>
+        <w:pStyle w:val="ListeParagraf"/>
+        <w:ind w:left="1080"/>
+        <w:rPr>
+          <w:rFonts w:ascii="Times New Roman" w:hAnsi="Times New Roman"/>
+          <w:sz w:val="24"/>
+          <w:szCs w:val="24"/>
+        </w:rPr>
+      </w:pPr>
+    </w:p>
+    <w:p>
+      <w:pPr>
+        <w:pStyle w:val="ListeParagraf"/>
+        <w:ind w:left="1080"/>
+        <w:rPr>
+          <w:rFonts w:ascii="Times New Roman" w:hAnsi="Times New Roman"/>
+          <w:sz w:val="24"/>
+          <w:szCs w:val="24"/>
+        </w:rPr>
+      </w:pPr>
+    </w:p>
+    <w:p>
+      <w:pPr>
+        <w:pStyle w:val="ListeParagraf"/>
+        <w:ind w:left="1080"/>
+        <w:rPr>
+          <w:rFonts w:ascii="Times New Roman" w:hAnsi="Times New Roman"/>
+          <w:sz w:val="24"/>
+          <w:szCs w:val="24"/>
+        </w:rPr>
+      </w:pPr>
+    </w:p>
+    <w:p>
+      <w:pPr>
+        <w:pStyle w:val="ListeParagraf"/>
         <w:numPr>
           <w:ilvl w:val="2"/>
           <w:numId w:val="6"/>
@@ -2333,6 +2488,7 @@
           <w:sz w:val="24"/>
           <w:szCs w:val="24"/>
         </w:rPr>
+        <w:lastRenderedPageBreak/>
         <w:t xml:space="preserve">Disease </w:t>
       </w:r>
       <w:r>
@@ -2376,7 +2532,7 @@
                     </pic:cNvPicPr>
                   </pic:nvPicPr>
                   <pic:blipFill>
-                    <a:blip r:embed="rId11" cstate="print">
+                    <a:blip r:embed="rId12" cstate="print">
                       <a:extLst>
                         <a:ext uri="{28A0092B-C50C-407E-A947-70E740481C1C}">
                           <a14:useLocalDpi xmlns:a14="http://schemas.microsoft.com/office/drawing/2010/main" val="0"/>
@@ -2462,7 +2618,7 @@
                     </pic:cNvPicPr>
                   </pic:nvPicPr>
                   <pic:blipFill>
-                    <a:blip r:embed="rId12" cstate="print">
+                    <a:blip r:embed="rId13" cstate="print">
                       <a:extLst>
                         <a:ext uri="{28A0092B-C50C-407E-A947-70E740481C1C}">
                           <a14:useLocalDpi xmlns:a14="http://schemas.microsoft.com/office/drawing/2010/main" val="0"/>
@@ -2508,72 +2664,6 @@
     <w:p>
       <w:pPr>
         <w:pStyle w:val="ListeParagraf"/>
-        <w:ind w:left="1080"/>
-        <w:rPr>
-          <w:rFonts w:ascii="Times New Roman" w:hAnsi="Times New Roman"/>
-          <w:sz w:val="24"/>
-          <w:szCs w:val="24"/>
-        </w:rPr>
-      </w:pPr>
-    </w:p>
-    <w:p>
-      <w:pPr>
-        <w:pStyle w:val="ListeParagraf"/>
-        <w:ind w:left="1080"/>
-        <w:rPr>
-          <w:rFonts w:ascii="Times New Roman" w:hAnsi="Times New Roman"/>
-          <w:sz w:val="24"/>
-          <w:szCs w:val="24"/>
-        </w:rPr>
-      </w:pPr>
-    </w:p>
-    <w:p>
-      <w:pPr>
-        <w:pStyle w:val="ListeParagraf"/>
-        <w:ind w:left="1080"/>
-        <w:rPr>
-          <w:rFonts w:ascii="Times New Roman" w:hAnsi="Times New Roman"/>
-          <w:sz w:val="24"/>
-          <w:szCs w:val="24"/>
-        </w:rPr>
-      </w:pPr>
-    </w:p>
-    <w:p>
-      <w:pPr>
-        <w:pStyle w:val="ListeParagraf"/>
-        <w:ind w:left="1080"/>
-        <w:rPr>
-          <w:rFonts w:ascii="Times New Roman" w:hAnsi="Times New Roman"/>
-          <w:sz w:val="24"/>
-          <w:szCs w:val="24"/>
-        </w:rPr>
-      </w:pPr>
-    </w:p>
-    <w:p>
-      <w:pPr>
-        <w:pStyle w:val="ListeParagraf"/>
-        <w:ind w:left="1080"/>
-        <w:rPr>
-          <w:rFonts w:ascii="Times New Roman" w:hAnsi="Times New Roman"/>
-          <w:sz w:val="24"/>
-          <w:szCs w:val="24"/>
-        </w:rPr>
-      </w:pPr>
-    </w:p>
-    <w:p>
-      <w:pPr>
-        <w:pStyle w:val="ListeParagraf"/>
-        <w:ind w:left="1080"/>
-        <w:rPr>
-          <w:rFonts w:ascii="Times New Roman" w:hAnsi="Times New Roman"/>
-          <w:sz w:val="24"/>
-          <w:szCs w:val="24"/>
-        </w:rPr>
-      </w:pPr>
-    </w:p>
-    <w:p>
-      <w:pPr>
-        <w:pStyle w:val="ListeParagraf"/>
         <w:numPr>
           <w:ilvl w:val="2"/>
           <w:numId w:val="6"/>
@@ -2590,7 +2680,6 @@
           <w:sz w:val="24"/>
           <w:szCs w:val="24"/>
         </w:rPr>
-        <w:lastRenderedPageBreak/>
         <w:t>Report File Manager</w:t>
       </w:r>
     </w:p>
@@ -2626,7 +2715,7 @@
                     </pic:cNvPicPr>
                   </pic:nvPicPr>
                   <pic:blipFill>
-                    <a:blip r:embed="rId13" cstate="print">
+                    <a:blip r:embed="rId14" cstate="print">
                       <a:extLst>
                         <a:ext uri="{28A0092B-C50C-407E-A947-70E740481C1C}">
                           <a14:useLocalDpi xmlns:a14="http://schemas.microsoft.com/office/drawing/2010/main" val="0"/>
@@ -2690,6 +2779,78 @@
     </w:p>
     <w:p>
       <w:pPr>
+        <w:rPr>
+          <w:rFonts w:ascii="Times New Roman" w:hAnsi="Times New Roman"/>
+          <w:sz w:val="24"/>
+          <w:szCs w:val="24"/>
+        </w:rPr>
+      </w:pPr>
+    </w:p>
+    <w:p>
+      <w:pPr>
+        <w:rPr>
+          <w:rFonts w:ascii="Times New Roman" w:hAnsi="Times New Roman"/>
+          <w:sz w:val="24"/>
+          <w:szCs w:val="24"/>
+        </w:rPr>
+      </w:pPr>
+    </w:p>
+    <w:p>
+      <w:pPr>
+        <w:rPr>
+          <w:rFonts w:ascii="Times New Roman" w:hAnsi="Times New Roman"/>
+          <w:sz w:val="24"/>
+          <w:szCs w:val="24"/>
+        </w:rPr>
+      </w:pPr>
+    </w:p>
+    <w:p>
+      <w:pPr>
+        <w:rPr>
+          <w:rFonts w:ascii="Times New Roman" w:hAnsi="Times New Roman"/>
+          <w:sz w:val="24"/>
+          <w:szCs w:val="24"/>
+        </w:rPr>
+      </w:pPr>
+    </w:p>
+    <w:p>
+      <w:pPr>
+        <w:rPr>
+          <w:rFonts w:ascii="Times New Roman" w:hAnsi="Times New Roman"/>
+          <w:sz w:val="24"/>
+          <w:szCs w:val="24"/>
+        </w:rPr>
+      </w:pPr>
+    </w:p>
+    <w:p>
+      <w:pPr>
+        <w:rPr>
+          <w:rFonts w:ascii="Times New Roman" w:hAnsi="Times New Roman"/>
+          <w:sz w:val="24"/>
+          <w:szCs w:val="24"/>
+        </w:rPr>
+      </w:pPr>
+    </w:p>
+    <w:p>
+      <w:pPr>
+        <w:rPr>
+          <w:rFonts w:ascii="Times New Roman" w:hAnsi="Times New Roman"/>
+          <w:sz w:val="24"/>
+          <w:szCs w:val="24"/>
+        </w:rPr>
+      </w:pPr>
+    </w:p>
+    <w:p>
+      <w:pPr>
+        <w:rPr>
+          <w:rFonts w:ascii="Times New Roman" w:hAnsi="Times New Roman"/>
+          <w:sz w:val="24"/>
+          <w:szCs w:val="24"/>
+        </w:rPr>
+      </w:pPr>
+    </w:p>
+    <w:p>
+      <w:pPr>
         <w:pStyle w:val="ListeParagraf"/>
         <w:numPr>
           <w:ilvl w:val="2"/>
@@ -2707,6 +2868,7 @@
           <w:sz w:val="24"/>
           <w:szCs w:val="24"/>
         </w:rPr>
+        <w:lastRenderedPageBreak/>
         <w:t>Authentication</w:t>
       </w:r>
     </w:p>
@@ -2742,7 +2904,7 @@
                     </pic:cNvPicPr>
                   </pic:nvPicPr>
                   <pic:blipFill>
-                    <a:blip r:embed="rId14" cstate="print">
+                    <a:blip r:embed="rId15" cstate="print">
                       <a:extLst>
                         <a:ext uri="{28A0092B-C50C-407E-A947-70E740481C1C}">
                           <a14:useLocalDpi xmlns:a14="http://schemas.microsoft.com/office/drawing/2010/main" val="0"/>
@@ -2817,7 +2979,7 @@
                     </pic:cNvPicPr>
                   </pic:nvPicPr>
                   <pic:blipFill>
-                    <a:blip r:embed="rId15" cstate="print">
+                    <a:blip r:embed="rId16" cstate="print">
                       <a:extLst>
                         <a:ext uri="{28A0092B-C50C-407E-A947-70E740481C1C}">
                           <a14:useLocalDpi xmlns:a14="http://schemas.microsoft.com/office/drawing/2010/main" val="0"/>
@@ -2851,6 +3013,269 @@
     </w:p>
     <w:p>
       <w:pPr>
+        <w:rPr>
+          <w:rFonts w:ascii="Times New Roman" w:hAnsi="Times New Roman"/>
+          <w:sz w:val="24"/>
+          <w:szCs w:val="24"/>
+        </w:rPr>
+      </w:pPr>
+    </w:p>
+    <w:p>
+      <w:pPr>
+        <w:pStyle w:val="ListeParagraf"/>
+        <w:numPr>
+          <w:ilvl w:val="2"/>
+          <w:numId w:val="6"/>
+        </w:numPr>
+        <w:rPr>
+          <w:rFonts w:ascii="Times New Roman" w:hAnsi="Times New Roman"/>
+          <w:sz w:val="24"/>
+          <w:szCs w:val="24"/>
+        </w:rPr>
+      </w:pPr>
+      <w:r>
+        <w:rPr>
+          <w:rFonts w:ascii="Times New Roman" w:hAnsi="Times New Roman"/>
+          <w:sz w:val="24"/>
+          <w:szCs w:val="24"/>
+        </w:rPr>
+        <w:t>Developing Tools</w:t>
+      </w:r>
+    </w:p>
+    <w:p>
+      <w:pPr>
+        <w:pStyle w:val="altizgili"/>
+      </w:pPr>
+      <w:r>
+        <w:t>Java 19</w:t>
+      </w:r>
+    </w:p>
+    <w:p>
+      <w:pPr>
+        <w:pStyle w:val="ListeParagraf"/>
+        <w:ind w:left="1440"/>
+        <w:rPr>
+          <w:rFonts w:ascii="Times New Roman" w:hAnsi="Times New Roman"/>
+          <w:sz w:val="24"/>
+          <w:szCs w:val="24"/>
+        </w:rPr>
+      </w:pPr>
+      <w:r>
+        <w:rPr>
+          <w:rFonts w:ascii="Times New Roman" w:hAnsi="Times New Roman"/>
+          <w:sz w:val="24"/>
+          <w:szCs w:val="24"/>
+        </w:rPr>
+        <w:t>This language is the core of the Web API. Whole programming will do by this OOP lang.</w:t>
+      </w:r>
+    </w:p>
+    <w:p>
+      <w:pPr>
+        <w:pStyle w:val="altizgili"/>
+      </w:pPr>
+      <w:r>
+        <w:t>Spring Boot</w:t>
+      </w:r>
+    </w:p>
+    <w:p>
+      <w:pPr>
+        <w:pStyle w:val="ListeParagraf"/>
+        <w:ind w:left="1440"/>
+        <w:rPr>
+          <w:rFonts w:ascii="Times New Roman" w:hAnsi="Times New Roman"/>
+          <w:sz w:val="24"/>
+          <w:szCs w:val="24"/>
+        </w:rPr>
+      </w:pPr>
+      <w:r>
+        <w:rPr>
+          <w:rFonts w:ascii="Times New Roman" w:hAnsi="Times New Roman"/>
+          <w:sz w:val="24"/>
+          <w:szCs w:val="24"/>
+        </w:rPr>
+        <w:t>Spring Boot is a Java based framework to develop web projects. It has various module inside to create a web project. Spring-test, spring-web, spring-security, spring-aop, spring-jpa, spring-messging, spring-webmvc, spring-jdbc are some of these modules.</w:t>
+      </w:r>
+    </w:p>
+    <w:p>
+      <w:pPr>
+        <w:pStyle w:val="altizgili"/>
+      </w:pPr>
+      <w:r>
+        <w:lastRenderedPageBreak/>
+        <w:t>OpenAPI</w:t>
+      </w:r>
+    </w:p>
+    <w:p>
+      <w:pPr>
+        <w:pStyle w:val="ListeParagraf"/>
+        <w:ind w:left="1440"/>
+        <w:rPr>
+          <w:rFonts w:ascii="Times New Roman" w:hAnsi="Times New Roman"/>
+          <w:sz w:val="24"/>
+          <w:szCs w:val="24"/>
+        </w:rPr>
+      </w:pPr>
+      <w:r>
+        <w:rPr>
+          <w:rFonts w:ascii="Times New Roman" w:hAnsi="Times New Roman"/>
+          <w:sz w:val="24"/>
+          <w:szCs w:val="24"/>
+        </w:rPr>
+        <w:t xml:space="preserve">OpenAPI is a tool to document endpoints of an API. In this way we can easily test </w:t>
+      </w:r>
+      <w:r>
+        <w:rPr>
+          <w:rFonts w:ascii="Times New Roman" w:hAnsi="Times New Roman"/>
+          <w:sz w:val="24"/>
+          <w:szCs w:val="24"/>
+        </w:rPr>
+        <w:t>and view</w:t>
+      </w:r>
+      <w:r>
+        <w:rPr>
+          <w:rFonts w:ascii="Times New Roman" w:hAnsi="Times New Roman"/>
+          <w:sz w:val="24"/>
+          <w:szCs w:val="24"/>
+        </w:rPr>
+        <w:t xml:space="preserve"> </w:t>
+      </w:r>
+      <w:r>
+        <w:rPr>
+          <w:rFonts w:ascii="Times New Roman" w:hAnsi="Times New Roman"/>
+          <w:sz w:val="24"/>
+          <w:szCs w:val="24"/>
+        </w:rPr>
+        <w:t>our endpoints.</w:t>
+      </w:r>
+    </w:p>
+    <w:p>
+      <w:pPr>
+        <w:pStyle w:val="altizgili"/>
+      </w:pPr>
+      <w:r>
+        <w:t>Maven</w:t>
+      </w:r>
+    </w:p>
+    <w:p>
+      <w:pPr>
+        <w:pStyle w:val="ListeParagraf"/>
+        <w:ind w:left="1440"/>
+        <w:rPr>
+          <w:rFonts w:ascii="Times New Roman" w:hAnsi="Times New Roman"/>
+          <w:sz w:val="24"/>
+          <w:szCs w:val="24"/>
+        </w:rPr>
+      </w:pPr>
+      <w:r>
+        <w:rPr>
+          <w:rFonts w:ascii="Times New Roman" w:hAnsi="Times New Roman"/>
+          <w:sz w:val="24"/>
+          <w:szCs w:val="24"/>
+        </w:rPr>
+        <w:t xml:space="preserve">Maven is a dependency manager. Sometimes we need some libraries. At this stage maven downloads </w:t>
+      </w:r>
+      <w:r>
+        <w:rPr>
+          <w:rFonts w:ascii="Times New Roman" w:hAnsi="Times New Roman"/>
+          <w:sz w:val="24"/>
+          <w:szCs w:val="24"/>
+        </w:rPr>
+        <w:t>the needed libraries</w:t>
+      </w:r>
+      <w:r>
+        <w:rPr>
+          <w:rFonts w:ascii="Times New Roman" w:hAnsi="Times New Roman"/>
+          <w:sz w:val="24"/>
+          <w:szCs w:val="24"/>
+        </w:rPr>
+        <w:t xml:space="preserve"> </w:t>
+      </w:r>
+      <w:r>
+        <w:rPr>
+          <w:rFonts w:ascii="Times New Roman" w:hAnsi="Times New Roman"/>
+          <w:sz w:val="24"/>
+          <w:szCs w:val="24"/>
+        </w:rPr>
+        <w:t>from Maven Repository and adds it to project for us.</w:t>
+      </w:r>
+    </w:p>
+    <w:p>
+      <w:pPr>
+        <w:pStyle w:val="altizgili"/>
+      </w:pPr>
+      <w:r>
+        <w:t>IntelliJ IDEA</w:t>
+      </w:r>
+    </w:p>
+    <w:p>
+      <w:pPr>
+        <w:pStyle w:val="ListeParagraf"/>
+        <w:ind w:left="1440"/>
+        <w:rPr>
+          <w:rFonts w:ascii="Times New Roman" w:hAnsi="Times New Roman"/>
+          <w:sz w:val="24"/>
+          <w:szCs w:val="24"/>
+        </w:rPr>
+      </w:pPr>
+      <w:r>
+        <w:rPr>
+          <w:rFonts w:ascii="Times New Roman" w:hAnsi="Times New Roman"/>
+          <w:sz w:val="24"/>
+          <w:szCs w:val="24"/>
+        </w:rPr>
+        <w:t xml:space="preserve">Intellij IDEA </w:t>
+      </w:r>
+      <w:r>
+        <w:rPr>
+          <w:rFonts w:ascii="Times New Roman" w:hAnsi="Times New Roman"/>
+          <w:sz w:val="24"/>
+          <w:szCs w:val="24"/>
+        </w:rPr>
+        <w:t>is a famous IDE</w:t>
+      </w:r>
+      <w:r>
+        <w:rPr>
+          <w:rFonts w:ascii="Times New Roman" w:hAnsi="Times New Roman"/>
+          <w:sz w:val="24"/>
+          <w:szCs w:val="24"/>
+        </w:rPr>
+        <w:t xml:space="preserve"> </w:t>
+      </w:r>
+      <w:r>
+        <w:rPr>
+          <w:rFonts w:ascii="Times New Roman" w:hAnsi="Times New Roman"/>
+          <w:sz w:val="24"/>
+          <w:szCs w:val="24"/>
+        </w:rPr>
+        <w:t>for programming</w:t>
+      </w:r>
+      <w:r>
+        <w:rPr>
+          <w:rFonts w:ascii="Times New Roman" w:hAnsi="Times New Roman"/>
+          <w:sz w:val="24"/>
+          <w:szCs w:val="24"/>
+        </w:rPr>
+        <w:t xml:space="preserve"> Java. It has various tools inside. Version Control System </w:t>
+      </w:r>
+      <w:r>
+        <w:rPr>
+          <w:rFonts w:ascii="Times New Roman" w:hAnsi="Times New Roman"/>
+          <w:sz w:val="24"/>
+          <w:szCs w:val="24"/>
+        </w:rPr>
+        <w:t xml:space="preserve">is </w:t>
+      </w:r>
+      <w:r>
+        <w:rPr>
+          <w:rFonts w:ascii="Times New Roman" w:hAnsi="Times New Roman"/>
+          <w:sz w:val="24"/>
+          <w:szCs w:val="24"/>
+        </w:rPr>
+        <w:t>one of these.</w:t>
+      </w:r>
+    </w:p>
+    <w:p>
+      <w:pPr>
         <w:pStyle w:val="ListeParagraf"/>
         <w:ind w:left="1080"/>
         <w:rPr>
@@ -2863,11 +3288,1890 @@
     <w:p>
       <w:pPr>
         <w:pStyle w:val="ListeParagraf"/>
-        <w:ind w:left="1080"/>
-        <w:rPr>
-          <w:rFonts w:ascii="Times New Roman" w:hAnsi="Times New Roman"/>
-          <w:sz w:val="24"/>
-          <w:szCs w:val="24"/>
+        <w:numPr>
+          <w:ilvl w:val="1"/>
+          <w:numId w:val="6"/>
+        </w:numPr>
+        <w:rPr>
+          <w:rFonts w:ascii="Times New Roman" w:hAnsi="Times New Roman"/>
+          <w:b/>
+          <w:bCs/>
+          <w:sz w:val="24"/>
+          <w:szCs w:val="24"/>
+        </w:rPr>
+      </w:pPr>
+      <w:r>
+        <w:rPr>
+          <w:rFonts w:ascii="Times New Roman" w:hAnsi="Times New Roman"/>
+          <w:b/>
+          <w:bCs/>
+          <w:sz w:val="24"/>
+          <w:szCs w:val="24"/>
+        </w:rPr>
+        <w:t>Web Interface</w:t>
+      </w:r>
+    </w:p>
+    <w:p>
+      <w:pPr>
+        <w:pStyle w:val="ListeParagraf"/>
+        <w:numPr>
+          <w:ilvl w:val="2"/>
+          <w:numId w:val="6"/>
+        </w:numPr>
+        <w:rPr>
+          <w:rFonts w:ascii="Times New Roman" w:hAnsi="Times New Roman"/>
+          <w:sz w:val="24"/>
+          <w:szCs w:val="24"/>
+        </w:rPr>
+      </w:pPr>
+      <w:r>
+        <w:rPr>
+          <w:rFonts w:ascii="Times New Roman" w:hAnsi="Times New Roman"/>
+          <w:sz w:val="24"/>
+          <w:szCs w:val="24"/>
+        </w:rPr>
+        <w:t>Pages</w:t>
+      </w:r>
+    </w:p>
+    <w:p>
+      <w:pPr>
+        <w:pStyle w:val="altizgili"/>
+      </w:pPr>
+      <w:r>
+        <w:t>Login-Register</w:t>
+      </w:r>
+    </w:p>
+    <w:p>
+      <w:pPr>
+        <w:pStyle w:val="altizgili"/>
+        <w:numPr>
+          <w:ilvl w:val="0"/>
+          <w:numId w:val="0"/>
+        </w:numPr>
+        <w:ind w:left="1440" w:hanging="360"/>
+      </w:pPr>
+      <w:r>
+        <w:rPr>
+          <w:noProof/>
+        </w:rPr>
+        <w:drawing>
+          <wp:anchor distT="0" distB="0" distL="114300" distR="114300" simplePos="0" relativeHeight="251658240" behindDoc="1" locked="0" layoutInCell="1" allowOverlap="1" wp14:anchorId="5DEBE4F7" wp14:editId="10FBE60B">
+            <wp:simplePos x="0" y="0"/>
+            <wp:positionH relativeFrom="column">
+              <wp:posOffset>504825</wp:posOffset>
+            </wp:positionH>
+            <wp:positionV relativeFrom="paragraph">
+              <wp:posOffset>156845</wp:posOffset>
+            </wp:positionV>
+            <wp:extent cx="2750185" cy="2800985"/>
+            <wp:effectExtent l="0" t="0" r="0" b="0"/>
+            <wp:wrapNone/>
+            <wp:docPr id="739852051" name="Resim 1"/>
+            <wp:cNvGraphicFramePr>
+              <a:graphicFrameLocks xmlns:a="http://schemas.openxmlformats.org/drawingml/2006/main" noChangeAspect="1"/>
+            </wp:cNvGraphicFramePr>
+            <a:graphic xmlns:a="http://schemas.openxmlformats.org/drawingml/2006/main">
+              <a:graphicData uri="http://schemas.openxmlformats.org/drawingml/2006/picture">
+                <pic:pic xmlns:pic="http://schemas.openxmlformats.org/drawingml/2006/picture">
+                  <pic:nvPicPr>
+                    <pic:cNvPr id="0" name="Picture 1"/>
+                    <pic:cNvPicPr>
+                      <a:picLocks noChangeAspect="1" noChangeArrowheads="1"/>
+                    </pic:cNvPicPr>
+                  </pic:nvPicPr>
+                  <pic:blipFill>
+                    <a:blip r:embed="rId17" cstate="print">
+                      <a:extLst>
+                        <a:ext uri="{28A0092B-C50C-407E-A947-70E740481C1C}">
+                          <a14:useLocalDpi xmlns:a14="http://schemas.microsoft.com/office/drawing/2010/main" val="0"/>
+                        </a:ext>
+                      </a:extLst>
+                    </a:blip>
+                    <a:srcRect/>
+                    <a:stretch>
+                      <a:fillRect/>
+                    </a:stretch>
+                  </pic:blipFill>
+                  <pic:spPr bwMode="auto">
+                    <a:xfrm>
+                      <a:off x="0" y="0"/>
+                      <a:ext cx="2750185" cy="2800985"/>
+                    </a:xfrm>
+                    <a:prstGeom prst="rect">
+                      <a:avLst/>
+                    </a:prstGeom>
+                    <a:noFill/>
+                    <a:ln>
+                      <a:noFill/>
+                    </a:ln>
+                  </pic:spPr>
+                </pic:pic>
+              </a:graphicData>
+            </a:graphic>
+          </wp:anchor>
+        </w:drawing>
+      </w:r>
+      <w:r>
+        <w:rPr>
+          <w:noProof/>
+        </w:rPr>
+        <w:drawing>
+          <wp:anchor distT="0" distB="0" distL="114300" distR="114300" simplePos="0" relativeHeight="251659264" behindDoc="1" locked="0" layoutInCell="1" allowOverlap="1" wp14:anchorId="4EC5A420" wp14:editId="0F3575FB">
+            <wp:simplePos x="0" y="0"/>
+            <wp:positionH relativeFrom="column">
+              <wp:posOffset>3637915</wp:posOffset>
+            </wp:positionH>
+            <wp:positionV relativeFrom="paragraph">
+              <wp:posOffset>100965</wp:posOffset>
+            </wp:positionV>
+            <wp:extent cx="2576830" cy="3502660"/>
+            <wp:effectExtent l="0" t="0" r="0" b="2540"/>
+            <wp:wrapNone/>
+            <wp:docPr id="245573106" name="Resim 2"/>
+            <wp:cNvGraphicFramePr>
+              <a:graphicFrameLocks xmlns:a="http://schemas.openxmlformats.org/drawingml/2006/main" noChangeAspect="1"/>
+            </wp:cNvGraphicFramePr>
+            <a:graphic xmlns:a="http://schemas.openxmlformats.org/drawingml/2006/main">
+              <a:graphicData uri="http://schemas.openxmlformats.org/drawingml/2006/picture">
+                <pic:pic xmlns:pic="http://schemas.openxmlformats.org/drawingml/2006/picture">
+                  <pic:nvPicPr>
+                    <pic:cNvPr id="0" name="Picture 3"/>
+                    <pic:cNvPicPr>
+                      <a:picLocks noChangeAspect="1" noChangeArrowheads="1"/>
+                    </pic:cNvPicPr>
+                  </pic:nvPicPr>
+                  <pic:blipFill>
+                    <a:blip r:embed="rId18" cstate="print">
+                      <a:extLst>
+                        <a:ext uri="{28A0092B-C50C-407E-A947-70E740481C1C}">
+                          <a14:useLocalDpi xmlns:a14="http://schemas.microsoft.com/office/drawing/2010/main" val="0"/>
+                        </a:ext>
+                      </a:extLst>
+                    </a:blip>
+                    <a:srcRect/>
+                    <a:stretch>
+                      <a:fillRect/>
+                    </a:stretch>
+                  </pic:blipFill>
+                  <pic:spPr bwMode="auto">
+                    <a:xfrm>
+                      <a:off x="0" y="0"/>
+                      <a:ext cx="2576830" cy="3502660"/>
+                    </a:xfrm>
+                    <a:prstGeom prst="rect">
+                      <a:avLst/>
+                    </a:prstGeom>
+                    <a:noFill/>
+                    <a:ln>
+                      <a:noFill/>
+                    </a:ln>
+                  </pic:spPr>
+                </pic:pic>
+              </a:graphicData>
+            </a:graphic>
+          </wp:anchor>
+        </w:drawing>
+      </w:r>
+    </w:p>
+    <w:p>
+      <w:pPr>
+        <w:pStyle w:val="altizgili"/>
+        <w:numPr>
+          <w:ilvl w:val="0"/>
+          <w:numId w:val="0"/>
+        </w:numPr>
+        <w:ind w:left="1440" w:hanging="360"/>
+      </w:pPr>
+    </w:p>
+    <w:p>
+      <w:pPr>
+        <w:pStyle w:val="altizgili"/>
+        <w:numPr>
+          <w:ilvl w:val="0"/>
+          <w:numId w:val="0"/>
+        </w:numPr>
+        <w:ind w:left="1440" w:hanging="360"/>
+      </w:pPr>
+    </w:p>
+    <w:p>
+      <w:pPr>
+        <w:pStyle w:val="altizgili"/>
+        <w:numPr>
+          <w:ilvl w:val="0"/>
+          <w:numId w:val="0"/>
+        </w:numPr>
+        <w:ind w:left="1440" w:hanging="360"/>
+      </w:pPr>
+    </w:p>
+    <w:p>
+      <w:pPr>
+        <w:pStyle w:val="altizgili"/>
+        <w:numPr>
+          <w:ilvl w:val="0"/>
+          <w:numId w:val="0"/>
+        </w:numPr>
+        <w:ind w:left="1440" w:hanging="360"/>
+      </w:pPr>
+    </w:p>
+    <w:p>
+      <w:pPr>
+        <w:pStyle w:val="altizgili"/>
+        <w:numPr>
+          <w:ilvl w:val="0"/>
+          <w:numId w:val="0"/>
+        </w:numPr>
+        <w:ind w:left="1440" w:hanging="360"/>
+      </w:pPr>
+    </w:p>
+    <w:p>
+      <w:pPr>
+        <w:pStyle w:val="altizgili"/>
+        <w:numPr>
+          <w:ilvl w:val="0"/>
+          <w:numId w:val="0"/>
+        </w:numPr>
+        <w:ind w:left="1440" w:hanging="360"/>
+      </w:pPr>
+    </w:p>
+    <w:p>
+      <w:pPr>
+        <w:pStyle w:val="altizgili"/>
+        <w:numPr>
+          <w:ilvl w:val="0"/>
+          <w:numId w:val="0"/>
+        </w:numPr>
+        <w:ind w:left="1440" w:hanging="360"/>
+      </w:pPr>
+    </w:p>
+    <w:p>
+      <w:pPr>
+        <w:pStyle w:val="altizgili"/>
+        <w:numPr>
+          <w:ilvl w:val="0"/>
+          <w:numId w:val="0"/>
+        </w:numPr>
+        <w:ind w:left="1440" w:hanging="360"/>
+      </w:pPr>
+    </w:p>
+    <w:p>
+      <w:pPr>
+        <w:pStyle w:val="altizgili"/>
+        <w:numPr>
+          <w:ilvl w:val="0"/>
+          <w:numId w:val="0"/>
+        </w:numPr>
+        <w:ind w:left="1440" w:hanging="360"/>
+      </w:pPr>
+    </w:p>
+    <w:p>
+      <w:pPr>
+        <w:pStyle w:val="altizgili"/>
+        <w:numPr>
+          <w:ilvl w:val="0"/>
+          <w:numId w:val="0"/>
+        </w:numPr>
+        <w:ind w:left="1440" w:hanging="360"/>
+      </w:pPr>
+    </w:p>
+    <w:p>
+      <w:pPr>
+        <w:pStyle w:val="altizgili"/>
+        <w:numPr>
+          <w:ilvl w:val="0"/>
+          <w:numId w:val="0"/>
+        </w:numPr>
+        <w:ind w:left="1440" w:hanging="360"/>
+      </w:pPr>
+    </w:p>
+    <w:p>
+      <w:pPr>
+        <w:pStyle w:val="altizgili"/>
+        <w:numPr>
+          <w:ilvl w:val="0"/>
+          <w:numId w:val="0"/>
+        </w:numPr>
+        <w:ind w:left="1440" w:hanging="360"/>
+      </w:pPr>
+    </w:p>
+    <w:p>
+      <w:pPr>
+        <w:pStyle w:val="altizgili"/>
+        <w:numPr>
+          <w:ilvl w:val="0"/>
+          <w:numId w:val="0"/>
+        </w:numPr>
+        <w:ind w:left="1440" w:hanging="360"/>
+      </w:pPr>
+    </w:p>
+    <w:p>
+      <w:pPr>
+        <w:pStyle w:val="altizgili"/>
+        <w:numPr>
+          <w:ilvl w:val="0"/>
+          <w:numId w:val="0"/>
+        </w:numPr>
+        <w:ind w:left="1440" w:hanging="360"/>
+      </w:pPr>
+    </w:p>
+    <w:p>
+      <w:pPr>
+        <w:pStyle w:val="altizgili"/>
+        <w:numPr>
+          <w:ilvl w:val="0"/>
+          <w:numId w:val="0"/>
+        </w:numPr>
+        <w:ind w:left="1440" w:hanging="360"/>
+      </w:pPr>
+    </w:p>
+    <w:p>
+      <w:pPr>
+        <w:pStyle w:val="altizgili"/>
+        <w:numPr>
+          <w:ilvl w:val="0"/>
+          <w:numId w:val="0"/>
+        </w:numPr>
+        <w:ind w:left="1440" w:hanging="360"/>
+      </w:pPr>
+    </w:p>
+    <w:p>
+      <w:pPr>
+        <w:pStyle w:val="altizgili"/>
+        <w:numPr>
+          <w:ilvl w:val="0"/>
+          <w:numId w:val="0"/>
+        </w:numPr>
+        <w:ind w:left="1440" w:hanging="360"/>
+      </w:pPr>
+    </w:p>
+    <w:p>
+      <w:pPr>
+        <w:pStyle w:val="altizgili"/>
+        <w:numPr>
+          <w:ilvl w:val="0"/>
+          <w:numId w:val="0"/>
+        </w:numPr>
+        <w:ind w:left="1440" w:hanging="360"/>
+      </w:pPr>
+    </w:p>
+    <w:p>
+      <w:pPr>
+        <w:pStyle w:val="altizgili"/>
+        <w:numPr>
+          <w:ilvl w:val="0"/>
+          <w:numId w:val="0"/>
+        </w:numPr>
+        <w:ind w:left="1440" w:hanging="360"/>
+      </w:pPr>
+    </w:p>
+    <w:p>
+      <w:pPr>
+        <w:pStyle w:val="altizgili"/>
+        <w:numPr>
+          <w:ilvl w:val="0"/>
+          <w:numId w:val="0"/>
+        </w:numPr>
+        <w:ind w:left="1440" w:hanging="360"/>
+      </w:pPr>
+    </w:p>
+    <w:p>
+      <w:pPr>
+        <w:pStyle w:val="altizgili"/>
+        <w:numPr>
+          <w:ilvl w:val="0"/>
+          <w:numId w:val="0"/>
+        </w:numPr>
+        <w:ind w:left="1440" w:hanging="360"/>
+      </w:pPr>
+    </w:p>
+    <w:p>
+      <w:pPr>
+        <w:pStyle w:val="altizgili"/>
+        <w:numPr>
+          <w:ilvl w:val="0"/>
+          <w:numId w:val="0"/>
+        </w:numPr>
+        <w:ind w:left="1440" w:hanging="360"/>
+      </w:pPr>
+    </w:p>
+    <w:p>
+      <w:pPr>
+        <w:pStyle w:val="altizgili"/>
+        <w:numPr>
+          <w:ilvl w:val="0"/>
+          <w:numId w:val="0"/>
+        </w:numPr>
+        <w:ind w:left="1440" w:hanging="360"/>
+      </w:pPr>
+    </w:p>
+    <w:p>
+      <w:pPr>
+        <w:pStyle w:val="altizgili"/>
+        <w:numPr>
+          <w:ilvl w:val="0"/>
+          <w:numId w:val="0"/>
+        </w:numPr>
+        <w:ind w:left="1440" w:hanging="360"/>
+      </w:pPr>
+    </w:p>
+    <w:p>
+      <w:pPr>
+        <w:pStyle w:val="altizgili"/>
+        <w:numPr>
+          <w:ilvl w:val="0"/>
+          <w:numId w:val="0"/>
+        </w:numPr>
+        <w:ind w:left="1440"/>
+      </w:pPr>
+    </w:p>
+    <w:p>
+      <w:pPr>
+        <w:pStyle w:val="altizgili"/>
+      </w:pPr>
+      <w:r>
+        <w:lastRenderedPageBreak/>
+        <w:t>Patient Dashboard</w:t>
+      </w:r>
+    </w:p>
+    <w:p>
+      <w:pPr>
+        <w:pStyle w:val="altizgili"/>
+        <w:numPr>
+          <w:ilvl w:val="0"/>
+          <w:numId w:val="0"/>
+        </w:numPr>
+        <w:ind w:left="1440"/>
+      </w:pPr>
+    </w:p>
+    <w:p>
+      <w:pPr>
+        <w:pStyle w:val="altizgili"/>
+        <w:numPr>
+          <w:ilvl w:val="0"/>
+          <w:numId w:val="0"/>
+        </w:numPr>
+        <w:ind w:left="1440"/>
+      </w:pPr>
+      <w:r>
+        <w:rPr>
+          <w:noProof/>
+        </w:rPr>
+        <w:drawing>
+          <wp:anchor distT="0" distB="0" distL="114300" distR="114300" simplePos="0" relativeHeight="251660288" behindDoc="1" locked="0" layoutInCell="1" allowOverlap="1" wp14:anchorId="541142BE" wp14:editId="22D6382A">
+            <wp:simplePos x="0" y="0"/>
+            <wp:positionH relativeFrom="column">
+              <wp:posOffset>746356</wp:posOffset>
+            </wp:positionH>
+            <wp:positionV relativeFrom="paragraph">
+              <wp:posOffset>52163</wp:posOffset>
+            </wp:positionV>
+            <wp:extent cx="4995498" cy="5871808"/>
+            <wp:effectExtent l="0" t="0" r="0" b="0"/>
+            <wp:wrapNone/>
+            <wp:docPr id="529777402" name="Resim 3"/>
+            <wp:cNvGraphicFramePr>
+              <a:graphicFrameLocks xmlns:a="http://schemas.openxmlformats.org/drawingml/2006/main" noChangeAspect="1"/>
+            </wp:cNvGraphicFramePr>
+            <a:graphic xmlns:a="http://schemas.openxmlformats.org/drawingml/2006/main">
+              <a:graphicData uri="http://schemas.openxmlformats.org/drawingml/2006/picture">
+                <pic:pic xmlns:pic="http://schemas.openxmlformats.org/drawingml/2006/picture">
+                  <pic:nvPicPr>
+                    <pic:cNvPr id="0" name="Picture 5"/>
+                    <pic:cNvPicPr>
+                      <a:picLocks noChangeAspect="1" noChangeArrowheads="1"/>
+                    </pic:cNvPicPr>
+                  </pic:nvPicPr>
+                  <pic:blipFill>
+                    <a:blip r:embed="rId19" cstate="print">
+                      <a:extLst>
+                        <a:ext uri="{28A0092B-C50C-407E-A947-70E740481C1C}">
+                          <a14:useLocalDpi xmlns:a14="http://schemas.microsoft.com/office/drawing/2010/main" val="0"/>
+                        </a:ext>
+                      </a:extLst>
+                    </a:blip>
+                    <a:srcRect/>
+                    <a:stretch>
+                      <a:fillRect/>
+                    </a:stretch>
+                  </pic:blipFill>
+                  <pic:spPr bwMode="auto">
+                    <a:xfrm>
+                      <a:off x="0" y="0"/>
+                      <a:ext cx="4995498" cy="5871808"/>
+                    </a:xfrm>
+                    <a:prstGeom prst="rect">
+                      <a:avLst/>
+                    </a:prstGeom>
+                    <a:noFill/>
+                    <a:ln>
+                      <a:noFill/>
+                    </a:ln>
+                  </pic:spPr>
+                </pic:pic>
+              </a:graphicData>
+            </a:graphic>
+            <wp14:sizeRelH relativeFrom="margin">
+              <wp14:pctWidth>0</wp14:pctWidth>
+            </wp14:sizeRelH>
+            <wp14:sizeRelV relativeFrom="margin">
+              <wp14:pctHeight>0</wp14:pctHeight>
+            </wp14:sizeRelV>
+          </wp:anchor>
+        </w:drawing>
+      </w:r>
+    </w:p>
+    <w:p>
+      <w:pPr>
+        <w:pStyle w:val="altizgili"/>
+        <w:numPr>
+          <w:ilvl w:val="0"/>
+          <w:numId w:val="0"/>
+        </w:numPr>
+        <w:ind w:left="1440"/>
+      </w:pPr>
+    </w:p>
+    <w:p>
+      <w:pPr>
+        <w:pStyle w:val="altizgili"/>
+        <w:numPr>
+          <w:ilvl w:val="0"/>
+          <w:numId w:val="0"/>
+        </w:numPr>
+        <w:ind w:left="1440"/>
+      </w:pPr>
+    </w:p>
+    <w:p>
+      <w:pPr>
+        <w:pStyle w:val="altizgili"/>
+        <w:numPr>
+          <w:ilvl w:val="0"/>
+          <w:numId w:val="0"/>
+        </w:numPr>
+        <w:ind w:left="1440"/>
+      </w:pPr>
+    </w:p>
+    <w:p>
+      <w:pPr>
+        <w:pStyle w:val="altizgili"/>
+        <w:numPr>
+          <w:ilvl w:val="0"/>
+          <w:numId w:val="0"/>
+        </w:numPr>
+        <w:ind w:left="1440"/>
+      </w:pPr>
+    </w:p>
+    <w:p>
+      <w:pPr>
+        <w:pStyle w:val="altizgili"/>
+        <w:numPr>
+          <w:ilvl w:val="0"/>
+          <w:numId w:val="0"/>
+        </w:numPr>
+        <w:ind w:left="1440"/>
+      </w:pPr>
+    </w:p>
+    <w:p>
+      <w:pPr>
+        <w:pStyle w:val="altizgili"/>
+        <w:numPr>
+          <w:ilvl w:val="0"/>
+          <w:numId w:val="0"/>
+        </w:numPr>
+        <w:ind w:left="1440"/>
+      </w:pPr>
+    </w:p>
+    <w:p>
+      <w:pPr>
+        <w:pStyle w:val="altizgili"/>
+        <w:numPr>
+          <w:ilvl w:val="0"/>
+          <w:numId w:val="0"/>
+        </w:numPr>
+      </w:pPr>
+    </w:p>
+    <w:p>
+      <w:pPr>
+        <w:pStyle w:val="altizgili"/>
+        <w:numPr>
+          <w:ilvl w:val="0"/>
+          <w:numId w:val="0"/>
+        </w:numPr>
+      </w:pPr>
+    </w:p>
+    <w:p>
+      <w:pPr>
+        <w:pStyle w:val="altizgili"/>
+        <w:numPr>
+          <w:ilvl w:val="0"/>
+          <w:numId w:val="0"/>
+        </w:numPr>
+        <w:ind w:left="1440"/>
+      </w:pPr>
+    </w:p>
+    <w:p>
+      <w:pPr>
+        <w:pStyle w:val="altizgili"/>
+        <w:numPr>
+          <w:ilvl w:val="0"/>
+          <w:numId w:val="0"/>
+        </w:numPr>
+        <w:ind w:left="1440"/>
+      </w:pPr>
+    </w:p>
+    <w:p>
+      <w:pPr>
+        <w:pStyle w:val="altizgili"/>
+        <w:numPr>
+          <w:ilvl w:val="0"/>
+          <w:numId w:val="0"/>
+        </w:numPr>
+        <w:ind w:left="1440"/>
+      </w:pPr>
+    </w:p>
+    <w:p>
+      <w:pPr>
+        <w:pStyle w:val="altizgili"/>
+        <w:numPr>
+          <w:ilvl w:val="0"/>
+          <w:numId w:val="0"/>
+        </w:numPr>
+        <w:ind w:left="1440"/>
+      </w:pPr>
+    </w:p>
+    <w:p>
+      <w:pPr>
+        <w:pStyle w:val="altizgili"/>
+        <w:numPr>
+          <w:ilvl w:val="0"/>
+          <w:numId w:val="0"/>
+        </w:numPr>
+        <w:ind w:left="1440"/>
+      </w:pPr>
+    </w:p>
+    <w:p>
+      <w:pPr>
+        <w:pStyle w:val="altizgili"/>
+        <w:numPr>
+          <w:ilvl w:val="0"/>
+          <w:numId w:val="0"/>
+        </w:numPr>
+        <w:ind w:left="1440"/>
+      </w:pPr>
+    </w:p>
+    <w:p>
+      <w:pPr>
+        <w:pStyle w:val="altizgili"/>
+        <w:numPr>
+          <w:ilvl w:val="0"/>
+          <w:numId w:val="0"/>
+        </w:numPr>
+        <w:ind w:left="1440"/>
+      </w:pPr>
+    </w:p>
+    <w:p>
+      <w:pPr>
+        <w:pStyle w:val="altizgili"/>
+        <w:numPr>
+          <w:ilvl w:val="0"/>
+          <w:numId w:val="0"/>
+        </w:numPr>
+        <w:ind w:left="1440"/>
+      </w:pPr>
+    </w:p>
+    <w:p>
+      <w:pPr>
+        <w:pStyle w:val="altizgili"/>
+        <w:numPr>
+          <w:ilvl w:val="0"/>
+          <w:numId w:val="0"/>
+        </w:numPr>
+        <w:ind w:left="1440"/>
+      </w:pPr>
+    </w:p>
+    <w:p>
+      <w:pPr>
+        <w:pStyle w:val="altizgili"/>
+        <w:numPr>
+          <w:ilvl w:val="0"/>
+          <w:numId w:val="0"/>
+        </w:numPr>
+        <w:ind w:left="1440"/>
+      </w:pPr>
+    </w:p>
+    <w:p>
+      <w:pPr>
+        <w:pStyle w:val="altizgili"/>
+        <w:numPr>
+          <w:ilvl w:val="0"/>
+          <w:numId w:val="0"/>
+        </w:numPr>
+        <w:ind w:left="1440"/>
+      </w:pPr>
+    </w:p>
+    <w:p>
+      <w:pPr>
+        <w:pStyle w:val="altizgili"/>
+        <w:numPr>
+          <w:ilvl w:val="0"/>
+          <w:numId w:val="0"/>
+        </w:numPr>
+        <w:ind w:left="1440"/>
+      </w:pPr>
+    </w:p>
+    <w:p>
+      <w:pPr>
+        <w:pStyle w:val="altizgili"/>
+        <w:numPr>
+          <w:ilvl w:val="0"/>
+          <w:numId w:val="0"/>
+        </w:numPr>
+        <w:ind w:left="1440"/>
+      </w:pPr>
+    </w:p>
+    <w:p>
+      <w:pPr>
+        <w:pStyle w:val="altizgili"/>
+        <w:numPr>
+          <w:ilvl w:val="0"/>
+          <w:numId w:val="0"/>
+        </w:numPr>
+        <w:ind w:left="1440"/>
+      </w:pPr>
+    </w:p>
+    <w:p>
+      <w:pPr>
+        <w:pStyle w:val="altizgili"/>
+        <w:numPr>
+          <w:ilvl w:val="0"/>
+          <w:numId w:val="0"/>
+        </w:numPr>
+        <w:ind w:left="1440"/>
+      </w:pPr>
+    </w:p>
+    <w:p>
+      <w:pPr>
+        <w:pStyle w:val="altizgili"/>
+        <w:numPr>
+          <w:ilvl w:val="0"/>
+          <w:numId w:val="0"/>
+        </w:numPr>
+        <w:ind w:left="1440"/>
+      </w:pPr>
+    </w:p>
+    <w:p>
+      <w:pPr>
+        <w:pStyle w:val="altizgili"/>
+        <w:numPr>
+          <w:ilvl w:val="0"/>
+          <w:numId w:val="0"/>
+        </w:numPr>
+        <w:ind w:left="1440"/>
+      </w:pPr>
+    </w:p>
+    <w:p>
+      <w:pPr>
+        <w:pStyle w:val="altizgili"/>
+        <w:numPr>
+          <w:ilvl w:val="0"/>
+          <w:numId w:val="0"/>
+        </w:numPr>
+        <w:ind w:left="1440"/>
+      </w:pPr>
+    </w:p>
+    <w:p>
+      <w:pPr>
+        <w:pStyle w:val="altizgili"/>
+        <w:numPr>
+          <w:ilvl w:val="0"/>
+          <w:numId w:val="0"/>
+        </w:numPr>
+        <w:ind w:left="1440"/>
+      </w:pPr>
+    </w:p>
+    <w:p>
+      <w:pPr>
+        <w:pStyle w:val="altizgili"/>
+        <w:numPr>
+          <w:ilvl w:val="0"/>
+          <w:numId w:val="0"/>
+        </w:numPr>
+        <w:ind w:left="1440"/>
+      </w:pPr>
+    </w:p>
+    <w:p>
+      <w:pPr>
+        <w:pStyle w:val="altizgili"/>
+        <w:numPr>
+          <w:ilvl w:val="0"/>
+          <w:numId w:val="0"/>
+        </w:numPr>
+        <w:ind w:left="1440"/>
+      </w:pPr>
+    </w:p>
+    <w:p>
+      <w:pPr>
+        <w:pStyle w:val="altizgili"/>
+        <w:numPr>
+          <w:ilvl w:val="0"/>
+          <w:numId w:val="0"/>
+        </w:numPr>
+        <w:ind w:left="1440"/>
+      </w:pPr>
+    </w:p>
+    <w:p>
+      <w:pPr>
+        <w:pStyle w:val="altizgili"/>
+        <w:numPr>
+          <w:ilvl w:val="0"/>
+          <w:numId w:val="0"/>
+        </w:numPr>
+        <w:ind w:left="1440"/>
+      </w:pPr>
+    </w:p>
+    <w:p>
+      <w:pPr>
+        <w:pStyle w:val="altizgili"/>
+        <w:numPr>
+          <w:ilvl w:val="0"/>
+          <w:numId w:val="0"/>
+        </w:numPr>
+        <w:ind w:left="1440"/>
+      </w:pPr>
+    </w:p>
+    <w:p>
+      <w:pPr>
+        <w:pStyle w:val="altizgili"/>
+        <w:numPr>
+          <w:ilvl w:val="0"/>
+          <w:numId w:val="0"/>
+        </w:numPr>
+        <w:ind w:left="1440"/>
+      </w:pPr>
+    </w:p>
+    <w:p>
+      <w:pPr>
+        <w:pStyle w:val="altizgili"/>
+        <w:numPr>
+          <w:ilvl w:val="0"/>
+          <w:numId w:val="0"/>
+        </w:numPr>
+        <w:ind w:left="1440"/>
+      </w:pPr>
+    </w:p>
+    <w:p>
+      <w:pPr>
+        <w:pStyle w:val="altizgili"/>
+        <w:numPr>
+          <w:ilvl w:val="0"/>
+          <w:numId w:val="0"/>
+        </w:numPr>
+        <w:ind w:left="1440"/>
+      </w:pPr>
+    </w:p>
+    <w:p>
+      <w:pPr>
+        <w:pStyle w:val="altizgili"/>
+        <w:numPr>
+          <w:ilvl w:val="0"/>
+          <w:numId w:val="0"/>
+        </w:numPr>
+        <w:ind w:left="1440"/>
+      </w:pPr>
+    </w:p>
+    <w:p>
+      <w:pPr>
+        <w:pStyle w:val="altizgili"/>
+        <w:numPr>
+          <w:ilvl w:val="0"/>
+          <w:numId w:val="0"/>
+        </w:numPr>
+        <w:ind w:left="1440"/>
+      </w:pPr>
+    </w:p>
+    <w:p>
+      <w:pPr>
+        <w:pStyle w:val="altizgili"/>
+        <w:numPr>
+          <w:ilvl w:val="0"/>
+          <w:numId w:val="0"/>
+        </w:numPr>
+        <w:ind w:left="1440"/>
+      </w:pPr>
+    </w:p>
+    <w:p>
+      <w:pPr>
+        <w:pStyle w:val="altizgili"/>
+        <w:numPr>
+          <w:ilvl w:val="0"/>
+          <w:numId w:val="0"/>
+        </w:numPr>
+        <w:ind w:left="1440"/>
+      </w:pPr>
+    </w:p>
+    <w:p>
+      <w:pPr>
+        <w:pStyle w:val="altizgili"/>
+        <w:numPr>
+          <w:ilvl w:val="0"/>
+          <w:numId w:val="0"/>
+        </w:numPr>
+        <w:ind w:left="1440"/>
+      </w:pPr>
+    </w:p>
+    <w:p>
+      <w:pPr>
+        <w:pStyle w:val="altizgili"/>
+      </w:pPr>
+      <w:r>
+        <w:lastRenderedPageBreak/>
+        <w:t>Doctor Dashboard</w:t>
+      </w:r>
+    </w:p>
+    <w:p>
+      <w:pPr>
+        <w:pStyle w:val="altizgili"/>
+        <w:numPr>
+          <w:ilvl w:val="0"/>
+          <w:numId w:val="0"/>
+        </w:numPr>
+        <w:ind w:left="1440" w:hanging="1530"/>
+      </w:pPr>
+      <w:r>
+        <w:rPr>
+          <w:noProof/>
+        </w:rPr>
+        <w:drawing>
+          <wp:inline distT="0" distB="0" distL="0" distR="0" wp14:anchorId="59202663" wp14:editId="7E56BB2F">
+            <wp:extent cx="5972810" cy="7228205"/>
+            <wp:effectExtent l="0" t="0" r="8890" b="0"/>
+            <wp:docPr id="1207083688" name="Resim 3"/>
+            <wp:cNvGraphicFramePr>
+              <a:graphicFrameLocks xmlns:a="http://schemas.openxmlformats.org/drawingml/2006/main" noChangeAspect="1"/>
+            </wp:cNvGraphicFramePr>
+            <a:graphic xmlns:a="http://schemas.openxmlformats.org/drawingml/2006/main">
+              <a:graphicData uri="http://schemas.openxmlformats.org/drawingml/2006/picture">
+                <pic:pic xmlns:pic="http://schemas.openxmlformats.org/drawingml/2006/picture">
+                  <pic:nvPicPr>
+                    <pic:cNvPr id="0" name="Picture 5"/>
+                    <pic:cNvPicPr>
+                      <a:picLocks noChangeAspect="1" noChangeArrowheads="1"/>
+                    </pic:cNvPicPr>
+                  </pic:nvPicPr>
+                  <pic:blipFill>
+                    <a:blip r:embed="rId20" cstate="print">
+                      <a:extLst>
+                        <a:ext uri="{28A0092B-C50C-407E-A947-70E740481C1C}">
+                          <a14:useLocalDpi xmlns:a14="http://schemas.microsoft.com/office/drawing/2010/main" val="0"/>
+                        </a:ext>
+                      </a:extLst>
+                    </a:blip>
+                    <a:srcRect/>
+                    <a:stretch>
+                      <a:fillRect/>
+                    </a:stretch>
+                  </pic:blipFill>
+                  <pic:spPr bwMode="auto">
+                    <a:xfrm>
+                      <a:off x="0" y="0"/>
+                      <a:ext cx="5972810" cy="7228205"/>
+                    </a:xfrm>
+                    <a:prstGeom prst="rect">
+                      <a:avLst/>
+                    </a:prstGeom>
+                    <a:noFill/>
+                    <a:ln>
+                      <a:noFill/>
+                    </a:ln>
+                  </pic:spPr>
+                </pic:pic>
+              </a:graphicData>
+            </a:graphic>
+          </wp:inline>
+        </w:drawing>
+      </w:r>
+    </w:p>
+    <w:p>
+      <w:pPr>
+        <w:pStyle w:val="altizgili"/>
+        <w:numPr>
+          <w:ilvl w:val="0"/>
+          <w:numId w:val="0"/>
+        </w:numPr>
+        <w:ind w:left="1440" w:hanging="990"/>
+      </w:pPr>
+    </w:p>
+    <w:p>
+      <w:pPr>
+        <w:pStyle w:val="altizgili"/>
+        <w:numPr>
+          <w:ilvl w:val="0"/>
+          <w:numId w:val="0"/>
+        </w:numPr>
+        <w:ind w:left="1440" w:hanging="990"/>
+      </w:pPr>
+      <w:r>
+        <w:rPr>
+          <w:noProof/>
+        </w:rPr>
+        <w:lastRenderedPageBreak/>
+        <w:drawing>
+          <wp:inline distT="0" distB="0" distL="0" distR="0" wp14:anchorId="1E6EF412" wp14:editId="620E14B7">
+            <wp:extent cx="5972810" cy="3616960"/>
+            <wp:effectExtent l="0" t="0" r="0" b="2540"/>
+            <wp:docPr id="771490848" name="Resim 4"/>
+            <wp:cNvGraphicFramePr>
+              <a:graphicFrameLocks xmlns:a="http://schemas.openxmlformats.org/drawingml/2006/main" noChangeAspect="1"/>
+            </wp:cNvGraphicFramePr>
+            <a:graphic xmlns:a="http://schemas.openxmlformats.org/drawingml/2006/main">
+              <a:graphicData uri="http://schemas.openxmlformats.org/drawingml/2006/picture">
+                <pic:pic xmlns:pic="http://schemas.openxmlformats.org/drawingml/2006/picture">
+                  <pic:nvPicPr>
+                    <pic:cNvPr id="0" name="Picture 7"/>
+                    <pic:cNvPicPr>
+                      <a:picLocks noChangeAspect="1" noChangeArrowheads="1"/>
+                    </pic:cNvPicPr>
+                  </pic:nvPicPr>
+                  <pic:blipFill>
+                    <a:blip r:embed="rId21" cstate="print">
+                      <a:extLst>
+                        <a:ext uri="{28A0092B-C50C-407E-A947-70E740481C1C}">
+                          <a14:useLocalDpi xmlns:a14="http://schemas.microsoft.com/office/drawing/2010/main" val="0"/>
+                        </a:ext>
+                      </a:extLst>
+                    </a:blip>
+                    <a:srcRect/>
+                    <a:stretch>
+                      <a:fillRect/>
+                    </a:stretch>
+                  </pic:blipFill>
+                  <pic:spPr bwMode="auto">
+                    <a:xfrm>
+                      <a:off x="0" y="0"/>
+                      <a:ext cx="5972810" cy="3616960"/>
+                    </a:xfrm>
+                    <a:prstGeom prst="rect">
+                      <a:avLst/>
+                    </a:prstGeom>
+                    <a:noFill/>
+                    <a:ln>
+                      <a:noFill/>
+                    </a:ln>
+                  </pic:spPr>
+                </pic:pic>
+              </a:graphicData>
+            </a:graphic>
+          </wp:inline>
+        </w:drawing>
+      </w:r>
+    </w:p>
+    <w:p>
+      <w:pPr>
+        <w:pStyle w:val="altizgili"/>
+        <w:numPr>
+          <w:ilvl w:val="0"/>
+          <w:numId w:val="0"/>
+        </w:numPr>
+        <w:ind w:left="1440" w:hanging="990"/>
+      </w:pPr>
+    </w:p>
+    <w:p>
+      <w:pPr>
+        <w:pStyle w:val="altizgili"/>
+        <w:numPr>
+          <w:ilvl w:val="0"/>
+          <w:numId w:val="0"/>
+        </w:numPr>
+        <w:ind w:left="1440" w:hanging="990"/>
+      </w:pPr>
+    </w:p>
+    <w:p>
+      <w:pPr>
+        <w:pStyle w:val="altizgili"/>
+        <w:numPr>
+          <w:ilvl w:val="0"/>
+          <w:numId w:val="0"/>
+        </w:numPr>
+        <w:ind w:left="1440" w:hanging="990"/>
+      </w:pPr>
+    </w:p>
+    <w:p>
+      <w:pPr>
+        <w:pStyle w:val="altizgili"/>
+        <w:numPr>
+          <w:ilvl w:val="0"/>
+          <w:numId w:val="0"/>
+        </w:numPr>
+        <w:ind w:left="1440" w:hanging="990"/>
+      </w:pPr>
+    </w:p>
+    <w:p>
+      <w:pPr>
+        <w:pStyle w:val="altizgili"/>
+        <w:numPr>
+          <w:ilvl w:val="0"/>
+          <w:numId w:val="0"/>
+        </w:numPr>
+        <w:ind w:left="1440" w:hanging="990"/>
+      </w:pPr>
+    </w:p>
+    <w:p>
+      <w:pPr>
+        <w:pStyle w:val="altizgili"/>
+        <w:numPr>
+          <w:ilvl w:val="0"/>
+          <w:numId w:val="0"/>
+        </w:numPr>
+        <w:ind w:left="1440" w:hanging="990"/>
+      </w:pPr>
+    </w:p>
+    <w:p>
+      <w:pPr>
+        <w:pStyle w:val="altizgili"/>
+        <w:numPr>
+          <w:ilvl w:val="0"/>
+          <w:numId w:val="0"/>
+        </w:numPr>
+        <w:ind w:left="1440" w:hanging="990"/>
+      </w:pPr>
+    </w:p>
+    <w:p>
+      <w:pPr>
+        <w:pStyle w:val="altizgili"/>
+        <w:numPr>
+          <w:ilvl w:val="0"/>
+          <w:numId w:val="0"/>
+        </w:numPr>
+        <w:ind w:left="1440" w:hanging="990"/>
+      </w:pPr>
+    </w:p>
+    <w:p>
+      <w:pPr>
+        <w:pStyle w:val="altizgili"/>
+        <w:numPr>
+          <w:ilvl w:val="0"/>
+          <w:numId w:val="0"/>
+        </w:numPr>
+        <w:ind w:left="1440" w:hanging="990"/>
+      </w:pPr>
+    </w:p>
+    <w:p>
+      <w:pPr>
+        <w:pStyle w:val="altizgili"/>
+        <w:numPr>
+          <w:ilvl w:val="0"/>
+          <w:numId w:val="0"/>
+        </w:numPr>
+        <w:ind w:left="1440" w:hanging="990"/>
+      </w:pPr>
+    </w:p>
+    <w:p>
+      <w:pPr>
+        <w:pStyle w:val="altizgili"/>
+        <w:numPr>
+          <w:ilvl w:val="0"/>
+          <w:numId w:val="0"/>
+        </w:numPr>
+        <w:ind w:left="1440" w:hanging="990"/>
+      </w:pPr>
+    </w:p>
+    <w:p>
+      <w:pPr>
+        <w:pStyle w:val="altizgili"/>
+        <w:numPr>
+          <w:ilvl w:val="0"/>
+          <w:numId w:val="0"/>
+        </w:numPr>
+        <w:ind w:left="1440" w:hanging="990"/>
+      </w:pPr>
+    </w:p>
+    <w:p>
+      <w:pPr>
+        <w:pStyle w:val="altizgili"/>
+        <w:numPr>
+          <w:ilvl w:val="0"/>
+          <w:numId w:val="0"/>
+        </w:numPr>
+        <w:ind w:left="1440" w:hanging="990"/>
+      </w:pPr>
+    </w:p>
+    <w:p>
+      <w:pPr>
+        <w:pStyle w:val="altizgili"/>
+        <w:numPr>
+          <w:ilvl w:val="0"/>
+          <w:numId w:val="0"/>
+        </w:numPr>
+        <w:ind w:left="1440" w:hanging="990"/>
+      </w:pPr>
+    </w:p>
+    <w:p>
+      <w:pPr>
+        <w:pStyle w:val="altizgili"/>
+        <w:numPr>
+          <w:ilvl w:val="0"/>
+          <w:numId w:val="0"/>
+        </w:numPr>
+        <w:ind w:left="1440" w:hanging="990"/>
+      </w:pPr>
+    </w:p>
+    <w:p>
+      <w:pPr>
+        <w:pStyle w:val="altizgili"/>
+        <w:numPr>
+          <w:ilvl w:val="0"/>
+          <w:numId w:val="0"/>
+        </w:numPr>
+        <w:ind w:left="1440" w:hanging="990"/>
+      </w:pPr>
+    </w:p>
+    <w:p>
+      <w:pPr>
+        <w:pStyle w:val="altizgili"/>
+        <w:numPr>
+          <w:ilvl w:val="0"/>
+          <w:numId w:val="0"/>
+        </w:numPr>
+        <w:ind w:left="1440" w:hanging="990"/>
+      </w:pPr>
+    </w:p>
+    <w:p>
+      <w:pPr>
+        <w:pStyle w:val="altizgili"/>
+        <w:numPr>
+          <w:ilvl w:val="0"/>
+          <w:numId w:val="0"/>
+        </w:numPr>
+        <w:ind w:left="1440" w:hanging="990"/>
+      </w:pPr>
+    </w:p>
+    <w:p>
+      <w:pPr>
+        <w:pStyle w:val="altizgili"/>
+        <w:numPr>
+          <w:ilvl w:val="0"/>
+          <w:numId w:val="0"/>
+        </w:numPr>
+        <w:ind w:left="1440" w:hanging="990"/>
+      </w:pPr>
+    </w:p>
+    <w:p>
+      <w:pPr>
+        <w:pStyle w:val="altizgili"/>
+        <w:numPr>
+          <w:ilvl w:val="0"/>
+          <w:numId w:val="0"/>
+        </w:numPr>
+        <w:ind w:left="1440" w:hanging="990"/>
+      </w:pPr>
+    </w:p>
+    <w:p>
+      <w:pPr>
+        <w:pStyle w:val="altizgili"/>
+        <w:numPr>
+          <w:ilvl w:val="0"/>
+          <w:numId w:val="0"/>
+        </w:numPr>
+        <w:ind w:left="1440" w:hanging="990"/>
+      </w:pPr>
+    </w:p>
+    <w:p>
+      <w:pPr>
+        <w:pStyle w:val="altizgili"/>
+        <w:numPr>
+          <w:ilvl w:val="0"/>
+          <w:numId w:val="0"/>
+        </w:numPr>
+        <w:ind w:left="1440" w:hanging="990"/>
+      </w:pPr>
+    </w:p>
+    <w:p>
+      <w:pPr>
+        <w:pStyle w:val="altizgili"/>
+        <w:numPr>
+          <w:ilvl w:val="0"/>
+          <w:numId w:val="0"/>
+        </w:numPr>
+        <w:ind w:left="1440" w:hanging="990"/>
+      </w:pPr>
+    </w:p>
+    <w:p>
+      <w:pPr>
+        <w:pStyle w:val="altizgili"/>
+        <w:numPr>
+          <w:ilvl w:val="0"/>
+          <w:numId w:val="0"/>
+        </w:numPr>
+      </w:pPr>
+    </w:p>
+    <w:p>
+      <w:pPr>
+        <w:pStyle w:val="altizgili"/>
+      </w:pPr>
+      <w:r>
+        <w:lastRenderedPageBreak/>
+        <w:t>Lab Techinician Dashboard</w:t>
+      </w:r>
+    </w:p>
+    <w:p>
+      <w:pPr>
+        <w:pStyle w:val="altizgili"/>
+        <w:numPr>
+          <w:ilvl w:val="0"/>
+          <w:numId w:val="0"/>
+        </w:numPr>
+        <w:ind w:left="1440" w:hanging="1260"/>
+      </w:pPr>
+      <w:r>
+        <w:rPr>
+          <w:noProof/>
+        </w:rPr>
+        <w:drawing>
+          <wp:inline distT="0" distB="0" distL="0" distR="0" wp14:anchorId="12809F53" wp14:editId="78995CAF">
+            <wp:extent cx="5972810" cy="7212330"/>
+            <wp:effectExtent l="0" t="0" r="0" b="0"/>
+            <wp:docPr id="64071165" name="Resim 1"/>
+            <wp:cNvGraphicFramePr>
+              <a:graphicFrameLocks xmlns:a="http://schemas.openxmlformats.org/drawingml/2006/main" noChangeAspect="1"/>
+            </wp:cNvGraphicFramePr>
+            <a:graphic xmlns:a="http://schemas.openxmlformats.org/drawingml/2006/main">
+              <a:graphicData uri="http://schemas.openxmlformats.org/drawingml/2006/picture">
+                <pic:pic xmlns:pic="http://schemas.openxmlformats.org/drawingml/2006/picture">
+                  <pic:nvPicPr>
+                    <pic:cNvPr id="0" name="Picture 1"/>
+                    <pic:cNvPicPr>
+                      <a:picLocks noChangeAspect="1" noChangeArrowheads="1"/>
+                    </pic:cNvPicPr>
+                  </pic:nvPicPr>
+                  <pic:blipFill>
+                    <a:blip r:embed="rId22" cstate="print">
+                      <a:extLst>
+                        <a:ext uri="{28A0092B-C50C-407E-A947-70E740481C1C}">
+                          <a14:useLocalDpi xmlns:a14="http://schemas.microsoft.com/office/drawing/2010/main" val="0"/>
+                        </a:ext>
+                      </a:extLst>
+                    </a:blip>
+                    <a:srcRect/>
+                    <a:stretch>
+                      <a:fillRect/>
+                    </a:stretch>
+                  </pic:blipFill>
+                  <pic:spPr bwMode="auto">
+                    <a:xfrm>
+                      <a:off x="0" y="0"/>
+                      <a:ext cx="5972810" cy="7212330"/>
+                    </a:xfrm>
+                    <a:prstGeom prst="rect">
+                      <a:avLst/>
+                    </a:prstGeom>
+                    <a:noFill/>
+                    <a:ln>
+                      <a:noFill/>
+                    </a:ln>
+                  </pic:spPr>
+                </pic:pic>
+              </a:graphicData>
+            </a:graphic>
+          </wp:inline>
+        </w:drawing>
+      </w:r>
+    </w:p>
+    <w:p>
+      <w:pPr>
+        <w:pStyle w:val="altizgili"/>
+        <w:numPr>
+          <w:ilvl w:val="0"/>
+          <w:numId w:val="0"/>
+        </w:numPr>
+        <w:ind w:left="1440" w:hanging="1260"/>
+      </w:pPr>
+    </w:p>
+    <w:p>
+      <w:pPr>
+        <w:pStyle w:val="altizgili"/>
+        <w:numPr>
+          <w:ilvl w:val="0"/>
+          <w:numId w:val="0"/>
+        </w:numPr>
+        <w:ind w:left="1440" w:hanging="1260"/>
+      </w:pPr>
+    </w:p>
+    <w:p>
+      <w:pPr>
+        <w:pStyle w:val="altizgili"/>
+        <w:numPr>
+          <w:ilvl w:val="0"/>
+          <w:numId w:val="0"/>
+        </w:numPr>
+        <w:ind w:left="1440" w:hanging="1260"/>
+      </w:pPr>
+    </w:p>
+    <w:p>
+      <w:pPr>
+        <w:pStyle w:val="altizgili"/>
+        <w:numPr>
+          <w:ilvl w:val="0"/>
+          <w:numId w:val="0"/>
+        </w:numPr>
+        <w:ind w:left="1440" w:hanging="1260"/>
+      </w:pPr>
+    </w:p>
+    <w:p>
+      <w:pPr>
+        <w:pStyle w:val="altizgili"/>
+      </w:pPr>
+      <w:r>
+        <w:lastRenderedPageBreak/>
+        <w:t>Admin Dashboard</w:t>
+      </w:r>
+    </w:p>
+    <w:p>
+      <w:pPr>
+        <w:pStyle w:val="altizgili"/>
+        <w:numPr>
+          <w:ilvl w:val="0"/>
+          <w:numId w:val="0"/>
+        </w:numPr>
+        <w:ind w:left="1440" w:hanging="1710"/>
+      </w:pPr>
+      <w:r>
+        <w:rPr>
+          <w:noProof/>
+        </w:rPr>
+        <w:drawing>
+          <wp:inline distT="0" distB="0" distL="0" distR="0" wp14:anchorId="214EC6DC" wp14:editId="3412AE82">
+            <wp:extent cx="5972810" cy="7480935"/>
+            <wp:effectExtent l="0" t="0" r="0" b="5715"/>
+            <wp:docPr id="990505994" name="Resim 2"/>
+            <wp:cNvGraphicFramePr>
+              <a:graphicFrameLocks xmlns:a="http://schemas.openxmlformats.org/drawingml/2006/main" noChangeAspect="1"/>
+            </wp:cNvGraphicFramePr>
+            <a:graphic xmlns:a="http://schemas.openxmlformats.org/drawingml/2006/main">
+              <a:graphicData uri="http://schemas.openxmlformats.org/drawingml/2006/picture">
+                <pic:pic xmlns:pic="http://schemas.openxmlformats.org/drawingml/2006/picture">
+                  <pic:nvPicPr>
+                    <pic:cNvPr id="0" name="Picture 3"/>
+                    <pic:cNvPicPr>
+                      <a:picLocks noChangeAspect="1" noChangeArrowheads="1"/>
+                    </pic:cNvPicPr>
+                  </pic:nvPicPr>
+                  <pic:blipFill>
+                    <a:blip r:embed="rId23" cstate="print">
+                      <a:extLst>
+                        <a:ext uri="{28A0092B-C50C-407E-A947-70E740481C1C}">
+                          <a14:useLocalDpi xmlns:a14="http://schemas.microsoft.com/office/drawing/2010/main" val="0"/>
+                        </a:ext>
+                      </a:extLst>
+                    </a:blip>
+                    <a:srcRect/>
+                    <a:stretch>
+                      <a:fillRect/>
+                    </a:stretch>
+                  </pic:blipFill>
+                  <pic:spPr bwMode="auto">
+                    <a:xfrm>
+                      <a:off x="0" y="0"/>
+                      <a:ext cx="5972810" cy="7480935"/>
+                    </a:xfrm>
+                    <a:prstGeom prst="rect">
+                      <a:avLst/>
+                    </a:prstGeom>
+                    <a:noFill/>
+                    <a:ln>
+                      <a:noFill/>
+                    </a:ln>
+                  </pic:spPr>
+                </pic:pic>
+              </a:graphicData>
+            </a:graphic>
+          </wp:inline>
+        </w:drawing>
+      </w:r>
+    </w:p>
+    <w:p>
+      <w:pPr>
+        <w:pStyle w:val="altizgili"/>
+        <w:numPr>
+          <w:ilvl w:val="0"/>
+          <w:numId w:val="0"/>
+        </w:numPr>
+        <w:ind w:left="1440" w:hanging="1710"/>
+      </w:pPr>
+    </w:p>
+    <w:p>
+      <w:pPr>
+        <w:pStyle w:val="altizgili"/>
+        <w:numPr>
+          <w:ilvl w:val="0"/>
+          <w:numId w:val="0"/>
+        </w:numPr>
+        <w:ind w:left="1440" w:hanging="1710"/>
+      </w:pPr>
+    </w:p>
+    <w:p>
+      <w:pPr>
+        <w:pStyle w:val="altizgili"/>
+        <w:numPr>
+          <w:ilvl w:val="0"/>
+          <w:numId w:val="0"/>
+        </w:numPr>
+        <w:ind w:left="1440" w:hanging="1710"/>
+      </w:pPr>
+      <w:r>
+        <w:rPr>
+          <w:noProof/>
+        </w:rPr>
+        <w:lastRenderedPageBreak/>
+        <w:drawing>
+          <wp:inline distT="0" distB="0" distL="0" distR="0" wp14:anchorId="5FDEF66E" wp14:editId="661AFAC1">
+            <wp:extent cx="5972810" cy="3612515"/>
+            <wp:effectExtent l="0" t="0" r="0" b="6985"/>
+            <wp:docPr id="229024217" name="Resim 3"/>
+            <wp:cNvGraphicFramePr>
+              <a:graphicFrameLocks xmlns:a="http://schemas.openxmlformats.org/drawingml/2006/main" noChangeAspect="1"/>
+            </wp:cNvGraphicFramePr>
+            <a:graphic xmlns:a="http://schemas.openxmlformats.org/drawingml/2006/main">
+              <a:graphicData uri="http://schemas.openxmlformats.org/drawingml/2006/picture">
+                <pic:pic xmlns:pic="http://schemas.openxmlformats.org/drawingml/2006/picture">
+                  <pic:nvPicPr>
+                    <pic:cNvPr id="0" name="Picture 5"/>
+                    <pic:cNvPicPr>
+                      <a:picLocks noChangeAspect="1" noChangeArrowheads="1"/>
+                    </pic:cNvPicPr>
+                  </pic:nvPicPr>
+                  <pic:blipFill>
+                    <a:blip r:embed="rId24" cstate="print">
+                      <a:extLst>
+                        <a:ext uri="{28A0092B-C50C-407E-A947-70E740481C1C}">
+                          <a14:useLocalDpi xmlns:a14="http://schemas.microsoft.com/office/drawing/2010/main" val="0"/>
+                        </a:ext>
+                      </a:extLst>
+                    </a:blip>
+                    <a:srcRect/>
+                    <a:stretch>
+                      <a:fillRect/>
+                    </a:stretch>
+                  </pic:blipFill>
+                  <pic:spPr bwMode="auto">
+                    <a:xfrm>
+                      <a:off x="0" y="0"/>
+                      <a:ext cx="5972810" cy="3612515"/>
+                    </a:xfrm>
+                    <a:prstGeom prst="rect">
+                      <a:avLst/>
+                    </a:prstGeom>
+                    <a:noFill/>
+                    <a:ln>
+                      <a:noFill/>
+                    </a:ln>
+                  </pic:spPr>
+                </pic:pic>
+              </a:graphicData>
+            </a:graphic>
+          </wp:inline>
+        </w:drawing>
+      </w:r>
+    </w:p>
+    <w:p>
+      <w:pPr>
+        <w:pStyle w:val="altizgili"/>
+        <w:numPr>
+          <w:ilvl w:val="0"/>
+          <w:numId w:val="0"/>
+        </w:numPr>
+        <w:ind w:left="1440"/>
+      </w:pPr>
+    </w:p>
+    <w:p>
+      <w:pPr>
+        <w:pStyle w:val="ListeParagraf"/>
+        <w:numPr>
+          <w:ilvl w:val="2"/>
+          <w:numId w:val="6"/>
+        </w:numPr>
+        <w:rPr>
+          <w:rFonts w:ascii="Times New Roman" w:hAnsi="Times New Roman"/>
+          <w:sz w:val="24"/>
+          <w:szCs w:val="24"/>
+        </w:rPr>
+      </w:pPr>
+      <w:r>
+        <w:rPr>
+          <w:rFonts w:ascii="Times New Roman" w:hAnsi="Times New Roman"/>
+          <w:sz w:val="24"/>
+          <w:szCs w:val="24"/>
+        </w:rPr>
+        <w:t>Developing Tools</w:t>
+      </w:r>
+    </w:p>
+    <w:p>
+      <w:pPr>
+        <w:pStyle w:val="altizgili"/>
+      </w:pPr>
+      <w:r>
+        <w:t>Javascript</w:t>
+      </w:r>
+    </w:p>
+    <w:p>
+      <w:pPr>
+        <w:pStyle w:val="altizgili"/>
+        <w:numPr>
+          <w:ilvl w:val="0"/>
+          <w:numId w:val="0"/>
+        </w:numPr>
+        <w:ind w:left="1440"/>
+      </w:pPr>
+    </w:p>
+    <w:p>
+      <w:pPr>
+        <w:pStyle w:val="altizgili"/>
+        <w:numPr>
+          <w:ilvl w:val="0"/>
+          <w:numId w:val="0"/>
+        </w:numPr>
+        <w:ind w:left="1440"/>
+        <w:rPr>
+          <w:u w:val="none"/>
+        </w:rPr>
+      </w:pPr>
+      <w:r>
+        <w:rPr>
+          <w:u w:val="none"/>
+        </w:rPr>
+        <w:t xml:space="preserve">Javascript is a interpreted programming language and has plenty frameworks and libs. It is mostly using on web programming. I am going to use it to communicate with my Web API. </w:t>
+      </w:r>
+    </w:p>
+    <w:p>
+      <w:pPr>
+        <w:pStyle w:val="altizgili"/>
+        <w:numPr>
+          <w:ilvl w:val="0"/>
+          <w:numId w:val="0"/>
+        </w:numPr>
+        <w:ind w:left="1440"/>
+      </w:pPr>
+    </w:p>
+    <w:p>
+      <w:pPr>
+        <w:pStyle w:val="altizgili"/>
+      </w:pPr>
+      <w:r>
+        <w:t>React.js</w:t>
+      </w:r>
+    </w:p>
+    <w:p>
+      <w:pPr>
+        <w:pStyle w:val="altizgili"/>
+        <w:numPr>
+          <w:ilvl w:val="0"/>
+          <w:numId w:val="0"/>
+        </w:numPr>
+        <w:ind w:left="1440"/>
+      </w:pPr>
+    </w:p>
+    <w:p>
+      <w:pPr>
+        <w:pStyle w:val="altizgili"/>
+        <w:numPr>
+          <w:ilvl w:val="0"/>
+          <w:numId w:val="0"/>
+        </w:numPr>
+        <w:ind w:left="1440"/>
+        <w:rPr>
+          <w:u w:val="none"/>
+        </w:rPr>
+      </w:pPr>
+      <w:r>
+        <w:rPr>
+          <w:u w:val="none"/>
+        </w:rPr>
+        <w:t>React is a Javascript based web and mobile framework. I am going to use it to develop web-frontend side of this project.</w:t>
+      </w:r>
+    </w:p>
+    <w:p>
+      <w:pPr>
+        <w:pStyle w:val="altizgili"/>
+        <w:numPr>
+          <w:ilvl w:val="0"/>
+          <w:numId w:val="0"/>
+        </w:numPr>
+        <w:ind w:left="1440"/>
+        <w:rPr>
+          <w:u w:val="none"/>
+        </w:rPr>
+      </w:pPr>
+    </w:p>
+    <w:p>
+      <w:pPr>
+        <w:pStyle w:val="altizgili"/>
+      </w:pPr>
+      <w:r>
+        <w:t>VsCode Editor</w:t>
+      </w:r>
+    </w:p>
+    <w:p>
+      <w:pPr>
+        <w:pStyle w:val="altizgili"/>
+        <w:numPr>
+          <w:ilvl w:val="0"/>
+          <w:numId w:val="0"/>
+        </w:numPr>
+        <w:ind w:left="1440"/>
+      </w:pPr>
+    </w:p>
+    <w:p>
+      <w:pPr>
+        <w:pStyle w:val="altizgili"/>
+        <w:numPr>
+          <w:ilvl w:val="0"/>
+          <w:numId w:val="0"/>
+        </w:numPr>
+        <w:ind w:left="1440"/>
+        <w:rPr>
+          <w:u w:val="none"/>
+        </w:rPr>
+      </w:pPr>
+      <w:r>
+        <w:rPr>
+          <w:u w:val="none"/>
+        </w:rPr>
+        <w:t>VsCode is an editor to type whatever you want</w:t>
+      </w:r>
+      <w:r>
+        <w:rPr>
+          <w:u w:val="none"/>
+        </w:rPr>
+        <w:t xml:space="preserve">. </w:t>
+      </w:r>
+      <w:r>
+        <w:rPr>
+          <w:u w:val="none"/>
+        </w:rPr>
+        <w:t>I am going to use it to code React.js</w:t>
+      </w:r>
+    </w:p>
+    <w:p>
+      <w:pPr>
+        <w:pStyle w:val="altizgili"/>
+        <w:numPr>
+          <w:ilvl w:val="0"/>
+          <w:numId w:val="0"/>
+        </w:numPr>
+        <w:ind w:left="1440"/>
+        <w:rPr>
+          <w:u w:val="none"/>
+        </w:rPr>
+      </w:pPr>
+    </w:p>
+    <w:p>
+      <w:pPr>
+        <w:pStyle w:val="altizgili"/>
+      </w:pPr>
+      <w:r>
+        <w:t>Bootstrap</w:t>
+      </w:r>
+    </w:p>
+    <w:p>
+      <w:pPr>
+        <w:pStyle w:val="altizgili"/>
+        <w:numPr>
+          <w:ilvl w:val="0"/>
+          <w:numId w:val="0"/>
+        </w:numPr>
+        <w:ind w:left="1440"/>
+      </w:pPr>
+    </w:p>
+    <w:p>
+      <w:pPr>
+        <w:pStyle w:val="altizgili"/>
+        <w:numPr>
+          <w:ilvl w:val="0"/>
+          <w:numId w:val="0"/>
+        </w:numPr>
+        <w:ind w:left="1440"/>
+        <w:rPr>
+          <w:u w:val="none"/>
+        </w:rPr>
+      </w:pPr>
+      <w:r>
+        <w:rPr>
+          <w:u w:val="none"/>
+        </w:rPr>
+        <w:t>Bootstrap is a Javascript based CSS library. We can design the html objects just giving them class name through this library.</w:t>
+      </w:r>
+    </w:p>
+    <w:p>
+      <w:pPr>
+        <w:pStyle w:val="altizgili"/>
+        <w:numPr>
+          <w:ilvl w:val="0"/>
+          <w:numId w:val="0"/>
+        </w:numPr>
+        <w:ind w:left="1440"/>
+        <w:rPr>
+          <w:u w:val="none"/>
+        </w:rPr>
+      </w:pPr>
+    </w:p>
+    <w:p>
+      <w:pPr>
+        <w:pStyle w:val="altizgili"/>
+      </w:pPr>
+      <w:r>
+        <w:lastRenderedPageBreak/>
+        <w:t>Flaticon</w:t>
+      </w:r>
+    </w:p>
+    <w:p>
+      <w:pPr>
+        <w:pStyle w:val="altizgili"/>
+        <w:numPr>
+          <w:ilvl w:val="0"/>
+          <w:numId w:val="0"/>
+        </w:numPr>
+        <w:ind w:left="1440"/>
+      </w:pPr>
+    </w:p>
+    <w:p>
+      <w:pPr>
+        <w:pStyle w:val="altizgili"/>
+        <w:numPr>
+          <w:ilvl w:val="0"/>
+          <w:numId w:val="0"/>
+        </w:numPr>
+        <w:ind w:left="1440"/>
+        <w:rPr>
+          <w:u w:val="none"/>
+        </w:rPr>
+      </w:pPr>
+      <w:r>
+        <w:rPr>
+          <w:u w:val="none"/>
+        </w:rPr>
+        <w:t>Flaticon is web site providing a lot of free icon. I am going to use this web site to desing my interfaces.</w:t>
+      </w:r>
+    </w:p>
+    <w:p>
+      <w:pPr>
+        <w:pStyle w:val="altizgili"/>
+        <w:numPr>
+          <w:ilvl w:val="0"/>
+          <w:numId w:val="0"/>
+        </w:numPr>
+        <w:ind w:left="1440"/>
+        <w:rPr>
+          <w:u w:val="none"/>
+        </w:rPr>
+      </w:pPr>
+    </w:p>
+    <w:p>
+      <w:pPr>
+        <w:pStyle w:val="altizgili"/>
+        <w:numPr>
+          <w:ilvl w:val="0"/>
+          <w:numId w:val="0"/>
+        </w:numPr>
+        <w:ind w:left="1440"/>
+        <w:rPr>
+          <w:u w:val="none"/>
         </w:rPr>
       </w:pPr>
     </w:p>
@@ -2885,284 +5189,8 @@
     <w:p>
       <w:pPr>
         <w:pStyle w:val="ListeParagraf"/>
-        <w:ind w:left="1080"/>
-        <w:rPr>
-          <w:rFonts w:ascii="Times New Roman" w:hAnsi="Times New Roman"/>
-          <w:sz w:val="24"/>
-          <w:szCs w:val="24"/>
-        </w:rPr>
-      </w:pPr>
-    </w:p>
-    <w:p>
-      <w:pPr>
-        <w:pStyle w:val="ListeParagraf"/>
-        <w:numPr>
-          <w:ilvl w:val="2"/>
-          <w:numId w:val="6"/>
-        </w:numPr>
-        <w:rPr>
-          <w:rFonts w:ascii="Times New Roman" w:hAnsi="Times New Roman"/>
-          <w:sz w:val="24"/>
-          <w:szCs w:val="24"/>
-        </w:rPr>
-      </w:pPr>
-      <w:r>
-        <w:rPr>
-          <w:rFonts w:ascii="Times New Roman" w:hAnsi="Times New Roman"/>
-          <w:sz w:val="24"/>
-          <w:szCs w:val="24"/>
-        </w:rPr>
-        <w:lastRenderedPageBreak/>
-        <w:t>Developing Tools</w:t>
-      </w:r>
-    </w:p>
-    <w:p>
-      <w:pPr>
-        <w:pStyle w:val="altizgili"/>
-      </w:pPr>
-      <w:r>
-        <w:t>Java 19</w:t>
-      </w:r>
-    </w:p>
-    <w:p>
-      <w:pPr>
-        <w:pStyle w:val="ListeParagraf"/>
-        <w:ind w:left="1440"/>
-        <w:rPr>
-          <w:rFonts w:ascii="Times New Roman" w:hAnsi="Times New Roman"/>
-          <w:sz w:val="24"/>
-          <w:szCs w:val="24"/>
-        </w:rPr>
-      </w:pPr>
-      <w:r>
-        <w:rPr>
-          <w:rFonts w:ascii="Times New Roman" w:hAnsi="Times New Roman"/>
-          <w:sz w:val="24"/>
-          <w:szCs w:val="24"/>
-        </w:rPr>
-        <w:t>This language is the core of the Web API. Whole programming will do by this OOP lang.</w:t>
-      </w:r>
-    </w:p>
-    <w:p>
-      <w:pPr>
-        <w:pStyle w:val="altizgili"/>
-      </w:pPr>
-      <w:r>
-        <w:t>Spring Boot</w:t>
-      </w:r>
-    </w:p>
-    <w:p>
-      <w:pPr>
-        <w:pStyle w:val="ListeParagraf"/>
-        <w:ind w:left="1440"/>
-        <w:rPr>
-          <w:rFonts w:ascii="Times New Roman" w:hAnsi="Times New Roman"/>
-          <w:sz w:val="24"/>
-          <w:szCs w:val="24"/>
-        </w:rPr>
-      </w:pPr>
-      <w:r>
-        <w:rPr>
-          <w:rFonts w:ascii="Times New Roman" w:hAnsi="Times New Roman"/>
-          <w:sz w:val="24"/>
-          <w:szCs w:val="24"/>
-        </w:rPr>
-        <w:t>Spring Boot is a Java based framework to develop web projects. It has various module inside to create a web project. Spring-test, spring-web, spring-security, spring-aop, spring-jpa, spring-messging, spring-webmvc, spring-jdbc are some of these modules.</w:t>
-      </w:r>
-    </w:p>
-    <w:p>
-      <w:pPr>
-        <w:pStyle w:val="altizgili"/>
-      </w:pPr>
-      <w:r>
-        <w:t>OpenAPI</w:t>
-      </w:r>
-    </w:p>
-    <w:p>
-      <w:pPr>
-        <w:pStyle w:val="ListeParagraf"/>
-        <w:ind w:left="1440"/>
-        <w:rPr>
-          <w:rFonts w:ascii="Times New Roman" w:hAnsi="Times New Roman"/>
-          <w:sz w:val="24"/>
-          <w:szCs w:val="24"/>
-        </w:rPr>
-      </w:pPr>
-      <w:r>
-        <w:rPr>
-          <w:rFonts w:ascii="Times New Roman" w:hAnsi="Times New Roman"/>
-          <w:sz w:val="24"/>
-          <w:szCs w:val="24"/>
-        </w:rPr>
-        <w:t xml:space="preserve">OpenAPI is a tool to document endpoints of an API. In this way we can easily test </w:t>
-      </w:r>
-      <w:r>
-        <w:rPr>
-          <w:rFonts w:ascii="Times New Roman" w:hAnsi="Times New Roman"/>
-          <w:sz w:val="24"/>
-          <w:szCs w:val="24"/>
-        </w:rPr>
-        <w:t>and view</w:t>
-      </w:r>
-      <w:r>
-        <w:rPr>
-          <w:rFonts w:ascii="Times New Roman" w:hAnsi="Times New Roman"/>
-          <w:sz w:val="24"/>
-          <w:szCs w:val="24"/>
-        </w:rPr>
-        <w:t xml:space="preserve"> </w:t>
-      </w:r>
-      <w:r>
-        <w:rPr>
-          <w:rFonts w:ascii="Times New Roman" w:hAnsi="Times New Roman"/>
-          <w:sz w:val="24"/>
-          <w:szCs w:val="24"/>
-        </w:rPr>
-        <w:t>our endpoints.</w:t>
-      </w:r>
-    </w:p>
-    <w:p>
-      <w:pPr>
-        <w:pStyle w:val="altizgili"/>
-      </w:pPr>
-      <w:r>
-        <w:t>Maven</w:t>
-      </w:r>
-    </w:p>
-    <w:p>
-      <w:pPr>
-        <w:pStyle w:val="ListeParagraf"/>
-        <w:ind w:left="1440"/>
-        <w:rPr>
-          <w:rFonts w:ascii="Times New Roman" w:hAnsi="Times New Roman"/>
-          <w:sz w:val="24"/>
-          <w:szCs w:val="24"/>
-        </w:rPr>
-      </w:pPr>
-      <w:r>
-        <w:rPr>
-          <w:rFonts w:ascii="Times New Roman" w:hAnsi="Times New Roman"/>
-          <w:sz w:val="24"/>
-          <w:szCs w:val="24"/>
-        </w:rPr>
-        <w:t xml:space="preserve">Maven is a dependency manager. Sometimes we need some libraries. At this stage maven downloads </w:t>
-      </w:r>
-      <w:r>
-        <w:rPr>
-          <w:rFonts w:ascii="Times New Roman" w:hAnsi="Times New Roman"/>
-          <w:sz w:val="24"/>
-          <w:szCs w:val="24"/>
-        </w:rPr>
-        <w:t>the needed libraries</w:t>
-      </w:r>
-      <w:r>
-        <w:rPr>
-          <w:rFonts w:ascii="Times New Roman" w:hAnsi="Times New Roman"/>
-          <w:sz w:val="24"/>
-          <w:szCs w:val="24"/>
-        </w:rPr>
-        <w:t xml:space="preserve"> </w:t>
-      </w:r>
-      <w:r>
-        <w:rPr>
-          <w:rFonts w:ascii="Times New Roman" w:hAnsi="Times New Roman"/>
-          <w:sz w:val="24"/>
-          <w:szCs w:val="24"/>
-        </w:rPr>
-        <w:t>from Maven Repository and adds it to project for us.</w:t>
-      </w:r>
-    </w:p>
-    <w:p>
-      <w:pPr>
-        <w:pStyle w:val="altizgili"/>
-      </w:pPr>
-      <w:r>
-        <w:t>IntelliJ IDEA</w:t>
-      </w:r>
-    </w:p>
-    <w:p>
-      <w:pPr>
-        <w:pStyle w:val="ListeParagraf"/>
-        <w:ind w:left="1440"/>
-        <w:rPr>
-          <w:rFonts w:ascii="Times New Roman" w:hAnsi="Times New Roman"/>
-          <w:sz w:val="24"/>
-          <w:szCs w:val="24"/>
-        </w:rPr>
-      </w:pPr>
-      <w:r>
-        <w:rPr>
-          <w:rFonts w:ascii="Times New Roman" w:hAnsi="Times New Roman"/>
-          <w:sz w:val="24"/>
-          <w:szCs w:val="24"/>
-        </w:rPr>
-        <w:t xml:space="preserve">Intellij IDEA </w:t>
-      </w:r>
-      <w:r>
-        <w:rPr>
-          <w:rFonts w:ascii="Times New Roman" w:hAnsi="Times New Roman"/>
-          <w:sz w:val="24"/>
-          <w:szCs w:val="24"/>
-        </w:rPr>
-        <w:t>is a famous IDE</w:t>
-      </w:r>
-      <w:r>
-        <w:rPr>
-          <w:rFonts w:ascii="Times New Roman" w:hAnsi="Times New Roman"/>
-          <w:sz w:val="24"/>
-          <w:szCs w:val="24"/>
-        </w:rPr>
-        <w:t xml:space="preserve"> </w:t>
-      </w:r>
-      <w:r>
-        <w:rPr>
-          <w:rFonts w:ascii="Times New Roman" w:hAnsi="Times New Roman"/>
-          <w:sz w:val="24"/>
-          <w:szCs w:val="24"/>
-        </w:rPr>
-        <w:t>for programming</w:t>
-      </w:r>
-      <w:r>
-        <w:rPr>
-          <w:rFonts w:ascii="Times New Roman" w:hAnsi="Times New Roman"/>
-          <w:sz w:val="24"/>
-          <w:szCs w:val="24"/>
-        </w:rPr>
-        <w:t xml:space="preserve"> Java. It has various tools inside. Version Control System </w:t>
-      </w:r>
-      <w:r>
-        <w:rPr>
-          <w:rFonts w:ascii="Times New Roman" w:hAnsi="Times New Roman"/>
-          <w:sz w:val="24"/>
-          <w:szCs w:val="24"/>
-        </w:rPr>
-        <w:t xml:space="preserve">is </w:t>
-      </w:r>
-      <w:r>
-        <w:rPr>
-          <w:rFonts w:ascii="Times New Roman" w:hAnsi="Times New Roman"/>
-          <w:sz w:val="24"/>
-          <w:szCs w:val="24"/>
-        </w:rPr>
-        <w:t>one of these.</w:t>
-      </w:r>
-    </w:p>
-    <w:p>
-      <w:pPr>
-        <w:pStyle w:val="ListeParagraf"/>
-        <w:ind w:left="1080"/>
-        <w:rPr>
-          <w:rFonts w:ascii="Times New Roman" w:hAnsi="Times New Roman"/>
-          <w:sz w:val="24"/>
-          <w:szCs w:val="24"/>
-        </w:rPr>
-      </w:pPr>
-    </w:p>
-    <w:p>
-      <w:pPr>
-        <w:pStyle w:val="ListeParagraf"/>
-        <w:numPr>
-          <w:ilvl w:val="1"/>
+        <w:numPr>
+          <w:ilvl w:val="0"/>
           <w:numId w:val="6"/>
         </w:numPr>
         <w:rPr>
@@ -3181,357 +5209,13 @@
           <w:sz w:val="24"/>
           <w:szCs w:val="24"/>
         </w:rPr>
-        <w:t>Web Interface</w:t>
+        <w:t>USER AUTHORIZATION</w:t>
       </w:r>
     </w:p>
     <w:p>
       <w:pPr>
         <w:pStyle w:val="ListeParagraf"/>
-        <w:numPr>
-          <w:ilvl w:val="2"/>
-          <w:numId w:val="6"/>
-        </w:numPr>
-        <w:rPr>
-          <w:rFonts w:ascii="Times New Roman" w:hAnsi="Times New Roman"/>
-          <w:sz w:val="24"/>
-          <w:szCs w:val="24"/>
-        </w:rPr>
-      </w:pPr>
-      <w:r>
-        <w:rPr>
-          <w:rFonts w:ascii="Times New Roman" w:hAnsi="Times New Roman"/>
-          <w:sz w:val="24"/>
-          <w:szCs w:val="24"/>
-        </w:rPr>
-        <w:t>Pages</w:t>
-      </w:r>
-    </w:p>
-    <w:p>
-      <w:pPr>
-        <w:pStyle w:val="ListeParagraf"/>
-        <w:numPr>
-          <w:ilvl w:val="2"/>
-          <w:numId w:val="6"/>
-        </w:numPr>
-        <w:rPr>
-          <w:rFonts w:ascii="Times New Roman" w:hAnsi="Times New Roman"/>
-          <w:sz w:val="24"/>
-          <w:szCs w:val="24"/>
-        </w:rPr>
-      </w:pPr>
-      <w:r>
-        <w:rPr>
-          <w:rFonts w:ascii="Times New Roman" w:hAnsi="Times New Roman"/>
-          <w:sz w:val="24"/>
-          <w:szCs w:val="24"/>
-        </w:rPr>
-        <w:t>Developing Tools</w:t>
-      </w:r>
-    </w:p>
-    <w:p>
-      <w:pPr>
-        <w:pStyle w:val="altizgili"/>
-      </w:pPr>
-      <w:r>
-        <w:t>Javascript</w:t>
-      </w:r>
-    </w:p>
-    <w:p>
-      <w:pPr>
-        <w:pStyle w:val="altizgili"/>
-        <w:numPr>
-          <w:ilvl w:val="0"/>
-          <w:numId w:val="0"/>
-        </w:numPr>
-        <w:ind w:left="1440"/>
-      </w:pPr>
-    </w:p>
-    <w:p>
-      <w:pPr>
-        <w:pStyle w:val="altizgili"/>
-        <w:numPr>
-          <w:ilvl w:val="0"/>
-          <w:numId w:val="0"/>
-        </w:numPr>
-        <w:ind w:left="1440"/>
-        <w:rPr>
-          <w:u w:val="none"/>
-        </w:rPr>
-      </w:pPr>
-      <w:r>
-        <w:rPr>
-          <w:u w:val="none"/>
-        </w:rPr>
-        <w:t xml:space="preserve">Javascript is a interpreted programming language and has plenty frameworks and libs. It is mostly using on web programming. I am going to use it to communicate with my Web API. </w:t>
-      </w:r>
-    </w:p>
-    <w:p>
-      <w:pPr>
-        <w:pStyle w:val="altizgili"/>
-        <w:numPr>
-          <w:ilvl w:val="0"/>
-          <w:numId w:val="0"/>
-        </w:numPr>
-        <w:ind w:left="1440"/>
-      </w:pPr>
-    </w:p>
-    <w:p>
-      <w:pPr>
-        <w:pStyle w:val="altizgili"/>
-      </w:pPr>
-      <w:r>
-        <w:t>React.js</w:t>
-      </w:r>
-    </w:p>
-    <w:p>
-      <w:pPr>
-        <w:pStyle w:val="altizgili"/>
-        <w:numPr>
-          <w:ilvl w:val="0"/>
-          <w:numId w:val="0"/>
-        </w:numPr>
-        <w:ind w:left="1440"/>
-      </w:pPr>
-    </w:p>
-    <w:p>
-      <w:pPr>
-        <w:pStyle w:val="altizgili"/>
-        <w:numPr>
-          <w:ilvl w:val="0"/>
-          <w:numId w:val="0"/>
-        </w:numPr>
-        <w:ind w:left="1440"/>
-        <w:rPr>
-          <w:u w:val="none"/>
-        </w:rPr>
-      </w:pPr>
-      <w:r>
-        <w:rPr>
-          <w:u w:val="none"/>
-        </w:rPr>
-        <w:t>React is a Javascript based web and mobile framework. I am going to use it to develop web-frontend side of this project.</w:t>
-      </w:r>
-    </w:p>
-    <w:p>
-      <w:pPr>
-        <w:pStyle w:val="altizgili"/>
-        <w:numPr>
-          <w:ilvl w:val="0"/>
-          <w:numId w:val="0"/>
-        </w:numPr>
-        <w:ind w:left="1440"/>
-        <w:rPr>
-          <w:u w:val="none"/>
-        </w:rPr>
-      </w:pPr>
-    </w:p>
-    <w:p>
-      <w:pPr>
-        <w:pStyle w:val="altizgili"/>
-        <w:numPr>
-          <w:ilvl w:val="0"/>
-          <w:numId w:val="0"/>
-        </w:numPr>
-        <w:ind w:left="1440"/>
-        <w:rPr>
-          <w:u w:val="none"/>
-        </w:rPr>
-      </w:pPr>
-    </w:p>
-    <w:p>
-      <w:pPr>
-        <w:pStyle w:val="altizgili"/>
-        <w:numPr>
-          <w:ilvl w:val="0"/>
-          <w:numId w:val="0"/>
-        </w:numPr>
-        <w:ind w:left="1440"/>
-        <w:rPr>
-          <w:u w:val="none"/>
-        </w:rPr>
-      </w:pPr>
-    </w:p>
-    <w:p>
-      <w:pPr>
-        <w:pStyle w:val="altizgili"/>
-        <w:numPr>
-          <w:ilvl w:val="0"/>
-          <w:numId w:val="0"/>
-        </w:numPr>
-        <w:ind w:left="1440"/>
-        <w:rPr>
-          <w:u w:val="none"/>
-        </w:rPr>
-      </w:pPr>
-    </w:p>
-    <w:p>
-      <w:pPr>
-        <w:pStyle w:val="altizgili"/>
-      </w:pPr>
-      <w:r>
-        <w:lastRenderedPageBreak/>
-        <w:t>VsCode Editor</w:t>
-      </w:r>
-    </w:p>
-    <w:p>
-      <w:pPr>
-        <w:pStyle w:val="altizgili"/>
-        <w:numPr>
-          <w:ilvl w:val="0"/>
-          <w:numId w:val="0"/>
-        </w:numPr>
-        <w:ind w:left="1440"/>
-      </w:pPr>
-    </w:p>
-    <w:p>
-      <w:pPr>
-        <w:pStyle w:val="altizgili"/>
-        <w:numPr>
-          <w:ilvl w:val="0"/>
-          <w:numId w:val="0"/>
-        </w:numPr>
-        <w:ind w:left="1440"/>
-        <w:rPr>
-          <w:u w:val="none"/>
-        </w:rPr>
-      </w:pPr>
-      <w:r>
-        <w:rPr>
-          <w:u w:val="none"/>
-        </w:rPr>
-        <w:t>VsCode is an editor to type whatever you want</w:t>
-      </w:r>
-      <w:r>
-        <w:rPr>
-          <w:u w:val="none"/>
-        </w:rPr>
-        <w:t xml:space="preserve">. </w:t>
-      </w:r>
-      <w:r>
-        <w:rPr>
-          <w:u w:val="none"/>
-        </w:rPr>
-        <w:t>I am going to use it to code React.js</w:t>
-      </w:r>
-    </w:p>
-    <w:p>
-      <w:pPr>
-        <w:pStyle w:val="altizgili"/>
-        <w:numPr>
-          <w:ilvl w:val="0"/>
-          <w:numId w:val="0"/>
-        </w:numPr>
-        <w:ind w:left="1440"/>
-        <w:rPr>
-          <w:u w:val="none"/>
-        </w:rPr>
-      </w:pPr>
-    </w:p>
-    <w:p>
-      <w:pPr>
-        <w:pStyle w:val="altizgili"/>
-      </w:pPr>
-      <w:r>
-        <w:t>Bootstrap</w:t>
-      </w:r>
-    </w:p>
-    <w:p>
-      <w:pPr>
-        <w:pStyle w:val="altizgili"/>
-        <w:numPr>
-          <w:ilvl w:val="0"/>
-          <w:numId w:val="0"/>
-        </w:numPr>
-        <w:ind w:left="1440"/>
-      </w:pPr>
-    </w:p>
-    <w:p>
-      <w:pPr>
-        <w:pStyle w:val="altizgili"/>
-        <w:numPr>
-          <w:ilvl w:val="0"/>
-          <w:numId w:val="0"/>
-        </w:numPr>
-        <w:ind w:left="1440"/>
-        <w:rPr>
-          <w:u w:val="none"/>
-        </w:rPr>
-      </w:pPr>
-      <w:r>
-        <w:rPr>
-          <w:u w:val="none"/>
-        </w:rPr>
-        <w:t>Bootstrap is a Javascript based CSS library. We can design the html objects just giving them class name through this library.</w:t>
-      </w:r>
-    </w:p>
-    <w:p>
-      <w:pPr>
-        <w:pStyle w:val="altizgili"/>
-        <w:numPr>
-          <w:ilvl w:val="0"/>
-          <w:numId w:val="0"/>
-        </w:numPr>
-        <w:ind w:left="1440"/>
-        <w:rPr>
-          <w:u w:val="none"/>
-        </w:rPr>
-      </w:pPr>
-    </w:p>
-    <w:p>
-      <w:pPr>
-        <w:pStyle w:val="altizgili"/>
-      </w:pPr>
-      <w:r>
-        <w:t>Flaticon</w:t>
-      </w:r>
-    </w:p>
-    <w:p>
-      <w:pPr>
-        <w:pStyle w:val="altizgili"/>
-        <w:numPr>
-          <w:ilvl w:val="0"/>
-          <w:numId w:val="0"/>
-        </w:numPr>
-        <w:ind w:left="1440"/>
-      </w:pPr>
-    </w:p>
-    <w:p>
-      <w:pPr>
-        <w:pStyle w:val="altizgili"/>
-        <w:numPr>
-          <w:ilvl w:val="0"/>
-          <w:numId w:val="0"/>
-        </w:numPr>
-        <w:ind w:left="1440"/>
-        <w:rPr>
-          <w:u w:val="none"/>
-        </w:rPr>
-      </w:pPr>
-      <w:r>
-        <w:rPr>
-          <w:u w:val="none"/>
-        </w:rPr>
-        <w:t>Flaticon is web site providing a lot of free icon. I am going to use this web site to desing my interfaces.</w:t>
-      </w:r>
-    </w:p>
-    <w:p>
-      <w:pPr>
-        <w:pStyle w:val="ListeParagraf"/>
-        <w:ind w:left="1080"/>
-        <w:rPr>
-          <w:rFonts w:ascii="Times New Roman" w:hAnsi="Times New Roman"/>
-          <w:sz w:val="24"/>
-          <w:szCs w:val="24"/>
-        </w:rPr>
-      </w:pPr>
-    </w:p>
-    <w:p>
-      <w:pPr>
-        <w:pStyle w:val="ListeParagraf"/>
-        <w:numPr>
-          <w:ilvl w:val="0"/>
-          <w:numId w:val="6"/>
-        </w:numPr>
+        <w:ind w:left="360"/>
         <w:rPr>
           <w:rFonts w:ascii="Times New Roman" w:hAnsi="Times New Roman"/>
           <w:b/>
@@ -3542,49 +5226,56 @@
       </w:pPr>
       <w:r>
         <w:rPr>
-          <w:rFonts w:ascii="Times New Roman" w:hAnsi="Times New Roman"/>
-          <w:b/>
-          <w:bCs/>
-          <w:sz w:val="24"/>
-          <w:szCs w:val="24"/>
-        </w:rPr>
-        <w:t>USER AUTHORIZATION</w:t>
-      </w:r>
-    </w:p>
-    <w:p>
-      <w:pPr>
-        <w:pStyle w:val="ListeParagraf"/>
-        <w:numPr>
-          <w:ilvl w:val="0"/>
-          <w:numId w:val="6"/>
-        </w:numPr>
-        <w:rPr>
-          <w:rFonts w:ascii="Times New Roman" w:hAnsi="Times New Roman"/>
-          <w:b/>
-          <w:bCs/>
-          <w:sz w:val="24"/>
-          <w:szCs w:val="24"/>
-        </w:rPr>
-      </w:pPr>
-      <w:r>
-        <w:rPr>
-          <w:rFonts w:ascii="Times New Roman" w:hAnsi="Times New Roman"/>
-          <w:b/>
-          <w:bCs/>
-          <w:sz w:val="24"/>
-          <w:szCs w:val="24"/>
-        </w:rPr>
-        <w:t>INTERFACE</w:t>
-      </w:r>
-      <w:r>
-        <w:rPr>
-          <w:rFonts w:ascii="Times New Roman" w:hAnsi="Times New Roman"/>
-          <w:b/>
-          <w:bCs/>
-          <w:sz w:val="24"/>
-          <w:szCs w:val="24"/>
-        </w:rPr>
-        <w:t xml:space="preserve"> SKETCHS</w:t>
+          <w:noProof/>
+        </w:rPr>
+        <w:drawing>
+          <wp:inline distT="0" distB="0" distL="0" distR="0" wp14:anchorId="4DB76935" wp14:editId="34D7C834">
+            <wp:extent cx="5227955" cy="5440045"/>
+            <wp:effectExtent l="0" t="0" r="0" b="0"/>
+            <wp:docPr id="1756716207" name="Resim 1"/>
+            <wp:cNvGraphicFramePr>
+              <a:graphicFrameLocks xmlns:a="http://schemas.openxmlformats.org/drawingml/2006/main" noChangeAspect="1"/>
+            </wp:cNvGraphicFramePr>
+            <a:graphic xmlns:a="http://schemas.openxmlformats.org/drawingml/2006/main">
+              <a:graphicData uri="http://schemas.openxmlformats.org/drawingml/2006/picture">
+                <pic:pic xmlns:pic="http://schemas.openxmlformats.org/drawingml/2006/picture">
+                  <pic:nvPicPr>
+                    <pic:cNvPr id="0" name="Picture 1"/>
+                    <pic:cNvPicPr>
+                      <a:picLocks noChangeAspect="1" noChangeArrowheads="1"/>
+                    </pic:cNvPicPr>
+                  </pic:nvPicPr>
+                  <pic:blipFill>
+                    <a:blip r:embed="rId25" cstate="print">
+                      <a:extLst>
+                        <a:ext uri="{28A0092B-C50C-407E-A947-70E740481C1C}">
+                          <a14:useLocalDpi xmlns:a14="http://schemas.microsoft.com/office/drawing/2010/main" val="0"/>
+                        </a:ext>
+                      </a:extLst>
+                    </a:blip>
+                    <a:srcRect/>
+                    <a:stretch>
+                      <a:fillRect/>
+                    </a:stretch>
+                  </pic:blipFill>
+                  <pic:spPr bwMode="auto">
+                    <a:xfrm>
+                      <a:off x="0" y="0"/>
+                      <a:ext cx="5227955" cy="5440045"/>
+                    </a:xfrm>
+                    <a:prstGeom prst="rect">
+                      <a:avLst/>
+                    </a:prstGeom>
+                    <a:noFill/>
+                    <a:ln>
+                      <a:noFill/>
+                    </a:ln>
+                  </pic:spPr>
+                </pic:pic>
+              </a:graphicData>
+            </a:graphic>
+          </wp:inline>
+        </w:drawing>
       </w:r>
     </w:p>
     <w:sectPr>

</xml_diff>